<commit_message>
Resposta para requisicao nao realizada implementada
</commit_message>
<xml_diff>
--- a/Protocolo Automação.docx
+++ b/Protocolo Automação.docx
@@ -1742,6 +1742,41 @@
           <w:p>
             <w:r>
               <w:t>0xFB</w:t>
+            </w:r>
+          </w:p>
+        </w:tc>
+      </w:tr>
+      <w:tr>
+        <w:tc>
+          <w:tcPr>
+            <w:tcW w:w="4247" w:type="dxa"/>
+          </w:tcPr>
+          <w:p>
+            <w:r>
+              <w:t xml:space="preserve">Valor solicitado </w:t>
+            </w:r>
+            <w:proofErr w:type="spellStart"/>
+            <w:r>
+              <w:t>nâo</w:t>
+            </w:r>
+            <w:proofErr w:type="spellEnd"/>
+            <w:r>
+              <w:t xml:space="preserve"> pode ser </w:t>
+            </w:r>
+            <w:proofErr w:type="spellStart"/>
+            <w:r>
+              <w:t>setado</w:t>
+            </w:r>
+            <w:proofErr w:type="spellEnd"/>
+          </w:p>
+        </w:tc>
+        <w:tc>
+          <w:tcPr>
+            <w:tcW w:w="4247" w:type="dxa"/>
+          </w:tcPr>
+          <w:p>
+            <w:r>
+              <w:t>0xFA</w:t>
             </w:r>
           </w:p>
         </w:tc>
@@ -3337,7 +3372,6 @@
       </w:pPr>
       <w:proofErr w:type="spellStart"/>
       <w:r>
-        <w:lastRenderedPageBreak/>
         <w:t>Leitura_Rele</w:t>
       </w:r>
       <w:proofErr w:type="spellEnd"/>
@@ -6789,1584 +6823,6 @@
     <w:p/>
     <w:p/>
     <w:p/>
-    <w:p>
-      <w:pPr>
-        <w:pStyle w:val="PargrafodaLista"/>
-        <w:numPr>
-          <w:ilvl w:val="0"/>
-          <w:numId w:val="3"/>
-        </w:numPr>
-      </w:pPr>
-      <w:proofErr w:type="spellStart"/>
-      <w:r>
-        <w:rPr>
-          <w:rFonts w:ascii="Calibri" w:eastAsia="Times New Roman" w:hAnsi="Calibri" w:cs="Calibri"/>
-          <w:color w:val="000000"/>
-          <w:lang w:eastAsia="pt-BR"/>
-        </w:rPr>
-        <w:lastRenderedPageBreak/>
-        <w:t>Leitura_</w:t>
-      </w:r>
-      <w:r>
-        <w:rPr>
-          <w:rFonts w:ascii="Calibri" w:eastAsia="Times New Roman" w:hAnsi="Calibri" w:cs="Calibri"/>
-          <w:color w:val="000000"/>
-          <w:lang w:eastAsia="pt-BR"/>
-        </w:rPr>
-        <w:t>Equipamento</w:t>
-      </w:r>
-      <w:proofErr w:type="spellEnd"/>
-    </w:p>
-    <w:p/>
-    <w:p>
-      <w:r>
-        <w:t>Esse comando é utilizado para verificar os estados dos relés dos equipamentos. Os bits de data1, data2, data3 e data4 representam o estado que cada relé está. 1 para relé energizado</w:t>
-      </w:r>
-      <w:r>
-        <w:t xml:space="preserve"> ou</w:t>
-      </w:r>
-      <w:r>
-        <w:t xml:space="preserve"> 0 para relé desenergizado. </w:t>
-      </w:r>
-    </w:p>
-    <w:p/>
-    <w:tbl>
-      <w:tblPr>
-        <w:tblW w:w="8220" w:type="dxa"/>
-        <w:jc w:val="center"/>
-        <w:tblCellMar>
-          <w:left w:w="70" w:type="dxa"/>
-          <w:right w:w="70" w:type="dxa"/>
-        </w:tblCellMar>
-        <w:tblLook w:val="04A0" w:firstRow="1" w:lastRow="0" w:firstColumn="1" w:lastColumn="0" w:noHBand="0" w:noVBand="1"/>
-      </w:tblPr>
-      <w:tblGrid>
-        <w:gridCol w:w="1000"/>
-        <w:gridCol w:w="1000"/>
-        <w:gridCol w:w="1420"/>
-        <w:gridCol w:w="687"/>
-        <w:gridCol w:w="687"/>
-        <w:gridCol w:w="687"/>
-        <w:gridCol w:w="687"/>
-        <w:gridCol w:w="1120"/>
-        <w:gridCol w:w="960"/>
-      </w:tblGrid>
-      <w:tr>
-        <w:trPr>
-          <w:trHeight w:val="300"/>
-          <w:jc w:val="center"/>
-        </w:trPr>
-        <w:tc>
-          <w:tcPr>
-            <w:tcW w:w="1000" w:type="dxa"/>
-            <w:tcBorders>
-              <w:top w:val="single" w:sz="4" w:space="0" w:color="auto"/>
-              <w:left w:val="single" w:sz="4" w:space="0" w:color="auto"/>
-              <w:bottom w:val="single" w:sz="4" w:space="0" w:color="auto"/>
-              <w:right w:val="single" w:sz="4" w:space="0" w:color="auto"/>
-            </w:tcBorders>
-            <w:shd w:val="clear" w:color="auto" w:fill="auto"/>
-            <w:noWrap/>
-            <w:vAlign w:val="bottom"/>
-            <w:hideMark/>
-          </w:tcPr>
-          <w:p>
-            <w:pPr>
-              <w:spacing w:after="0" w:line="240" w:lineRule="auto"/>
-              <w:rPr>
-                <w:rFonts w:ascii="Calibri" w:eastAsia="Times New Roman" w:hAnsi="Calibri" w:cs="Calibri"/>
-                <w:color w:val="000000"/>
-                <w:lang w:eastAsia="pt-BR"/>
-              </w:rPr>
-            </w:pPr>
-            <w:r>
-              <w:rPr>
-                <w:rFonts w:ascii="Calibri" w:eastAsia="Times New Roman" w:hAnsi="Calibri" w:cs="Calibri"/>
-                <w:color w:val="000000"/>
-                <w:lang w:eastAsia="pt-BR"/>
-              </w:rPr>
-              <w:t> </w:t>
-            </w:r>
-          </w:p>
-        </w:tc>
-        <w:tc>
-          <w:tcPr>
-            <w:tcW w:w="1000" w:type="dxa"/>
-            <w:tcBorders>
-              <w:top w:val="single" w:sz="4" w:space="0" w:color="auto"/>
-              <w:left w:val="nil"/>
-              <w:bottom w:val="single" w:sz="4" w:space="0" w:color="auto"/>
-              <w:right w:val="single" w:sz="4" w:space="0" w:color="auto"/>
-            </w:tcBorders>
-            <w:shd w:val="clear" w:color="auto" w:fill="auto"/>
-            <w:noWrap/>
-            <w:vAlign w:val="bottom"/>
-            <w:hideMark/>
-          </w:tcPr>
-          <w:p>
-            <w:pPr>
-              <w:spacing w:after="0" w:line="240" w:lineRule="auto"/>
-              <w:rPr>
-                <w:rFonts w:ascii="Calibri" w:eastAsia="Times New Roman" w:hAnsi="Calibri" w:cs="Calibri"/>
-                <w:color w:val="000000"/>
-                <w:lang w:eastAsia="pt-BR"/>
-              </w:rPr>
-            </w:pPr>
-            <w:r>
-              <w:rPr>
-                <w:rFonts w:ascii="Calibri" w:eastAsia="Times New Roman" w:hAnsi="Calibri" w:cs="Calibri"/>
-                <w:color w:val="000000"/>
-                <w:lang w:eastAsia="pt-BR"/>
-              </w:rPr>
-              <w:t>bit 0</w:t>
-            </w:r>
-          </w:p>
-        </w:tc>
-        <w:tc>
-          <w:tcPr>
-            <w:tcW w:w="1420" w:type="dxa"/>
-            <w:tcBorders>
-              <w:top w:val="single" w:sz="4" w:space="0" w:color="auto"/>
-              <w:left w:val="nil"/>
-              <w:bottom w:val="single" w:sz="4" w:space="0" w:color="auto"/>
-              <w:right w:val="single" w:sz="4" w:space="0" w:color="auto"/>
-            </w:tcBorders>
-            <w:shd w:val="clear" w:color="auto" w:fill="auto"/>
-            <w:noWrap/>
-            <w:vAlign w:val="bottom"/>
-            <w:hideMark/>
-          </w:tcPr>
-          <w:p>
-            <w:pPr>
-              <w:spacing w:after="0" w:line="240" w:lineRule="auto"/>
-              <w:rPr>
-                <w:rFonts w:ascii="Calibri" w:eastAsia="Times New Roman" w:hAnsi="Calibri" w:cs="Calibri"/>
-                <w:color w:val="000000"/>
-                <w:lang w:eastAsia="pt-BR"/>
-              </w:rPr>
-            </w:pPr>
-            <w:r>
-              <w:rPr>
-                <w:rFonts w:ascii="Calibri" w:eastAsia="Times New Roman" w:hAnsi="Calibri" w:cs="Calibri"/>
-                <w:color w:val="000000"/>
-                <w:lang w:eastAsia="pt-BR"/>
-              </w:rPr>
-              <w:t>bit 1</w:t>
-            </w:r>
-          </w:p>
-        </w:tc>
-        <w:tc>
-          <w:tcPr>
-            <w:tcW w:w="680" w:type="dxa"/>
-            <w:tcBorders>
-              <w:top w:val="single" w:sz="4" w:space="0" w:color="auto"/>
-              <w:left w:val="nil"/>
-              <w:bottom w:val="single" w:sz="4" w:space="0" w:color="auto"/>
-              <w:right w:val="single" w:sz="4" w:space="0" w:color="auto"/>
-            </w:tcBorders>
-            <w:shd w:val="clear" w:color="auto" w:fill="auto"/>
-            <w:noWrap/>
-            <w:vAlign w:val="bottom"/>
-            <w:hideMark/>
-          </w:tcPr>
-          <w:p>
-            <w:pPr>
-              <w:spacing w:after="0" w:line="240" w:lineRule="auto"/>
-              <w:rPr>
-                <w:rFonts w:ascii="Calibri" w:eastAsia="Times New Roman" w:hAnsi="Calibri" w:cs="Calibri"/>
-                <w:color w:val="000000"/>
-                <w:lang w:eastAsia="pt-BR"/>
-              </w:rPr>
-            </w:pPr>
-            <w:r>
-              <w:rPr>
-                <w:rFonts w:ascii="Calibri" w:eastAsia="Times New Roman" w:hAnsi="Calibri" w:cs="Calibri"/>
-                <w:color w:val="000000"/>
-                <w:lang w:eastAsia="pt-BR"/>
-              </w:rPr>
-              <w:t>bit 2</w:t>
-            </w:r>
-          </w:p>
-        </w:tc>
-        <w:tc>
-          <w:tcPr>
-            <w:tcW w:w="680" w:type="dxa"/>
-            <w:tcBorders>
-              <w:top w:val="single" w:sz="4" w:space="0" w:color="auto"/>
-              <w:left w:val="nil"/>
-              <w:bottom w:val="single" w:sz="4" w:space="0" w:color="auto"/>
-              <w:right w:val="single" w:sz="4" w:space="0" w:color="auto"/>
-            </w:tcBorders>
-            <w:shd w:val="clear" w:color="auto" w:fill="auto"/>
-            <w:noWrap/>
-            <w:vAlign w:val="bottom"/>
-            <w:hideMark/>
-          </w:tcPr>
-          <w:p>
-            <w:pPr>
-              <w:spacing w:after="0" w:line="240" w:lineRule="auto"/>
-              <w:rPr>
-                <w:rFonts w:ascii="Calibri" w:eastAsia="Times New Roman" w:hAnsi="Calibri" w:cs="Calibri"/>
-                <w:color w:val="000000"/>
-                <w:lang w:eastAsia="pt-BR"/>
-              </w:rPr>
-            </w:pPr>
-            <w:r>
-              <w:rPr>
-                <w:rFonts w:ascii="Calibri" w:eastAsia="Times New Roman" w:hAnsi="Calibri" w:cs="Calibri"/>
-                <w:color w:val="000000"/>
-                <w:lang w:eastAsia="pt-BR"/>
-              </w:rPr>
-              <w:t>bit 3</w:t>
-            </w:r>
-          </w:p>
-        </w:tc>
-        <w:tc>
-          <w:tcPr>
-            <w:tcW w:w="680" w:type="dxa"/>
-            <w:tcBorders>
-              <w:top w:val="single" w:sz="4" w:space="0" w:color="auto"/>
-              <w:left w:val="nil"/>
-              <w:bottom w:val="single" w:sz="4" w:space="0" w:color="auto"/>
-              <w:right w:val="single" w:sz="4" w:space="0" w:color="auto"/>
-            </w:tcBorders>
-            <w:shd w:val="clear" w:color="auto" w:fill="auto"/>
-            <w:noWrap/>
-            <w:vAlign w:val="bottom"/>
-            <w:hideMark/>
-          </w:tcPr>
-          <w:p>
-            <w:pPr>
-              <w:spacing w:after="0" w:line="240" w:lineRule="auto"/>
-              <w:rPr>
-                <w:rFonts w:ascii="Calibri" w:eastAsia="Times New Roman" w:hAnsi="Calibri" w:cs="Calibri"/>
-                <w:color w:val="000000"/>
-                <w:lang w:eastAsia="pt-BR"/>
-              </w:rPr>
-            </w:pPr>
-            <w:r>
-              <w:rPr>
-                <w:rFonts w:ascii="Calibri" w:eastAsia="Times New Roman" w:hAnsi="Calibri" w:cs="Calibri"/>
-                <w:color w:val="000000"/>
-                <w:lang w:eastAsia="pt-BR"/>
-              </w:rPr>
-              <w:t>bit 4</w:t>
-            </w:r>
-          </w:p>
-        </w:tc>
-        <w:tc>
-          <w:tcPr>
-            <w:tcW w:w="680" w:type="dxa"/>
-            <w:tcBorders>
-              <w:top w:val="single" w:sz="4" w:space="0" w:color="auto"/>
-              <w:left w:val="nil"/>
-              <w:bottom w:val="single" w:sz="4" w:space="0" w:color="auto"/>
-              <w:right w:val="single" w:sz="4" w:space="0" w:color="auto"/>
-            </w:tcBorders>
-            <w:shd w:val="clear" w:color="auto" w:fill="auto"/>
-            <w:noWrap/>
-            <w:vAlign w:val="bottom"/>
-            <w:hideMark/>
-          </w:tcPr>
-          <w:p>
-            <w:pPr>
-              <w:spacing w:after="0" w:line="240" w:lineRule="auto"/>
-              <w:rPr>
-                <w:rFonts w:ascii="Calibri" w:eastAsia="Times New Roman" w:hAnsi="Calibri" w:cs="Calibri"/>
-                <w:color w:val="000000"/>
-                <w:lang w:eastAsia="pt-BR"/>
-              </w:rPr>
-            </w:pPr>
-            <w:r>
-              <w:rPr>
-                <w:rFonts w:ascii="Calibri" w:eastAsia="Times New Roman" w:hAnsi="Calibri" w:cs="Calibri"/>
-                <w:color w:val="000000"/>
-                <w:lang w:eastAsia="pt-BR"/>
-              </w:rPr>
-              <w:t>bit 5</w:t>
-            </w:r>
-          </w:p>
-        </w:tc>
-        <w:tc>
-          <w:tcPr>
-            <w:tcW w:w="1120" w:type="dxa"/>
-            <w:tcBorders>
-              <w:top w:val="single" w:sz="4" w:space="0" w:color="auto"/>
-              <w:left w:val="nil"/>
-              <w:bottom w:val="single" w:sz="4" w:space="0" w:color="auto"/>
-              <w:right w:val="single" w:sz="4" w:space="0" w:color="auto"/>
-            </w:tcBorders>
-            <w:shd w:val="clear" w:color="auto" w:fill="auto"/>
-            <w:noWrap/>
-            <w:vAlign w:val="bottom"/>
-            <w:hideMark/>
-          </w:tcPr>
-          <w:p>
-            <w:pPr>
-              <w:spacing w:after="0" w:line="240" w:lineRule="auto"/>
-              <w:rPr>
-                <w:rFonts w:ascii="Calibri" w:eastAsia="Times New Roman" w:hAnsi="Calibri" w:cs="Calibri"/>
-                <w:color w:val="000000"/>
-                <w:lang w:eastAsia="pt-BR"/>
-              </w:rPr>
-            </w:pPr>
-            <w:r>
-              <w:rPr>
-                <w:rFonts w:ascii="Calibri" w:eastAsia="Times New Roman" w:hAnsi="Calibri" w:cs="Calibri"/>
-                <w:color w:val="000000"/>
-                <w:lang w:eastAsia="pt-BR"/>
-              </w:rPr>
-              <w:t>bit 6</w:t>
-            </w:r>
-          </w:p>
-        </w:tc>
-        <w:tc>
-          <w:tcPr>
-            <w:tcW w:w="960" w:type="dxa"/>
-            <w:tcBorders>
-              <w:top w:val="single" w:sz="4" w:space="0" w:color="auto"/>
-              <w:left w:val="nil"/>
-              <w:bottom w:val="single" w:sz="4" w:space="0" w:color="auto"/>
-              <w:right w:val="single" w:sz="4" w:space="0" w:color="auto"/>
-            </w:tcBorders>
-            <w:shd w:val="clear" w:color="auto" w:fill="auto"/>
-            <w:noWrap/>
-            <w:vAlign w:val="bottom"/>
-            <w:hideMark/>
-          </w:tcPr>
-          <w:p>
-            <w:pPr>
-              <w:spacing w:after="0" w:line="240" w:lineRule="auto"/>
-              <w:rPr>
-                <w:rFonts w:ascii="Calibri" w:eastAsia="Times New Roman" w:hAnsi="Calibri" w:cs="Calibri"/>
-                <w:color w:val="000000"/>
-                <w:lang w:eastAsia="pt-BR"/>
-              </w:rPr>
-            </w:pPr>
-            <w:r>
-              <w:rPr>
-                <w:rFonts w:ascii="Calibri" w:eastAsia="Times New Roman" w:hAnsi="Calibri" w:cs="Calibri"/>
-                <w:color w:val="000000"/>
-                <w:lang w:eastAsia="pt-BR"/>
-              </w:rPr>
-              <w:t>bit 7</w:t>
-            </w:r>
-          </w:p>
-        </w:tc>
-      </w:tr>
-      <w:tr>
-        <w:trPr>
-          <w:trHeight w:val="300"/>
-          <w:jc w:val="center"/>
-        </w:trPr>
-        <w:tc>
-          <w:tcPr>
-            <w:tcW w:w="1000" w:type="dxa"/>
-            <w:tcBorders>
-              <w:top w:val="nil"/>
-              <w:left w:val="single" w:sz="4" w:space="0" w:color="auto"/>
-              <w:bottom w:val="single" w:sz="4" w:space="0" w:color="auto"/>
-              <w:right w:val="single" w:sz="4" w:space="0" w:color="auto"/>
-            </w:tcBorders>
-            <w:shd w:val="clear" w:color="auto" w:fill="auto"/>
-            <w:noWrap/>
-            <w:vAlign w:val="bottom"/>
-            <w:hideMark/>
-          </w:tcPr>
-          <w:p>
-            <w:pPr>
-              <w:spacing w:after="0" w:line="240" w:lineRule="auto"/>
-              <w:rPr>
-                <w:rFonts w:ascii="Calibri" w:eastAsia="Times New Roman" w:hAnsi="Calibri" w:cs="Calibri"/>
-                <w:color w:val="000000"/>
-                <w:lang w:eastAsia="pt-BR"/>
-              </w:rPr>
-            </w:pPr>
-            <w:r>
-              <w:rPr>
-                <w:rFonts w:ascii="Calibri" w:eastAsia="Times New Roman" w:hAnsi="Calibri" w:cs="Calibri"/>
-                <w:color w:val="000000"/>
-                <w:lang w:eastAsia="pt-BR"/>
-              </w:rPr>
-              <w:t>data1</w:t>
-            </w:r>
-          </w:p>
-        </w:tc>
-        <w:tc>
-          <w:tcPr>
-            <w:tcW w:w="1000" w:type="dxa"/>
-            <w:tcBorders>
-              <w:top w:val="nil"/>
-              <w:left w:val="nil"/>
-              <w:bottom w:val="single" w:sz="4" w:space="0" w:color="auto"/>
-              <w:right w:val="single" w:sz="4" w:space="0" w:color="auto"/>
-            </w:tcBorders>
-            <w:shd w:val="clear" w:color="auto" w:fill="auto"/>
-            <w:noWrap/>
-            <w:vAlign w:val="bottom"/>
-            <w:hideMark/>
-          </w:tcPr>
-          <w:p>
-            <w:pPr>
-              <w:spacing w:after="0" w:line="240" w:lineRule="auto"/>
-              <w:rPr>
-                <w:rFonts w:ascii="Calibri" w:eastAsia="Times New Roman" w:hAnsi="Calibri" w:cs="Calibri"/>
-                <w:color w:val="000000"/>
-                <w:lang w:eastAsia="pt-BR"/>
-              </w:rPr>
-            </w:pPr>
-            <w:r>
-              <w:rPr>
-                <w:rFonts w:ascii="Calibri" w:eastAsia="Times New Roman" w:hAnsi="Calibri" w:cs="Calibri"/>
-                <w:color w:val="000000"/>
-                <w:lang w:eastAsia="pt-BR"/>
-              </w:rPr>
-              <w:t>RL400</w:t>
-            </w:r>
-          </w:p>
-        </w:tc>
-        <w:tc>
-          <w:tcPr>
-            <w:tcW w:w="1420" w:type="dxa"/>
-            <w:tcBorders>
-              <w:top w:val="nil"/>
-              <w:left w:val="nil"/>
-              <w:bottom w:val="single" w:sz="4" w:space="0" w:color="auto"/>
-              <w:right w:val="single" w:sz="4" w:space="0" w:color="auto"/>
-            </w:tcBorders>
-            <w:shd w:val="clear" w:color="auto" w:fill="auto"/>
-            <w:noWrap/>
-            <w:vAlign w:val="bottom"/>
-            <w:hideMark/>
-          </w:tcPr>
-          <w:p>
-            <w:pPr>
-              <w:spacing w:after="0" w:line="240" w:lineRule="auto"/>
-              <w:rPr>
-                <w:rFonts w:ascii="Calibri" w:eastAsia="Times New Roman" w:hAnsi="Calibri" w:cs="Calibri"/>
-                <w:color w:val="000000"/>
-                <w:lang w:eastAsia="pt-BR"/>
-              </w:rPr>
-            </w:pPr>
-            <w:r>
-              <w:rPr>
-                <w:rFonts w:ascii="Calibri" w:eastAsia="Times New Roman" w:hAnsi="Calibri" w:cs="Calibri"/>
-                <w:color w:val="000000"/>
-                <w:lang w:eastAsia="pt-BR"/>
-              </w:rPr>
-              <w:t>N/A</w:t>
-            </w:r>
-          </w:p>
-        </w:tc>
-        <w:tc>
-          <w:tcPr>
-            <w:tcW w:w="680" w:type="dxa"/>
-            <w:tcBorders>
-              <w:top w:val="nil"/>
-              <w:left w:val="nil"/>
-              <w:bottom w:val="single" w:sz="4" w:space="0" w:color="auto"/>
-              <w:right w:val="single" w:sz="4" w:space="0" w:color="auto"/>
-            </w:tcBorders>
-            <w:shd w:val="clear" w:color="auto" w:fill="auto"/>
-            <w:noWrap/>
-            <w:vAlign w:val="bottom"/>
-            <w:hideMark/>
-          </w:tcPr>
-          <w:p>
-            <w:pPr>
-              <w:spacing w:after="0" w:line="240" w:lineRule="auto"/>
-              <w:rPr>
-                <w:rFonts w:ascii="Calibri" w:eastAsia="Times New Roman" w:hAnsi="Calibri" w:cs="Calibri"/>
-                <w:color w:val="000000"/>
-                <w:lang w:eastAsia="pt-BR"/>
-              </w:rPr>
-            </w:pPr>
-            <w:r>
-              <w:rPr>
-                <w:rFonts w:ascii="Calibri" w:eastAsia="Times New Roman" w:hAnsi="Calibri" w:cs="Calibri"/>
-                <w:color w:val="000000"/>
-                <w:lang w:eastAsia="pt-BR"/>
-              </w:rPr>
-              <w:t>N/A</w:t>
-            </w:r>
-          </w:p>
-        </w:tc>
-        <w:tc>
-          <w:tcPr>
-            <w:tcW w:w="680" w:type="dxa"/>
-            <w:tcBorders>
-              <w:top w:val="nil"/>
-              <w:left w:val="nil"/>
-              <w:bottom w:val="single" w:sz="4" w:space="0" w:color="auto"/>
-              <w:right w:val="single" w:sz="4" w:space="0" w:color="auto"/>
-            </w:tcBorders>
-            <w:shd w:val="clear" w:color="auto" w:fill="auto"/>
-            <w:noWrap/>
-            <w:vAlign w:val="bottom"/>
-            <w:hideMark/>
-          </w:tcPr>
-          <w:p>
-            <w:pPr>
-              <w:spacing w:after="0" w:line="240" w:lineRule="auto"/>
-              <w:rPr>
-                <w:rFonts w:ascii="Calibri" w:eastAsia="Times New Roman" w:hAnsi="Calibri" w:cs="Calibri"/>
-                <w:color w:val="000000"/>
-                <w:lang w:eastAsia="pt-BR"/>
-              </w:rPr>
-            </w:pPr>
-            <w:r>
-              <w:rPr>
-                <w:rFonts w:ascii="Calibri" w:eastAsia="Times New Roman" w:hAnsi="Calibri" w:cs="Calibri"/>
-                <w:color w:val="000000"/>
-                <w:lang w:eastAsia="pt-BR"/>
-              </w:rPr>
-              <w:t>N/A</w:t>
-            </w:r>
-          </w:p>
-        </w:tc>
-        <w:tc>
-          <w:tcPr>
-            <w:tcW w:w="680" w:type="dxa"/>
-            <w:tcBorders>
-              <w:top w:val="nil"/>
-              <w:left w:val="nil"/>
-              <w:bottom w:val="single" w:sz="4" w:space="0" w:color="auto"/>
-              <w:right w:val="single" w:sz="4" w:space="0" w:color="auto"/>
-            </w:tcBorders>
-            <w:shd w:val="clear" w:color="auto" w:fill="auto"/>
-            <w:noWrap/>
-            <w:vAlign w:val="bottom"/>
-            <w:hideMark/>
-          </w:tcPr>
-          <w:p>
-            <w:pPr>
-              <w:spacing w:after="0" w:line="240" w:lineRule="auto"/>
-              <w:rPr>
-                <w:rFonts w:ascii="Calibri" w:eastAsia="Times New Roman" w:hAnsi="Calibri" w:cs="Calibri"/>
-                <w:color w:val="000000"/>
-                <w:lang w:eastAsia="pt-BR"/>
-              </w:rPr>
-            </w:pPr>
-            <w:r>
-              <w:rPr>
-                <w:rFonts w:ascii="Calibri" w:eastAsia="Times New Roman" w:hAnsi="Calibri" w:cs="Calibri"/>
-                <w:color w:val="000000"/>
-                <w:lang w:eastAsia="pt-BR"/>
-              </w:rPr>
-              <w:t>N/A</w:t>
-            </w:r>
-          </w:p>
-        </w:tc>
-        <w:tc>
-          <w:tcPr>
-            <w:tcW w:w="680" w:type="dxa"/>
-            <w:tcBorders>
-              <w:top w:val="nil"/>
-              <w:left w:val="nil"/>
-              <w:bottom w:val="single" w:sz="4" w:space="0" w:color="auto"/>
-              <w:right w:val="single" w:sz="4" w:space="0" w:color="auto"/>
-            </w:tcBorders>
-            <w:shd w:val="clear" w:color="auto" w:fill="auto"/>
-            <w:noWrap/>
-            <w:vAlign w:val="bottom"/>
-            <w:hideMark/>
-          </w:tcPr>
-          <w:p>
-            <w:pPr>
-              <w:spacing w:after="0" w:line="240" w:lineRule="auto"/>
-              <w:rPr>
-                <w:rFonts w:ascii="Calibri" w:eastAsia="Times New Roman" w:hAnsi="Calibri" w:cs="Calibri"/>
-                <w:color w:val="000000"/>
-                <w:lang w:eastAsia="pt-BR"/>
-              </w:rPr>
-            </w:pPr>
-            <w:r>
-              <w:rPr>
-                <w:rFonts w:ascii="Calibri" w:eastAsia="Times New Roman" w:hAnsi="Calibri" w:cs="Calibri"/>
-                <w:color w:val="000000"/>
-                <w:lang w:eastAsia="pt-BR"/>
-              </w:rPr>
-              <w:t>N/A</w:t>
-            </w:r>
-          </w:p>
-        </w:tc>
-        <w:tc>
-          <w:tcPr>
-            <w:tcW w:w="1120" w:type="dxa"/>
-            <w:tcBorders>
-              <w:top w:val="nil"/>
-              <w:left w:val="nil"/>
-              <w:bottom w:val="single" w:sz="4" w:space="0" w:color="auto"/>
-              <w:right w:val="single" w:sz="4" w:space="0" w:color="auto"/>
-            </w:tcBorders>
-            <w:shd w:val="clear" w:color="auto" w:fill="auto"/>
-            <w:noWrap/>
-            <w:vAlign w:val="bottom"/>
-            <w:hideMark/>
-          </w:tcPr>
-          <w:p>
-            <w:pPr>
-              <w:spacing w:after="0" w:line="240" w:lineRule="auto"/>
-              <w:rPr>
-                <w:rFonts w:ascii="Calibri" w:eastAsia="Times New Roman" w:hAnsi="Calibri" w:cs="Calibri"/>
-                <w:color w:val="000000"/>
-                <w:lang w:eastAsia="pt-BR"/>
-              </w:rPr>
-            </w:pPr>
-            <w:r>
-              <w:rPr>
-                <w:rFonts w:ascii="Calibri" w:eastAsia="Times New Roman" w:hAnsi="Calibri" w:cs="Calibri"/>
-                <w:color w:val="000000"/>
-                <w:lang w:eastAsia="pt-BR"/>
-              </w:rPr>
-              <w:t>N/A</w:t>
-            </w:r>
-          </w:p>
-        </w:tc>
-        <w:tc>
-          <w:tcPr>
-            <w:tcW w:w="960" w:type="dxa"/>
-            <w:tcBorders>
-              <w:top w:val="nil"/>
-              <w:left w:val="nil"/>
-              <w:bottom w:val="single" w:sz="4" w:space="0" w:color="auto"/>
-              <w:right w:val="single" w:sz="4" w:space="0" w:color="auto"/>
-            </w:tcBorders>
-            <w:shd w:val="clear" w:color="auto" w:fill="auto"/>
-            <w:noWrap/>
-            <w:vAlign w:val="bottom"/>
-            <w:hideMark/>
-          </w:tcPr>
-          <w:p>
-            <w:pPr>
-              <w:spacing w:after="0" w:line="240" w:lineRule="auto"/>
-              <w:rPr>
-                <w:rFonts w:ascii="Calibri" w:eastAsia="Times New Roman" w:hAnsi="Calibri" w:cs="Calibri"/>
-                <w:color w:val="000000"/>
-                <w:lang w:eastAsia="pt-BR"/>
-              </w:rPr>
-            </w:pPr>
-            <w:r>
-              <w:rPr>
-                <w:rFonts w:ascii="Calibri" w:eastAsia="Times New Roman" w:hAnsi="Calibri" w:cs="Calibri"/>
-                <w:color w:val="000000"/>
-                <w:lang w:eastAsia="pt-BR"/>
-              </w:rPr>
-              <w:t>N/A</w:t>
-            </w:r>
-          </w:p>
-        </w:tc>
-      </w:tr>
-      <w:tr>
-        <w:trPr>
-          <w:trHeight w:val="300"/>
-          <w:jc w:val="center"/>
-        </w:trPr>
-        <w:tc>
-          <w:tcPr>
-            <w:tcW w:w="1000" w:type="dxa"/>
-            <w:tcBorders>
-              <w:top w:val="nil"/>
-              <w:left w:val="single" w:sz="4" w:space="0" w:color="auto"/>
-              <w:bottom w:val="single" w:sz="4" w:space="0" w:color="auto"/>
-              <w:right w:val="single" w:sz="4" w:space="0" w:color="auto"/>
-            </w:tcBorders>
-            <w:shd w:val="clear" w:color="auto" w:fill="auto"/>
-            <w:noWrap/>
-            <w:vAlign w:val="bottom"/>
-            <w:hideMark/>
-          </w:tcPr>
-          <w:p>
-            <w:pPr>
-              <w:spacing w:after="0" w:line="240" w:lineRule="auto"/>
-              <w:rPr>
-                <w:rFonts w:ascii="Calibri" w:eastAsia="Times New Roman" w:hAnsi="Calibri" w:cs="Calibri"/>
-                <w:color w:val="000000"/>
-                <w:lang w:eastAsia="pt-BR"/>
-              </w:rPr>
-            </w:pPr>
-            <w:r>
-              <w:rPr>
-                <w:rFonts w:ascii="Calibri" w:eastAsia="Times New Roman" w:hAnsi="Calibri" w:cs="Calibri"/>
-                <w:color w:val="000000"/>
-                <w:lang w:eastAsia="pt-BR"/>
-              </w:rPr>
-              <w:t>data2</w:t>
-            </w:r>
-          </w:p>
-        </w:tc>
-        <w:tc>
-          <w:tcPr>
-            <w:tcW w:w="1000" w:type="dxa"/>
-            <w:tcBorders>
-              <w:top w:val="nil"/>
-              <w:left w:val="nil"/>
-              <w:bottom w:val="single" w:sz="4" w:space="0" w:color="auto"/>
-              <w:right w:val="single" w:sz="4" w:space="0" w:color="auto"/>
-            </w:tcBorders>
-            <w:shd w:val="clear" w:color="auto" w:fill="auto"/>
-            <w:noWrap/>
-            <w:vAlign w:val="bottom"/>
-            <w:hideMark/>
-          </w:tcPr>
-          <w:p>
-            <w:pPr>
-              <w:spacing w:after="0" w:line="240" w:lineRule="auto"/>
-              <w:rPr>
-                <w:rFonts w:ascii="Calibri" w:eastAsia="Times New Roman" w:hAnsi="Calibri" w:cs="Calibri"/>
-                <w:color w:val="000000"/>
-                <w:lang w:eastAsia="pt-BR"/>
-              </w:rPr>
-            </w:pPr>
-            <w:r>
-              <w:rPr>
-                <w:rFonts w:ascii="Calibri" w:eastAsia="Times New Roman" w:hAnsi="Calibri" w:cs="Calibri"/>
-                <w:color w:val="000000"/>
-                <w:lang w:eastAsia="pt-BR"/>
-              </w:rPr>
-              <w:t>N/A</w:t>
-            </w:r>
-          </w:p>
-        </w:tc>
-        <w:tc>
-          <w:tcPr>
-            <w:tcW w:w="1420" w:type="dxa"/>
-            <w:tcBorders>
-              <w:top w:val="nil"/>
-              <w:left w:val="nil"/>
-              <w:bottom w:val="single" w:sz="4" w:space="0" w:color="auto"/>
-              <w:right w:val="single" w:sz="4" w:space="0" w:color="auto"/>
-            </w:tcBorders>
-            <w:shd w:val="clear" w:color="auto" w:fill="auto"/>
-            <w:noWrap/>
-            <w:vAlign w:val="bottom"/>
-            <w:hideMark/>
-          </w:tcPr>
-          <w:p>
-            <w:pPr>
-              <w:spacing w:after="0" w:line="240" w:lineRule="auto"/>
-              <w:rPr>
-                <w:rFonts w:ascii="Calibri" w:eastAsia="Times New Roman" w:hAnsi="Calibri" w:cs="Calibri"/>
-                <w:color w:val="000000"/>
-                <w:lang w:eastAsia="pt-BR"/>
-              </w:rPr>
-            </w:pPr>
-            <w:r>
-              <w:rPr>
-                <w:rFonts w:ascii="Calibri" w:eastAsia="Times New Roman" w:hAnsi="Calibri" w:cs="Calibri"/>
-                <w:color w:val="000000"/>
-                <w:lang w:eastAsia="pt-BR"/>
-              </w:rPr>
-              <w:t>N/A</w:t>
-            </w:r>
-          </w:p>
-        </w:tc>
-        <w:tc>
-          <w:tcPr>
-            <w:tcW w:w="680" w:type="dxa"/>
-            <w:tcBorders>
-              <w:top w:val="nil"/>
-              <w:left w:val="nil"/>
-              <w:bottom w:val="single" w:sz="4" w:space="0" w:color="auto"/>
-              <w:right w:val="single" w:sz="4" w:space="0" w:color="auto"/>
-            </w:tcBorders>
-            <w:shd w:val="clear" w:color="auto" w:fill="auto"/>
-            <w:noWrap/>
-            <w:vAlign w:val="bottom"/>
-            <w:hideMark/>
-          </w:tcPr>
-          <w:p>
-            <w:pPr>
-              <w:spacing w:after="0" w:line="240" w:lineRule="auto"/>
-              <w:rPr>
-                <w:rFonts w:ascii="Calibri" w:eastAsia="Times New Roman" w:hAnsi="Calibri" w:cs="Calibri"/>
-                <w:color w:val="000000"/>
-                <w:lang w:eastAsia="pt-BR"/>
-              </w:rPr>
-            </w:pPr>
-            <w:r>
-              <w:rPr>
-                <w:rFonts w:ascii="Calibri" w:eastAsia="Times New Roman" w:hAnsi="Calibri" w:cs="Calibri"/>
-                <w:color w:val="000000"/>
-                <w:lang w:eastAsia="pt-BR"/>
-              </w:rPr>
-              <w:t>N/A</w:t>
-            </w:r>
-          </w:p>
-        </w:tc>
-        <w:tc>
-          <w:tcPr>
-            <w:tcW w:w="680" w:type="dxa"/>
-            <w:tcBorders>
-              <w:top w:val="nil"/>
-              <w:left w:val="nil"/>
-              <w:bottom w:val="single" w:sz="4" w:space="0" w:color="auto"/>
-              <w:right w:val="single" w:sz="4" w:space="0" w:color="auto"/>
-            </w:tcBorders>
-            <w:shd w:val="clear" w:color="auto" w:fill="auto"/>
-            <w:noWrap/>
-            <w:vAlign w:val="bottom"/>
-            <w:hideMark/>
-          </w:tcPr>
-          <w:p>
-            <w:pPr>
-              <w:spacing w:after="0" w:line="240" w:lineRule="auto"/>
-              <w:rPr>
-                <w:rFonts w:ascii="Calibri" w:eastAsia="Times New Roman" w:hAnsi="Calibri" w:cs="Calibri"/>
-                <w:color w:val="000000"/>
-                <w:lang w:eastAsia="pt-BR"/>
-              </w:rPr>
-            </w:pPr>
-            <w:r>
-              <w:rPr>
-                <w:rFonts w:ascii="Calibri" w:eastAsia="Times New Roman" w:hAnsi="Calibri" w:cs="Calibri"/>
-                <w:color w:val="000000"/>
-                <w:lang w:eastAsia="pt-BR"/>
-              </w:rPr>
-              <w:t>N/A</w:t>
-            </w:r>
-          </w:p>
-        </w:tc>
-        <w:tc>
-          <w:tcPr>
-            <w:tcW w:w="680" w:type="dxa"/>
-            <w:tcBorders>
-              <w:top w:val="nil"/>
-              <w:left w:val="nil"/>
-              <w:bottom w:val="single" w:sz="4" w:space="0" w:color="auto"/>
-              <w:right w:val="single" w:sz="4" w:space="0" w:color="auto"/>
-            </w:tcBorders>
-            <w:shd w:val="clear" w:color="auto" w:fill="auto"/>
-            <w:noWrap/>
-            <w:vAlign w:val="bottom"/>
-            <w:hideMark/>
-          </w:tcPr>
-          <w:p>
-            <w:pPr>
-              <w:spacing w:after="0" w:line="240" w:lineRule="auto"/>
-              <w:rPr>
-                <w:rFonts w:ascii="Calibri" w:eastAsia="Times New Roman" w:hAnsi="Calibri" w:cs="Calibri"/>
-                <w:color w:val="000000"/>
-                <w:lang w:eastAsia="pt-BR"/>
-              </w:rPr>
-            </w:pPr>
-            <w:r>
-              <w:rPr>
-                <w:rFonts w:ascii="Calibri" w:eastAsia="Times New Roman" w:hAnsi="Calibri" w:cs="Calibri"/>
-                <w:color w:val="000000"/>
-                <w:lang w:eastAsia="pt-BR"/>
-              </w:rPr>
-              <w:t>N/A</w:t>
-            </w:r>
-          </w:p>
-        </w:tc>
-        <w:tc>
-          <w:tcPr>
-            <w:tcW w:w="680" w:type="dxa"/>
-            <w:tcBorders>
-              <w:top w:val="nil"/>
-              <w:left w:val="nil"/>
-              <w:bottom w:val="single" w:sz="4" w:space="0" w:color="auto"/>
-              <w:right w:val="single" w:sz="4" w:space="0" w:color="auto"/>
-            </w:tcBorders>
-            <w:shd w:val="clear" w:color="auto" w:fill="auto"/>
-            <w:noWrap/>
-            <w:vAlign w:val="bottom"/>
-            <w:hideMark/>
-          </w:tcPr>
-          <w:p>
-            <w:pPr>
-              <w:spacing w:after="0" w:line="240" w:lineRule="auto"/>
-              <w:rPr>
-                <w:rFonts w:ascii="Calibri" w:eastAsia="Times New Roman" w:hAnsi="Calibri" w:cs="Calibri"/>
-                <w:color w:val="000000"/>
-                <w:lang w:eastAsia="pt-BR"/>
-              </w:rPr>
-            </w:pPr>
-            <w:r>
-              <w:rPr>
-                <w:rFonts w:ascii="Calibri" w:eastAsia="Times New Roman" w:hAnsi="Calibri" w:cs="Calibri"/>
-                <w:color w:val="000000"/>
-                <w:lang w:eastAsia="pt-BR"/>
-              </w:rPr>
-              <w:t>N/A</w:t>
-            </w:r>
-          </w:p>
-        </w:tc>
-        <w:tc>
-          <w:tcPr>
-            <w:tcW w:w="1120" w:type="dxa"/>
-            <w:tcBorders>
-              <w:top w:val="nil"/>
-              <w:left w:val="nil"/>
-              <w:bottom w:val="single" w:sz="4" w:space="0" w:color="auto"/>
-              <w:right w:val="single" w:sz="4" w:space="0" w:color="auto"/>
-            </w:tcBorders>
-            <w:shd w:val="clear" w:color="auto" w:fill="auto"/>
-            <w:noWrap/>
-            <w:vAlign w:val="bottom"/>
-            <w:hideMark/>
-          </w:tcPr>
-          <w:p>
-            <w:pPr>
-              <w:spacing w:after="0" w:line="240" w:lineRule="auto"/>
-              <w:rPr>
-                <w:rFonts w:ascii="Calibri" w:eastAsia="Times New Roman" w:hAnsi="Calibri" w:cs="Calibri"/>
-                <w:color w:val="000000"/>
-                <w:lang w:eastAsia="pt-BR"/>
-              </w:rPr>
-            </w:pPr>
-            <w:r>
-              <w:rPr>
-                <w:rFonts w:ascii="Calibri" w:eastAsia="Times New Roman" w:hAnsi="Calibri" w:cs="Calibri"/>
-                <w:color w:val="000000"/>
-                <w:lang w:eastAsia="pt-BR"/>
-              </w:rPr>
-              <w:t>N/A</w:t>
-            </w:r>
-          </w:p>
-        </w:tc>
-        <w:tc>
-          <w:tcPr>
-            <w:tcW w:w="960" w:type="dxa"/>
-            <w:tcBorders>
-              <w:top w:val="nil"/>
-              <w:left w:val="nil"/>
-              <w:bottom w:val="single" w:sz="4" w:space="0" w:color="auto"/>
-              <w:right w:val="single" w:sz="4" w:space="0" w:color="auto"/>
-            </w:tcBorders>
-            <w:shd w:val="clear" w:color="auto" w:fill="auto"/>
-            <w:noWrap/>
-            <w:vAlign w:val="bottom"/>
-            <w:hideMark/>
-          </w:tcPr>
-          <w:p>
-            <w:pPr>
-              <w:spacing w:after="0" w:line="240" w:lineRule="auto"/>
-              <w:rPr>
-                <w:rFonts w:ascii="Calibri" w:eastAsia="Times New Roman" w:hAnsi="Calibri" w:cs="Calibri"/>
-                <w:color w:val="000000"/>
-                <w:lang w:eastAsia="pt-BR"/>
-              </w:rPr>
-            </w:pPr>
-            <w:r>
-              <w:rPr>
-                <w:rFonts w:ascii="Calibri" w:eastAsia="Times New Roman" w:hAnsi="Calibri" w:cs="Calibri"/>
-                <w:color w:val="000000"/>
-                <w:lang w:eastAsia="pt-BR"/>
-              </w:rPr>
-              <w:t>N/A</w:t>
-            </w:r>
-          </w:p>
-        </w:tc>
-      </w:tr>
-      <w:tr>
-        <w:trPr>
-          <w:trHeight w:val="300"/>
-          <w:jc w:val="center"/>
-        </w:trPr>
-        <w:tc>
-          <w:tcPr>
-            <w:tcW w:w="1000" w:type="dxa"/>
-            <w:tcBorders>
-              <w:top w:val="nil"/>
-              <w:left w:val="single" w:sz="4" w:space="0" w:color="auto"/>
-              <w:bottom w:val="single" w:sz="4" w:space="0" w:color="auto"/>
-              <w:right w:val="single" w:sz="4" w:space="0" w:color="auto"/>
-            </w:tcBorders>
-            <w:shd w:val="clear" w:color="auto" w:fill="auto"/>
-            <w:noWrap/>
-            <w:vAlign w:val="bottom"/>
-            <w:hideMark/>
-          </w:tcPr>
-          <w:p>
-            <w:pPr>
-              <w:spacing w:after="0" w:line="240" w:lineRule="auto"/>
-              <w:rPr>
-                <w:rFonts w:ascii="Calibri" w:eastAsia="Times New Roman" w:hAnsi="Calibri" w:cs="Calibri"/>
-                <w:color w:val="000000"/>
-                <w:lang w:eastAsia="pt-BR"/>
-              </w:rPr>
-            </w:pPr>
-            <w:r>
-              <w:rPr>
-                <w:rFonts w:ascii="Calibri" w:eastAsia="Times New Roman" w:hAnsi="Calibri" w:cs="Calibri"/>
-                <w:color w:val="000000"/>
-                <w:lang w:eastAsia="pt-BR"/>
-              </w:rPr>
-              <w:t>data3</w:t>
-            </w:r>
-          </w:p>
-        </w:tc>
-        <w:tc>
-          <w:tcPr>
-            <w:tcW w:w="1000" w:type="dxa"/>
-            <w:tcBorders>
-              <w:top w:val="nil"/>
-              <w:left w:val="nil"/>
-              <w:bottom w:val="single" w:sz="4" w:space="0" w:color="auto"/>
-              <w:right w:val="single" w:sz="4" w:space="0" w:color="auto"/>
-            </w:tcBorders>
-            <w:shd w:val="clear" w:color="auto" w:fill="auto"/>
-            <w:noWrap/>
-            <w:vAlign w:val="bottom"/>
-            <w:hideMark/>
-          </w:tcPr>
-          <w:p>
-            <w:pPr>
-              <w:spacing w:after="0" w:line="240" w:lineRule="auto"/>
-              <w:rPr>
-                <w:rFonts w:ascii="Calibri" w:eastAsia="Times New Roman" w:hAnsi="Calibri" w:cs="Calibri"/>
-                <w:color w:val="000000"/>
-                <w:lang w:eastAsia="pt-BR"/>
-              </w:rPr>
-            </w:pPr>
-            <w:r>
-              <w:rPr>
-                <w:rFonts w:ascii="Calibri" w:eastAsia="Times New Roman" w:hAnsi="Calibri" w:cs="Calibri"/>
-                <w:color w:val="000000"/>
-                <w:lang w:eastAsia="pt-BR"/>
-              </w:rPr>
-              <w:t>RL401</w:t>
-            </w:r>
-          </w:p>
-        </w:tc>
-        <w:tc>
-          <w:tcPr>
-            <w:tcW w:w="1420" w:type="dxa"/>
-            <w:tcBorders>
-              <w:top w:val="nil"/>
-              <w:left w:val="nil"/>
-              <w:bottom w:val="single" w:sz="4" w:space="0" w:color="auto"/>
-              <w:right w:val="single" w:sz="4" w:space="0" w:color="auto"/>
-            </w:tcBorders>
-            <w:shd w:val="clear" w:color="auto" w:fill="auto"/>
-            <w:noWrap/>
-            <w:vAlign w:val="bottom"/>
-            <w:hideMark/>
-          </w:tcPr>
-          <w:p>
-            <w:pPr>
-              <w:spacing w:after="0" w:line="240" w:lineRule="auto"/>
-              <w:rPr>
-                <w:rFonts w:ascii="Calibri" w:eastAsia="Times New Roman" w:hAnsi="Calibri" w:cs="Calibri"/>
-                <w:color w:val="000000"/>
-                <w:lang w:eastAsia="pt-BR"/>
-              </w:rPr>
-            </w:pPr>
-            <w:r>
-              <w:rPr>
-                <w:rFonts w:ascii="Calibri" w:eastAsia="Times New Roman" w:hAnsi="Calibri" w:cs="Calibri"/>
-                <w:color w:val="000000"/>
-                <w:lang w:eastAsia="pt-BR"/>
-              </w:rPr>
-              <w:t>RL402</w:t>
-            </w:r>
-          </w:p>
-        </w:tc>
-        <w:tc>
-          <w:tcPr>
-            <w:tcW w:w="680" w:type="dxa"/>
-            <w:tcBorders>
-              <w:top w:val="nil"/>
-              <w:left w:val="nil"/>
-              <w:bottom w:val="single" w:sz="4" w:space="0" w:color="auto"/>
-              <w:right w:val="single" w:sz="4" w:space="0" w:color="auto"/>
-            </w:tcBorders>
-            <w:shd w:val="clear" w:color="auto" w:fill="auto"/>
-            <w:noWrap/>
-            <w:vAlign w:val="bottom"/>
-            <w:hideMark/>
-          </w:tcPr>
-          <w:p>
-            <w:pPr>
-              <w:spacing w:after="0" w:line="240" w:lineRule="auto"/>
-              <w:rPr>
-                <w:rFonts w:ascii="Calibri" w:eastAsia="Times New Roman" w:hAnsi="Calibri" w:cs="Calibri"/>
-                <w:color w:val="000000"/>
-                <w:lang w:eastAsia="pt-BR"/>
-              </w:rPr>
-            </w:pPr>
-            <w:r>
-              <w:rPr>
-                <w:rFonts w:ascii="Calibri" w:eastAsia="Times New Roman" w:hAnsi="Calibri" w:cs="Calibri"/>
-                <w:color w:val="000000"/>
-                <w:lang w:eastAsia="pt-BR"/>
-              </w:rPr>
-              <w:t>RL403</w:t>
-            </w:r>
-          </w:p>
-        </w:tc>
-        <w:tc>
-          <w:tcPr>
-            <w:tcW w:w="680" w:type="dxa"/>
-            <w:tcBorders>
-              <w:top w:val="nil"/>
-              <w:left w:val="nil"/>
-              <w:bottom w:val="single" w:sz="4" w:space="0" w:color="auto"/>
-              <w:right w:val="single" w:sz="4" w:space="0" w:color="auto"/>
-            </w:tcBorders>
-            <w:shd w:val="clear" w:color="auto" w:fill="auto"/>
-            <w:noWrap/>
-            <w:vAlign w:val="bottom"/>
-            <w:hideMark/>
-          </w:tcPr>
-          <w:p>
-            <w:pPr>
-              <w:spacing w:after="0" w:line="240" w:lineRule="auto"/>
-              <w:rPr>
-                <w:rFonts w:ascii="Calibri" w:eastAsia="Times New Roman" w:hAnsi="Calibri" w:cs="Calibri"/>
-                <w:color w:val="000000"/>
-                <w:lang w:eastAsia="pt-BR"/>
-              </w:rPr>
-            </w:pPr>
-            <w:r>
-              <w:rPr>
-                <w:rFonts w:ascii="Calibri" w:eastAsia="Times New Roman" w:hAnsi="Calibri" w:cs="Calibri"/>
-                <w:color w:val="000000"/>
-                <w:lang w:eastAsia="pt-BR"/>
-              </w:rPr>
-              <w:t>RL404</w:t>
-            </w:r>
-          </w:p>
-        </w:tc>
-        <w:tc>
-          <w:tcPr>
-            <w:tcW w:w="680" w:type="dxa"/>
-            <w:tcBorders>
-              <w:top w:val="nil"/>
-              <w:left w:val="nil"/>
-              <w:bottom w:val="single" w:sz="4" w:space="0" w:color="auto"/>
-              <w:right w:val="single" w:sz="4" w:space="0" w:color="auto"/>
-            </w:tcBorders>
-            <w:shd w:val="clear" w:color="auto" w:fill="auto"/>
-            <w:noWrap/>
-            <w:vAlign w:val="bottom"/>
-            <w:hideMark/>
-          </w:tcPr>
-          <w:p>
-            <w:pPr>
-              <w:spacing w:after="0" w:line="240" w:lineRule="auto"/>
-              <w:rPr>
-                <w:rFonts w:ascii="Calibri" w:eastAsia="Times New Roman" w:hAnsi="Calibri" w:cs="Calibri"/>
-                <w:color w:val="000000"/>
-                <w:lang w:eastAsia="pt-BR"/>
-              </w:rPr>
-            </w:pPr>
-            <w:r>
-              <w:rPr>
-                <w:rFonts w:ascii="Calibri" w:eastAsia="Times New Roman" w:hAnsi="Calibri" w:cs="Calibri"/>
-                <w:color w:val="000000"/>
-                <w:lang w:eastAsia="pt-BR"/>
-              </w:rPr>
-              <w:t>RL405</w:t>
-            </w:r>
-          </w:p>
-        </w:tc>
-        <w:tc>
-          <w:tcPr>
-            <w:tcW w:w="680" w:type="dxa"/>
-            <w:tcBorders>
-              <w:top w:val="nil"/>
-              <w:left w:val="nil"/>
-              <w:bottom w:val="single" w:sz="4" w:space="0" w:color="auto"/>
-              <w:right w:val="single" w:sz="4" w:space="0" w:color="auto"/>
-            </w:tcBorders>
-            <w:shd w:val="clear" w:color="auto" w:fill="auto"/>
-            <w:noWrap/>
-            <w:vAlign w:val="bottom"/>
-            <w:hideMark/>
-          </w:tcPr>
-          <w:p>
-            <w:pPr>
-              <w:spacing w:after="0" w:line="240" w:lineRule="auto"/>
-              <w:rPr>
-                <w:rFonts w:ascii="Calibri" w:eastAsia="Times New Roman" w:hAnsi="Calibri" w:cs="Calibri"/>
-                <w:color w:val="000000"/>
-                <w:lang w:eastAsia="pt-BR"/>
-              </w:rPr>
-            </w:pPr>
-            <w:r>
-              <w:rPr>
-                <w:rFonts w:ascii="Calibri" w:eastAsia="Times New Roman" w:hAnsi="Calibri" w:cs="Calibri"/>
-                <w:color w:val="000000"/>
-                <w:lang w:eastAsia="pt-BR"/>
-              </w:rPr>
-              <w:t>RL406</w:t>
-            </w:r>
-          </w:p>
-        </w:tc>
-        <w:tc>
-          <w:tcPr>
-            <w:tcW w:w="1120" w:type="dxa"/>
-            <w:tcBorders>
-              <w:top w:val="nil"/>
-              <w:left w:val="nil"/>
-              <w:bottom w:val="single" w:sz="4" w:space="0" w:color="auto"/>
-              <w:right w:val="single" w:sz="4" w:space="0" w:color="auto"/>
-            </w:tcBorders>
-            <w:shd w:val="clear" w:color="auto" w:fill="auto"/>
-            <w:noWrap/>
-            <w:vAlign w:val="bottom"/>
-            <w:hideMark/>
-          </w:tcPr>
-          <w:p>
-            <w:pPr>
-              <w:spacing w:after="0" w:line="240" w:lineRule="auto"/>
-              <w:rPr>
-                <w:rFonts w:ascii="Calibri" w:eastAsia="Times New Roman" w:hAnsi="Calibri" w:cs="Calibri"/>
-                <w:color w:val="000000"/>
-                <w:lang w:eastAsia="pt-BR"/>
-              </w:rPr>
-            </w:pPr>
-            <w:r>
-              <w:rPr>
-                <w:rFonts w:ascii="Calibri" w:eastAsia="Times New Roman" w:hAnsi="Calibri" w:cs="Calibri"/>
-                <w:color w:val="000000"/>
-                <w:lang w:eastAsia="pt-BR"/>
-              </w:rPr>
-              <w:t>N/A</w:t>
-            </w:r>
-          </w:p>
-        </w:tc>
-        <w:tc>
-          <w:tcPr>
-            <w:tcW w:w="960" w:type="dxa"/>
-            <w:tcBorders>
-              <w:top w:val="nil"/>
-              <w:left w:val="nil"/>
-              <w:bottom w:val="single" w:sz="4" w:space="0" w:color="auto"/>
-              <w:right w:val="single" w:sz="4" w:space="0" w:color="auto"/>
-            </w:tcBorders>
-            <w:shd w:val="clear" w:color="auto" w:fill="auto"/>
-            <w:noWrap/>
-            <w:vAlign w:val="bottom"/>
-            <w:hideMark/>
-          </w:tcPr>
-          <w:p>
-            <w:pPr>
-              <w:spacing w:after="0" w:line="240" w:lineRule="auto"/>
-              <w:rPr>
-                <w:rFonts w:ascii="Calibri" w:eastAsia="Times New Roman" w:hAnsi="Calibri" w:cs="Calibri"/>
-                <w:color w:val="000000"/>
-                <w:lang w:eastAsia="pt-BR"/>
-              </w:rPr>
-            </w:pPr>
-            <w:r>
-              <w:rPr>
-                <w:rFonts w:ascii="Calibri" w:eastAsia="Times New Roman" w:hAnsi="Calibri" w:cs="Calibri"/>
-                <w:color w:val="000000"/>
-                <w:lang w:eastAsia="pt-BR"/>
-              </w:rPr>
-              <w:t>N/A</w:t>
-            </w:r>
-          </w:p>
-        </w:tc>
-      </w:tr>
-      <w:tr>
-        <w:trPr>
-          <w:trHeight w:val="300"/>
-          <w:jc w:val="center"/>
-        </w:trPr>
-        <w:tc>
-          <w:tcPr>
-            <w:tcW w:w="1000" w:type="dxa"/>
-            <w:tcBorders>
-              <w:top w:val="nil"/>
-              <w:left w:val="single" w:sz="4" w:space="0" w:color="auto"/>
-              <w:bottom w:val="single" w:sz="4" w:space="0" w:color="auto"/>
-              <w:right w:val="single" w:sz="4" w:space="0" w:color="auto"/>
-            </w:tcBorders>
-            <w:shd w:val="clear" w:color="auto" w:fill="auto"/>
-            <w:noWrap/>
-            <w:vAlign w:val="bottom"/>
-            <w:hideMark/>
-          </w:tcPr>
-          <w:p>
-            <w:pPr>
-              <w:spacing w:after="0" w:line="240" w:lineRule="auto"/>
-              <w:rPr>
-                <w:rFonts w:ascii="Calibri" w:eastAsia="Times New Roman" w:hAnsi="Calibri" w:cs="Calibri"/>
-                <w:color w:val="000000"/>
-                <w:lang w:eastAsia="pt-BR"/>
-              </w:rPr>
-            </w:pPr>
-            <w:r>
-              <w:rPr>
-                <w:rFonts w:ascii="Calibri" w:eastAsia="Times New Roman" w:hAnsi="Calibri" w:cs="Calibri"/>
-                <w:color w:val="000000"/>
-                <w:lang w:eastAsia="pt-BR"/>
-              </w:rPr>
-              <w:t>data4</w:t>
-            </w:r>
-          </w:p>
-        </w:tc>
-        <w:tc>
-          <w:tcPr>
-            <w:tcW w:w="1000" w:type="dxa"/>
-            <w:tcBorders>
-              <w:top w:val="nil"/>
-              <w:left w:val="nil"/>
-              <w:bottom w:val="single" w:sz="4" w:space="0" w:color="auto"/>
-              <w:right w:val="single" w:sz="4" w:space="0" w:color="auto"/>
-            </w:tcBorders>
-            <w:shd w:val="clear" w:color="auto" w:fill="auto"/>
-            <w:noWrap/>
-            <w:vAlign w:val="bottom"/>
-            <w:hideMark/>
-          </w:tcPr>
-          <w:p>
-            <w:pPr>
-              <w:spacing w:after="0" w:line="240" w:lineRule="auto"/>
-              <w:rPr>
-                <w:rFonts w:ascii="Calibri" w:eastAsia="Times New Roman" w:hAnsi="Calibri" w:cs="Calibri"/>
-                <w:color w:val="000000"/>
-                <w:lang w:eastAsia="pt-BR"/>
-              </w:rPr>
-            </w:pPr>
-            <w:r>
-              <w:rPr>
-                <w:rFonts w:ascii="Calibri" w:eastAsia="Times New Roman" w:hAnsi="Calibri" w:cs="Calibri"/>
-                <w:color w:val="000000"/>
-                <w:lang w:eastAsia="pt-BR"/>
-              </w:rPr>
-              <w:t>N/A</w:t>
-            </w:r>
-          </w:p>
-        </w:tc>
-        <w:tc>
-          <w:tcPr>
-            <w:tcW w:w="1420" w:type="dxa"/>
-            <w:tcBorders>
-              <w:top w:val="nil"/>
-              <w:left w:val="nil"/>
-              <w:bottom w:val="single" w:sz="4" w:space="0" w:color="auto"/>
-              <w:right w:val="single" w:sz="4" w:space="0" w:color="auto"/>
-            </w:tcBorders>
-            <w:shd w:val="clear" w:color="auto" w:fill="auto"/>
-            <w:noWrap/>
-            <w:vAlign w:val="bottom"/>
-            <w:hideMark/>
-          </w:tcPr>
-          <w:p>
-            <w:pPr>
-              <w:spacing w:after="0" w:line="240" w:lineRule="auto"/>
-              <w:rPr>
-                <w:rFonts w:ascii="Calibri" w:eastAsia="Times New Roman" w:hAnsi="Calibri" w:cs="Calibri"/>
-                <w:color w:val="000000"/>
-                <w:lang w:eastAsia="pt-BR"/>
-              </w:rPr>
-            </w:pPr>
-            <w:r>
-              <w:rPr>
-                <w:rFonts w:ascii="Calibri" w:eastAsia="Times New Roman" w:hAnsi="Calibri" w:cs="Calibri"/>
-                <w:color w:val="000000"/>
-                <w:lang w:eastAsia="pt-BR"/>
-              </w:rPr>
-              <w:t>N/A</w:t>
-            </w:r>
-          </w:p>
-        </w:tc>
-        <w:tc>
-          <w:tcPr>
-            <w:tcW w:w="680" w:type="dxa"/>
-            <w:tcBorders>
-              <w:top w:val="nil"/>
-              <w:left w:val="nil"/>
-              <w:bottom w:val="single" w:sz="4" w:space="0" w:color="auto"/>
-              <w:right w:val="single" w:sz="4" w:space="0" w:color="auto"/>
-            </w:tcBorders>
-            <w:shd w:val="clear" w:color="auto" w:fill="auto"/>
-            <w:noWrap/>
-            <w:vAlign w:val="bottom"/>
-            <w:hideMark/>
-          </w:tcPr>
-          <w:p>
-            <w:pPr>
-              <w:spacing w:after="0" w:line="240" w:lineRule="auto"/>
-              <w:rPr>
-                <w:rFonts w:ascii="Calibri" w:eastAsia="Times New Roman" w:hAnsi="Calibri" w:cs="Calibri"/>
-                <w:color w:val="000000"/>
-                <w:lang w:eastAsia="pt-BR"/>
-              </w:rPr>
-            </w:pPr>
-            <w:r>
-              <w:rPr>
-                <w:rFonts w:ascii="Calibri" w:eastAsia="Times New Roman" w:hAnsi="Calibri" w:cs="Calibri"/>
-                <w:color w:val="000000"/>
-                <w:lang w:eastAsia="pt-BR"/>
-              </w:rPr>
-              <w:t>N/A</w:t>
-            </w:r>
-          </w:p>
-        </w:tc>
-        <w:tc>
-          <w:tcPr>
-            <w:tcW w:w="680" w:type="dxa"/>
-            <w:tcBorders>
-              <w:top w:val="nil"/>
-              <w:left w:val="nil"/>
-              <w:bottom w:val="single" w:sz="4" w:space="0" w:color="auto"/>
-              <w:right w:val="single" w:sz="4" w:space="0" w:color="auto"/>
-            </w:tcBorders>
-            <w:shd w:val="clear" w:color="auto" w:fill="auto"/>
-            <w:noWrap/>
-            <w:vAlign w:val="bottom"/>
-            <w:hideMark/>
-          </w:tcPr>
-          <w:p>
-            <w:pPr>
-              <w:spacing w:after="0" w:line="240" w:lineRule="auto"/>
-              <w:rPr>
-                <w:rFonts w:ascii="Calibri" w:eastAsia="Times New Roman" w:hAnsi="Calibri" w:cs="Calibri"/>
-                <w:color w:val="000000"/>
-                <w:lang w:eastAsia="pt-BR"/>
-              </w:rPr>
-            </w:pPr>
-            <w:r>
-              <w:rPr>
-                <w:rFonts w:ascii="Calibri" w:eastAsia="Times New Roman" w:hAnsi="Calibri" w:cs="Calibri"/>
-                <w:color w:val="000000"/>
-                <w:lang w:eastAsia="pt-BR"/>
-              </w:rPr>
-              <w:t>N/A</w:t>
-            </w:r>
-          </w:p>
-        </w:tc>
-        <w:tc>
-          <w:tcPr>
-            <w:tcW w:w="680" w:type="dxa"/>
-            <w:tcBorders>
-              <w:top w:val="nil"/>
-              <w:left w:val="nil"/>
-              <w:bottom w:val="single" w:sz="4" w:space="0" w:color="auto"/>
-              <w:right w:val="single" w:sz="4" w:space="0" w:color="auto"/>
-            </w:tcBorders>
-            <w:shd w:val="clear" w:color="auto" w:fill="auto"/>
-            <w:noWrap/>
-            <w:vAlign w:val="bottom"/>
-            <w:hideMark/>
-          </w:tcPr>
-          <w:p>
-            <w:pPr>
-              <w:spacing w:after="0" w:line="240" w:lineRule="auto"/>
-              <w:rPr>
-                <w:rFonts w:ascii="Calibri" w:eastAsia="Times New Roman" w:hAnsi="Calibri" w:cs="Calibri"/>
-                <w:color w:val="000000"/>
-                <w:lang w:eastAsia="pt-BR"/>
-              </w:rPr>
-            </w:pPr>
-            <w:r>
-              <w:rPr>
-                <w:rFonts w:ascii="Calibri" w:eastAsia="Times New Roman" w:hAnsi="Calibri" w:cs="Calibri"/>
-                <w:color w:val="000000"/>
-                <w:lang w:eastAsia="pt-BR"/>
-              </w:rPr>
-              <w:t>N/A</w:t>
-            </w:r>
-          </w:p>
-        </w:tc>
-        <w:tc>
-          <w:tcPr>
-            <w:tcW w:w="680" w:type="dxa"/>
-            <w:tcBorders>
-              <w:top w:val="nil"/>
-              <w:left w:val="nil"/>
-              <w:bottom w:val="single" w:sz="4" w:space="0" w:color="auto"/>
-              <w:right w:val="single" w:sz="4" w:space="0" w:color="auto"/>
-            </w:tcBorders>
-            <w:shd w:val="clear" w:color="auto" w:fill="auto"/>
-            <w:noWrap/>
-            <w:vAlign w:val="bottom"/>
-            <w:hideMark/>
-          </w:tcPr>
-          <w:p>
-            <w:pPr>
-              <w:spacing w:after="0" w:line="240" w:lineRule="auto"/>
-              <w:rPr>
-                <w:rFonts w:ascii="Calibri" w:eastAsia="Times New Roman" w:hAnsi="Calibri" w:cs="Calibri"/>
-                <w:color w:val="000000"/>
-                <w:lang w:eastAsia="pt-BR"/>
-              </w:rPr>
-            </w:pPr>
-            <w:r>
-              <w:rPr>
-                <w:rFonts w:ascii="Calibri" w:eastAsia="Times New Roman" w:hAnsi="Calibri" w:cs="Calibri"/>
-                <w:color w:val="000000"/>
-                <w:lang w:eastAsia="pt-BR"/>
-              </w:rPr>
-              <w:t>N/A</w:t>
-            </w:r>
-          </w:p>
-        </w:tc>
-        <w:tc>
-          <w:tcPr>
-            <w:tcW w:w="1120" w:type="dxa"/>
-            <w:tcBorders>
-              <w:top w:val="nil"/>
-              <w:left w:val="nil"/>
-              <w:bottom w:val="single" w:sz="4" w:space="0" w:color="auto"/>
-              <w:right w:val="single" w:sz="4" w:space="0" w:color="auto"/>
-            </w:tcBorders>
-            <w:shd w:val="clear" w:color="auto" w:fill="auto"/>
-            <w:noWrap/>
-            <w:vAlign w:val="bottom"/>
-            <w:hideMark/>
-          </w:tcPr>
-          <w:p>
-            <w:pPr>
-              <w:spacing w:after="0" w:line="240" w:lineRule="auto"/>
-              <w:rPr>
-                <w:rFonts w:ascii="Calibri" w:eastAsia="Times New Roman" w:hAnsi="Calibri" w:cs="Calibri"/>
-                <w:color w:val="000000"/>
-                <w:lang w:eastAsia="pt-BR"/>
-              </w:rPr>
-            </w:pPr>
-            <w:r>
-              <w:rPr>
-                <w:rFonts w:ascii="Calibri" w:eastAsia="Times New Roman" w:hAnsi="Calibri" w:cs="Calibri"/>
-                <w:color w:val="000000"/>
-                <w:lang w:eastAsia="pt-BR"/>
-              </w:rPr>
-              <w:t>N/A</w:t>
-            </w:r>
-          </w:p>
-        </w:tc>
-        <w:tc>
-          <w:tcPr>
-            <w:tcW w:w="960" w:type="dxa"/>
-            <w:tcBorders>
-              <w:top w:val="nil"/>
-              <w:left w:val="nil"/>
-              <w:bottom w:val="single" w:sz="4" w:space="0" w:color="auto"/>
-              <w:right w:val="single" w:sz="4" w:space="0" w:color="auto"/>
-            </w:tcBorders>
-            <w:shd w:val="clear" w:color="auto" w:fill="auto"/>
-            <w:noWrap/>
-            <w:vAlign w:val="bottom"/>
-            <w:hideMark/>
-          </w:tcPr>
-          <w:p>
-            <w:pPr>
-              <w:spacing w:after="0" w:line="240" w:lineRule="auto"/>
-              <w:rPr>
-                <w:rFonts w:ascii="Calibri" w:eastAsia="Times New Roman" w:hAnsi="Calibri" w:cs="Calibri"/>
-                <w:color w:val="000000"/>
-                <w:lang w:eastAsia="pt-BR"/>
-              </w:rPr>
-            </w:pPr>
-            <w:r>
-              <w:rPr>
-                <w:rFonts w:ascii="Calibri" w:eastAsia="Times New Roman" w:hAnsi="Calibri" w:cs="Calibri"/>
-                <w:color w:val="000000"/>
-                <w:lang w:eastAsia="pt-BR"/>
-              </w:rPr>
-              <w:t>N/A</w:t>
-            </w:r>
-          </w:p>
-        </w:tc>
-      </w:tr>
-    </w:tbl>
     <w:p/>
     <w:p>
       <w:pPr>
@@ -8382,6 +6838,631 @@
       </w:r>
       <w:proofErr w:type="spellEnd"/>
     </w:p>
+    <w:tbl>
+      <w:tblPr>
+        <w:tblW w:w="7856" w:type="dxa"/>
+        <w:jc w:val="center"/>
+        <w:tblCellMar>
+          <w:left w:w="70" w:type="dxa"/>
+          <w:right w:w="70" w:type="dxa"/>
+        </w:tblCellMar>
+        <w:tblLook w:val="04A0" w:firstRow="1" w:lastRow="0" w:firstColumn="1" w:lastColumn="0" w:noHBand="0" w:noVBand="1"/>
+      </w:tblPr>
+      <w:tblGrid>
+        <w:gridCol w:w="810"/>
+        <w:gridCol w:w="1112"/>
+        <w:gridCol w:w="1420"/>
+        <w:gridCol w:w="810"/>
+        <w:gridCol w:w="810"/>
+        <w:gridCol w:w="810"/>
+        <w:gridCol w:w="810"/>
+        <w:gridCol w:w="1274"/>
+      </w:tblGrid>
+      <w:tr>
+        <w:trPr>
+          <w:trHeight w:val="300"/>
+          <w:jc w:val="center"/>
+        </w:trPr>
+        <w:tc>
+          <w:tcPr>
+            <w:tcW w:w="810" w:type="dxa"/>
+            <w:tcBorders>
+              <w:top w:val="single" w:sz="4" w:space="0" w:color="auto"/>
+              <w:left w:val="single" w:sz="4" w:space="0" w:color="auto"/>
+              <w:bottom w:val="single" w:sz="4" w:space="0" w:color="auto"/>
+              <w:right w:val="single" w:sz="4" w:space="0" w:color="auto"/>
+            </w:tcBorders>
+            <w:shd w:val="clear" w:color="auto" w:fill="auto"/>
+            <w:noWrap/>
+            <w:vAlign w:val="bottom"/>
+            <w:hideMark/>
+          </w:tcPr>
+          <w:p>
+            <w:pPr>
+              <w:spacing w:after="0" w:line="240" w:lineRule="auto"/>
+              <w:rPr>
+                <w:rFonts w:ascii="Calibri" w:eastAsia="Times New Roman" w:hAnsi="Calibri" w:cs="Calibri"/>
+                <w:color w:val="000000"/>
+                <w:lang w:eastAsia="pt-BR"/>
+              </w:rPr>
+            </w:pPr>
+            <w:r>
+              <w:rPr>
+                <w:rFonts w:ascii="Calibri" w:eastAsia="Times New Roman" w:hAnsi="Calibri" w:cs="Calibri"/>
+                <w:color w:val="000000"/>
+                <w:lang w:eastAsia="pt-BR"/>
+              </w:rPr>
+              <w:t xml:space="preserve">byte </w:t>
+            </w:r>
+            <w:r>
+              <w:rPr>
+                <w:rFonts w:ascii="Calibri" w:eastAsia="Times New Roman" w:hAnsi="Calibri" w:cs="Calibri"/>
+                <w:color w:val="000000"/>
+                <w:lang w:eastAsia="pt-BR"/>
+              </w:rPr>
+              <w:t>0</w:t>
+            </w:r>
+          </w:p>
+        </w:tc>
+        <w:tc>
+          <w:tcPr>
+            <w:tcW w:w="1112" w:type="dxa"/>
+            <w:tcBorders>
+              <w:top w:val="single" w:sz="4" w:space="0" w:color="auto"/>
+              <w:left w:val="nil"/>
+              <w:bottom w:val="single" w:sz="4" w:space="0" w:color="auto"/>
+              <w:right w:val="single" w:sz="4" w:space="0" w:color="auto"/>
+            </w:tcBorders>
+            <w:shd w:val="clear" w:color="auto" w:fill="auto"/>
+            <w:noWrap/>
+            <w:vAlign w:val="bottom"/>
+            <w:hideMark/>
+          </w:tcPr>
+          <w:p>
+            <w:pPr>
+              <w:spacing w:after="0" w:line="240" w:lineRule="auto"/>
+              <w:rPr>
+                <w:rFonts w:ascii="Calibri" w:eastAsia="Times New Roman" w:hAnsi="Calibri" w:cs="Calibri"/>
+                <w:color w:val="000000"/>
+                <w:lang w:eastAsia="pt-BR"/>
+              </w:rPr>
+            </w:pPr>
+            <w:r>
+              <w:rPr>
+                <w:rFonts w:ascii="Calibri" w:eastAsia="Times New Roman" w:hAnsi="Calibri" w:cs="Calibri"/>
+                <w:color w:val="000000"/>
+                <w:lang w:eastAsia="pt-BR"/>
+              </w:rPr>
+              <w:t xml:space="preserve">byte </w:t>
+            </w:r>
+            <w:r>
+              <w:rPr>
+                <w:rFonts w:ascii="Calibri" w:eastAsia="Times New Roman" w:hAnsi="Calibri" w:cs="Calibri"/>
+                <w:color w:val="000000"/>
+                <w:lang w:eastAsia="pt-BR"/>
+              </w:rPr>
+              <w:t>1</w:t>
+            </w:r>
+          </w:p>
+        </w:tc>
+        <w:tc>
+          <w:tcPr>
+            <w:tcW w:w="1420" w:type="dxa"/>
+            <w:tcBorders>
+              <w:top w:val="single" w:sz="4" w:space="0" w:color="auto"/>
+              <w:left w:val="nil"/>
+              <w:bottom w:val="single" w:sz="4" w:space="0" w:color="auto"/>
+              <w:right w:val="single" w:sz="4" w:space="0" w:color="auto"/>
+            </w:tcBorders>
+            <w:shd w:val="clear" w:color="auto" w:fill="auto"/>
+            <w:noWrap/>
+            <w:vAlign w:val="bottom"/>
+            <w:hideMark/>
+          </w:tcPr>
+          <w:p>
+            <w:pPr>
+              <w:spacing w:after="0" w:line="240" w:lineRule="auto"/>
+              <w:rPr>
+                <w:rFonts w:ascii="Calibri" w:eastAsia="Times New Roman" w:hAnsi="Calibri" w:cs="Calibri"/>
+                <w:color w:val="000000"/>
+                <w:lang w:eastAsia="pt-BR"/>
+              </w:rPr>
+            </w:pPr>
+            <w:r>
+              <w:rPr>
+                <w:rFonts w:ascii="Calibri" w:eastAsia="Times New Roman" w:hAnsi="Calibri" w:cs="Calibri"/>
+                <w:color w:val="000000"/>
+                <w:lang w:eastAsia="pt-BR"/>
+              </w:rPr>
+              <w:t xml:space="preserve">byte </w:t>
+            </w:r>
+            <w:r>
+              <w:rPr>
+                <w:rFonts w:ascii="Calibri" w:eastAsia="Times New Roman" w:hAnsi="Calibri" w:cs="Calibri"/>
+                <w:color w:val="000000"/>
+                <w:lang w:eastAsia="pt-BR"/>
+              </w:rPr>
+              <w:t>2</w:t>
+            </w:r>
+          </w:p>
+        </w:tc>
+        <w:tc>
+          <w:tcPr>
+            <w:tcW w:w="810" w:type="dxa"/>
+            <w:tcBorders>
+              <w:top w:val="single" w:sz="4" w:space="0" w:color="auto"/>
+              <w:left w:val="nil"/>
+              <w:bottom w:val="single" w:sz="4" w:space="0" w:color="auto"/>
+              <w:right w:val="single" w:sz="4" w:space="0" w:color="auto"/>
+            </w:tcBorders>
+            <w:shd w:val="clear" w:color="auto" w:fill="auto"/>
+            <w:noWrap/>
+            <w:vAlign w:val="bottom"/>
+            <w:hideMark/>
+          </w:tcPr>
+          <w:p>
+            <w:pPr>
+              <w:spacing w:after="0" w:line="240" w:lineRule="auto"/>
+              <w:rPr>
+                <w:rFonts w:ascii="Calibri" w:eastAsia="Times New Roman" w:hAnsi="Calibri" w:cs="Calibri"/>
+                <w:color w:val="000000"/>
+                <w:lang w:eastAsia="pt-BR"/>
+              </w:rPr>
+            </w:pPr>
+            <w:r>
+              <w:rPr>
+                <w:rFonts w:ascii="Calibri" w:eastAsia="Times New Roman" w:hAnsi="Calibri" w:cs="Calibri"/>
+                <w:color w:val="000000"/>
+                <w:lang w:eastAsia="pt-BR"/>
+              </w:rPr>
+              <w:t xml:space="preserve">byte </w:t>
+            </w:r>
+            <w:r>
+              <w:rPr>
+                <w:rFonts w:ascii="Calibri" w:eastAsia="Times New Roman" w:hAnsi="Calibri" w:cs="Calibri"/>
+                <w:color w:val="000000"/>
+                <w:lang w:eastAsia="pt-BR"/>
+              </w:rPr>
+              <w:t>3</w:t>
+            </w:r>
+          </w:p>
+        </w:tc>
+        <w:tc>
+          <w:tcPr>
+            <w:tcW w:w="810" w:type="dxa"/>
+            <w:tcBorders>
+              <w:top w:val="single" w:sz="4" w:space="0" w:color="auto"/>
+              <w:left w:val="nil"/>
+              <w:bottom w:val="single" w:sz="4" w:space="0" w:color="auto"/>
+              <w:right w:val="single" w:sz="4" w:space="0" w:color="auto"/>
+            </w:tcBorders>
+            <w:shd w:val="clear" w:color="auto" w:fill="auto"/>
+            <w:noWrap/>
+            <w:vAlign w:val="bottom"/>
+            <w:hideMark/>
+          </w:tcPr>
+          <w:p>
+            <w:pPr>
+              <w:spacing w:after="0" w:line="240" w:lineRule="auto"/>
+              <w:rPr>
+                <w:rFonts w:ascii="Calibri" w:eastAsia="Times New Roman" w:hAnsi="Calibri" w:cs="Calibri"/>
+                <w:color w:val="000000"/>
+                <w:lang w:eastAsia="pt-BR"/>
+              </w:rPr>
+            </w:pPr>
+            <w:r>
+              <w:rPr>
+                <w:rFonts w:ascii="Calibri" w:eastAsia="Times New Roman" w:hAnsi="Calibri" w:cs="Calibri"/>
+                <w:color w:val="000000"/>
+                <w:lang w:eastAsia="pt-BR"/>
+              </w:rPr>
+              <w:t xml:space="preserve">byte </w:t>
+            </w:r>
+            <w:r>
+              <w:rPr>
+                <w:rFonts w:ascii="Calibri" w:eastAsia="Times New Roman" w:hAnsi="Calibri" w:cs="Calibri"/>
+                <w:color w:val="000000"/>
+                <w:lang w:eastAsia="pt-BR"/>
+              </w:rPr>
+              <w:t>4</w:t>
+            </w:r>
+          </w:p>
+        </w:tc>
+        <w:tc>
+          <w:tcPr>
+            <w:tcW w:w="810" w:type="dxa"/>
+            <w:tcBorders>
+              <w:top w:val="single" w:sz="4" w:space="0" w:color="auto"/>
+              <w:left w:val="nil"/>
+              <w:bottom w:val="single" w:sz="4" w:space="0" w:color="auto"/>
+              <w:right w:val="single" w:sz="4" w:space="0" w:color="auto"/>
+            </w:tcBorders>
+            <w:shd w:val="clear" w:color="auto" w:fill="auto"/>
+            <w:noWrap/>
+            <w:vAlign w:val="bottom"/>
+            <w:hideMark/>
+          </w:tcPr>
+          <w:p>
+            <w:pPr>
+              <w:spacing w:after="0" w:line="240" w:lineRule="auto"/>
+              <w:rPr>
+                <w:rFonts w:ascii="Calibri" w:eastAsia="Times New Roman" w:hAnsi="Calibri" w:cs="Calibri"/>
+                <w:color w:val="000000"/>
+                <w:lang w:eastAsia="pt-BR"/>
+              </w:rPr>
+            </w:pPr>
+            <w:r>
+              <w:rPr>
+                <w:rFonts w:ascii="Calibri" w:eastAsia="Times New Roman" w:hAnsi="Calibri" w:cs="Calibri"/>
+                <w:color w:val="000000"/>
+                <w:lang w:eastAsia="pt-BR"/>
+              </w:rPr>
+              <w:t xml:space="preserve">byte </w:t>
+            </w:r>
+            <w:r>
+              <w:rPr>
+                <w:rFonts w:ascii="Calibri" w:eastAsia="Times New Roman" w:hAnsi="Calibri" w:cs="Calibri"/>
+                <w:color w:val="000000"/>
+                <w:lang w:eastAsia="pt-BR"/>
+              </w:rPr>
+              <w:t>5</w:t>
+            </w:r>
+          </w:p>
+        </w:tc>
+        <w:tc>
+          <w:tcPr>
+            <w:tcW w:w="810" w:type="dxa"/>
+            <w:tcBorders>
+              <w:top w:val="single" w:sz="4" w:space="0" w:color="auto"/>
+              <w:left w:val="nil"/>
+              <w:bottom w:val="single" w:sz="4" w:space="0" w:color="auto"/>
+              <w:right w:val="single" w:sz="4" w:space="0" w:color="auto"/>
+            </w:tcBorders>
+            <w:shd w:val="clear" w:color="auto" w:fill="auto"/>
+            <w:noWrap/>
+            <w:vAlign w:val="bottom"/>
+            <w:hideMark/>
+          </w:tcPr>
+          <w:p>
+            <w:pPr>
+              <w:spacing w:after="0" w:line="240" w:lineRule="auto"/>
+              <w:rPr>
+                <w:rFonts w:ascii="Calibri" w:eastAsia="Times New Roman" w:hAnsi="Calibri" w:cs="Calibri"/>
+                <w:color w:val="000000"/>
+                <w:lang w:eastAsia="pt-BR"/>
+              </w:rPr>
+            </w:pPr>
+            <w:r>
+              <w:rPr>
+                <w:rFonts w:ascii="Calibri" w:eastAsia="Times New Roman" w:hAnsi="Calibri" w:cs="Calibri"/>
+                <w:color w:val="000000"/>
+                <w:lang w:eastAsia="pt-BR"/>
+              </w:rPr>
+              <w:t xml:space="preserve">byte </w:t>
+            </w:r>
+            <w:r>
+              <w:rPr>
+                <w:rFonts w:ascii="Calibri" w:eastAsia="Times New Roman" w:hAnsi="Calibri" w:cs="Calibri"/>
+                <w:color w:val="000000"/>
+                <w:lang w:eastAsia="pt-BR"/>
+              </w:rPr>
+              <w:t>6</w:t>
+            </w:r>
+          </w:p>
+        </w:tc>
+        <w:tc>
+          <w:tcPr>
+            <w:tcW w:w="1274" w:type="dxa"/>
+            <w:tcBorders>
+              <w:top w:val="single" w:sz="4" w:space="0" w:color="auto"/>
+              <w:left w:val="nil"/>
+              <w:bottom w:val="single" w:sz="4" w:space="0" w:color="auto"/>
+              <w:right w:val="single" w:sz="4" w:space="0" w:color="auto"/>
+            </w:tcBorders>
+            <w:shd w:val="clear" w:color="auto" w:fill="auto"/>
+            <w:noWrap/>
+            <w:vAlign w:val="bottom"/>
+            <w:hideMark/>
+          </w:tcPr>
+          <w:p>
+            <w:pPr>
+              <w:spacing w:after="0" w:line="240" w:lineRule="auto"/>
+              <w:rPr>
+                <w:rFonts w:ascii="Calibri" w:eastAsia="Times New Roman" w:hAnsi="Calibri" w:cs="Calibri"/>
+                <w:color w:val="000000"/>
+                <w:lang w:eastAsia="pt-BR"/>
+              </w:rPr>
+            </w:pPr>
+            <w:r>
+              <w:rPr>
+                <w:rFonts w:ascii="Calibri" w:eastAsia="Times New Roman" w:hAnsi="Calibri" w:cs="Calibri"/>
+                <w:color w:val="000000"/>
+                <w:lang w:eastAsia="pt-BR"/>
+              </w:rPr>
+              <w:t xml:space="preserve">byte </w:t>
+            </w:r>
+            <w:r>
+              <w:rPr>
+                <w:rFonts w:ascii="Calibri" w:eastAsia="Times New Roman" w:hAnsi="Calibri" w:cs="Calibri"/>
+                <w:color w:val="000000"/>
+                <w:lang w:eastAsia="pt-BR"/>
+              </w:rPr>
+              <w:t>7</w:t>
+            </w:r>
+          </w:p>
+        </w:tc>
+      </w:tr>
+      <w:tr>
+        <w:trPr>
+          <w:trHeight w:val="300"/>
+          <w:jc w:val="center"/>
+        </w:trPr>
+        <w:tc>
+          <w:tcPr>
+            <w:tcW w:w="810" w:type="dxa"/>
+            <w:tcBorders>
+              <w:top w:val="nil"/>
+              <w:left w:val="single" w:sz="4" w:space="0" w:color="auto"/>
+              <w:bottom w:val="single" w:sz="4" w:space="0" w:color="auto"/>
+              <w:right w:val="single" w:sz="4" w:space="0" w:color="auto"/>
+            </w:tcBorders>
+            <w:shd w:val="clear" w:color="auto" w:fill="auto"/>
+            <w:noWrap/>
+            <w:vAlign w:val="bottom"/>
+            <w:hideMark/>
+          </w:tcPr>
+          <w:p>
+            <w:pPr>
+              <w:spacing w:after="0" w:line="240" w:lineRule="auto"/>
+              <w:rPr>
+                <w:rFonts w:ascii="Calibri" w:eastAsia="Times New Roman" w:hAnsi="Calibri" w:cs="Calibri"/>
+                <w:color w:val="000000"/>
+                <w:lang w:eastAsia="pt-BR"/>
+              </w:rPr>
+            </w:pPr>
+            <w:r>
+              <w:rPr>
+                <w:rFonts w:ascii="Calibri" w:eastAsia="Times New Roman" w:hAnsi="Calibri" w:cs="Calibri"/>
+                <w:color w:val="000000"/>
+                <w:lang w:eastAsia="pt-BR"/>
+              </w:rPr>
+              <w:t>0</w:t>
+            </w:r>
+          </w:p>
+        </w:tc>
+        <w:tc>
+          <w:tcPr>
+            <w:tcW w:w="1112" w:type="dxa"/>
+            <w:tcBorders>
+              <w:top w:val="nil"/>
+              <w:left w:val="nil"/>
+              <w:bottom w:val="single" w:sz="4" w:space="0" w:color="auto"/>
+              <w:right w:val="single" w:sz="4" w:space="0" w:color="auto"/>
+            </w:tcBorders>
+            <w:shd w:val="clear" w:color="auto" w:fill="auto"/>
+            <w:noWrap/>
+            <w:vAlign w:val="bottom"/>
+            <w:hideMark/>
+          </w:tcPr>
+          <w:p>
+            <w:pPr>
+              <w:spacing w:after="0" w:line="240" w:lineRule="auto"/>
+              <w:rPr>
+                <w:rFonts w:ascii="Calibri" w:eastAsia="Times New Roman" w:hAnsi="Calibri" w:cs="Calibri"/>
+                <w:color w:val="000000"/>
+                <w:lang w:eastAsia="pt-BR"/>
+              </w:rPr>
+            </w:pPr>
+            <w:r>
+              <w:rPr>
+                <w:rFonts w:ascii="Calibri" w:eastAsia="Times New Roman" w:hAnsi="Calibri" w:cs="Calibri"/>
+                <w:color w:val="000000"/>
+                <w:lang w:eastAsia="pt-BR"/>
+              </w:rPr>
+              <w:t>6</w:t>
+            </w:r>
+          </w:p>
+        </w:tc>
+        <w:tc>
+          <w:tcPr>
+            <w:tcW w:w="1420" w:type="dxa"/>
+            <w:tcBorders>
+              <w:top w:val="nil"/>
+              <w:left w:val="nil"/>
+              <w:bottom w:val="single" w:sz="4" w:space="0" w:color="auto"/>
+              <w:right w:val="single" w:sz="4" w:space="0" w:color="auto"/>
+            </w:tcBorders>
+            <w:shd w:val="clear" w:color="auto" w:fill="auto"/>
+            <w:noWrap/>
+            <w:vAlign w:val="bottom"/>
+            <w:hideMark/>
+          </w:tcPr>
+          <w:p>
+            <w:pPr>
+              <w:spacing w:after="0" w:line="240" w:lineRule="auto"/>
+              <w:rPr>
+                <w:rFonts w:ascii="Calibri" w:eastAsia="Times New Roman" w:hAnsi="Calibri" w:cs="Calibri"/>
+                <w:color w:val="000000"/>
+                <w:lang w:eastAsia="pt-BR"/>
+              </w:rPr>
+            </w:pPr>
+            <w:r>
+              <w:rPr>
+                <w:rFonts w:ascii="Calibri" w:eastAsia="Times New Roman" w:hAnsi="Calibri" w:cs="Calibri"/>
+                <w:color w:val="000000"/>
+                <w:lang w:eastAsia="pt-BR"/>
+              </w:rPr>
+              <w:t>1</w:t>
+            </w:r>
+          </w:p>
+        </w:tc>
+        <w:tc>
+          <w:tcPr>
+            <w:tcW w:w="810" w:type="dxa"/>
+            <w:tcBorders>
+              <w:top w:val="nil"/>
+              <w:left w:val="nil"/>
+              <w:bottom w:val="single" w:sz="4" w:space="0" w:color="auto"/>
+              <w:right w:val="single" w:sz="4" w:space="0" w:color="auto"/>
+            </w:tcBorders>
+            <w:shd w:val="clear" w:color="auto" w:fill="auto"/>
+            <w:noWrap/>
+            <w:vAlign w:val="bottom"/>
+            <w:hideMark/>
+          </w:tcPr>
+          <w:p>
+            <w:pPr>
+              <w:spacing w:after="0" w:line="240" w:lineRule="auto"/>
+              <w:rPr>
+                <w:rFonts w:ascii="Calibri" w:eastAsia="Times New Roman" w:hAnsi="Calibri" w:cs="Calibri"/>
+                <w:color w:val="000000"/>
+                <w:lang w:eastAsia="pt-BR"/>
+              </w:rPr>
+            </w:pPr>
+            <w:r>
+              <w:rPr>
+                <w:rFonts w:ascii="Calibri" w:eastAsia="Times New Roman" w:hAnsi="Calibri" w:cs="Calibri"/>
+                <w:color w:val="000000"/>
+                <w:lang w:eastAsia="pt-BR"/>
+              </w:rPr>
+              <w:t>Data1</w:t>
+            </w:r>
+          </w:p>
+        </w:tc>
+        <w:tc>
+          <w:tcPr>
+            <w:tcW w:w="810" w:type="dxa"/>
+            <w:tcBorders>
+              <w:top w:val="nil"/>
+              <w:left w:val="nil"/>
+              <w:bottom w:val="single" w:sz="4" w:space="0" w:color="auto"/>
+              <w:right w:val="single" w:sz="4" w:space="0" w:color="auto"/>
+            </w:tcBorders>
+            <w:shd w:val="clear" w:color="auto" w:fill="auto"/>
+            <w:noWrap/>
+            <w:vAlign w:val="bottom"/>
+            <w:hideMark/>
+          </w:tcPr>
+          <w:p>
+            <w:pPr>
+              <w:spacing w:after="0" w:line="240" w:lineRule="auto"/>
+              <w:rPr>
+                <w:rFonts w:ascii="Calibri" w:eastAsia="Times New Roman" w:hAnsi="Calibri" w:cs="Calibri"/>
+                <w:color w:val="000000"/>
+                <w:lang w:eastAsia="pt-BR"/>
+              </w:rPr>
+            </w:pPr>
+            <w:r>
+              <w:rPr>
+                <w:rFonts w:ascii="Calibri" w:eastAsia="Times New Roman" w:hAnsi="Calibri" w:cs="Calibri"/>
+                <w:color w:val="000000"/>
+                <w:lang w:eastAsia="pt-BR"/>
+              </w:rPr>
+              <w:t>Data2</w:t>
+            </w:r>
+          </w:p>
+        </w:tc>
+        <w:tc>
+          <w:tcPr>
+            <w:tcW w:w="810" w:type="dxa"/>
+            <w:tcBorders>
+              <w:top w:val="nil"/>
+              <w:left w:val="nil"/>
+              <w:bottom w:val="single" w:sz="4" w:space="0" w:color="auto"/>
+              <w:right w:val="single" w:sz="4" w:space="0" w:color="auto"/>
+            </w:tcBorders>
+            <w:shd w:val="clear" w:color="auto" w:fill="auto"/>
+            <w:noWrap/>
+            <w:vAlign w:val="bottom"/>
+            <w:hideMark/>
+          </w:tcPr>
+          <w:p>
+            <w:pPr>
+              <w:spacing w:after="0" w:line="240" w:lineRule="auto"/>
+              <w:rPr>
+                <w:rFonts w:ascii="Calibri" w:eastAsia="Times New Roman" w:hAnsi="Calibri" w:cs="Calibri"/>
+                <w:color w:val="000000"/>
+                <w:lang w:eastAsia="pt-BR"/>
+              </w:rPr>
+            </w:pPr>
+            <w:r>
+              <w:rPr>
+                <w:rFonts w:ascii="Calibri" w:eastAsia="Times New Roman" w:hAnsi="Calibri" w:cs="Calibri"/>
+                <w:color w:val="000000"/>
+                <w:lang w:eastAsia="pt-BR"/>
+              </w:rPr>
+              <w:t>0</w:t>
+            </w:r>
+          </w:p>
+        </w:tc>
+        <w:tc>
+          <w:tcPr>
+            <w:tcW w:w="810" w:type="dxa"/>
+            <w:tcBorders>
+              <w:top w:val="nil"/>
+              <w:left w:val="nil"/>
+              <w:bottom w:val="single" w:sz="4" w:space="0" w:color="auto"/>
+              <w:right w:val="single" w:sz="4" w:space="0" w:color="auto"/>
+            </w:tcBorders>
+            <w:shd w:val="clear" w:color="auto" w:fill="auto"/>
+            <w:noWrap/>
+            <w:vAlign w:val="bottom"/>
+            <w:hideMark/>
+          </w:tcPr>
+          <w:p>
+            <w:pPr>
+              <w:spacing w:after="0" w:line="240" w:lineRule="auto"/>
+              <w:rPr>
+                <w:rFonts w:ascii="Calibri" w:eastAsia="Times New Roman" w:hAnsi="Calibri" w:cs="Calibri"/>
+                <w:color w:val="000000"/>
+                <w:lang w:eastAsia="pt-BR"/>
+              </w:rPr>
+            </w:pPr>
+            <w:r>
+              <w:rPr>
+                <w:rFonts w:ascii="Calibri" w:eastAsia="Times New Roman" w:hAnsi="Calibri" w:cs="Calibri"/>
+                <w:color w:val="000000"/>
+                <w:lang w:eastAsia="pt-BR"/>
+              </w:rPr>
+              <w:t>0</w:t>
+            </w:r>
+          </w:p>
+        </w:tc>
+        <w:tc>
+          <w:tcPr>
+            <w:tcW w:w="1274" w:type="dxa"/>
+            <w:tcBorders>
+              <w:top w:val="nil"/>
+              <w:left w:val="nil"/>
+              <w:bottom w:val="single" w:sz="4" w:space="0" w:color="auto"/>
+              <w:right w:val="single" w:sz="4" w:space="0" w:color="auto"/>
+            </w:tcBorders>
+            <w:shd w:val="clear" w:color="auto" w:fill="auto"/>
+            <w:noWrap/>
+            <w:vAlign w:val="bottom"/>
+            <w:hideMark/>
+          </w:tcPr>
+          <w:p>
+            <w:pPr>
+              <w:spacing w:after="0" w:line="240" w:lineRule="auto"/>
+              <w:rPr>
+                <w:rFonts w:ascii="Calibri" w:eastAsia="Times New Roman" w:hAnsi="Calibri" w:cs="Calibri"/>
+                <w:color w:val="000000"/>
+                <w:lang w:eastAsia="pt-BR"/>
+              </w:rPr>
+            </w:pPr>
+            <w:r>
+              <w:rPr>
+                <w:rFonts w:ascii="Calibri" w:eastAsia="Times New Roman" w:hAnsi="Calibri" w:cs="Calibri"/>
+                <w:color w:val="000000"/>
+                <w:lang w:eastAsia="pt-BR"/>
+              </w:rPr>
+              <w:t>CHECKSUM</w:t>
+            </w:r>
+          </w:p>
+        </w:tc>
+      </w:tr>
+    </w:tbl>
     <w:p>
       <w:pPr>
         <w:ind w:left="360"/>
@@ -8406,31 +7487,30 @@
         <w:t xml:space="preserve"> </w:t>
       </w:r>
       <w:r>
-        <w:t>data2,</w:t>
+        <w:t>data</w:t>
+      </w:r>
+      <w:proofErr w:type="gramStart"/>
+      <w:r>
+        <w:t>2</w:t>
       </w:r>
       <w:r>
         <w:t xml:space="preserve"> </w:t>
       </w:r>
       <w:r>
-        <w:t xml:space="preserve">data3 </w:t>
+        <w:t xml:space="preserve"> </w:t>
       </w:r>
       <w:r>
-        <w:t>representam o</w:t>
+        <w:t>representam</w:t>
+      </w:r>
+      <w:proofErr w:type="gramEnd"/>
+      <w:r>
+        <w:t xml:space="preserve"> o</w:t>
       </w:r>
       <w:r>
-        <w:t xml:space="preserve"> valor que a carga demandará de corrente. </w:t>
+        <w:t xml:space="preserve"> valor que a carga demandará de corrente</w:t>
       </w:r>
       <w:r>
-        <w:rPr>
-          <w:color w:val="FF0000"/>
-        </w:rPr>
-        <w:t xml:space="preserve">O data4 corresponde ao valor em segundos de tempo que a carga </w:t>
-      </w:r>
-      <w:r>
-        <w:rPr>
-          <w:color w:val="FF0000"/>
-        </w:rPr>
-        <w:t>funcionará.</w:t>
+        <w:t>.</w:t>
       </w:r>
     </w:p>
     <w:tbl>
@@ -8663,6 +7743,52 @@
           </w:p>
         </w:tc>
       </w:tr>
+    </w:tbl>
+    <w:p>
+      <w:pPr>
+        <w:pStyle w:val="PargrafodaLista"/>
+      </w:pPr>
+    </w:p>
+    <w:p>
+      <w:pPr>
+        <w:pStyle w:val="PargrafodaLista"/>
+        <w:numPr>
+          <w:ilvl w:val="0"/>
+          <w:numId w:val="3"/>
+        </w:numPr>
+      </w:pPr>
+      <w:proofErr w:type="spellStart"/>
+      <w:r>
+        <w:t>Ativar</w:t>
+      </w:r>
+      <w:r>
+        <w:t>_Potencia</w:t>
+      </w:r>
+      <w:r>
+        <w:t>_Carga</w:t>
+      </w:r>
+      <w:proofErr w:type="spellEnd"/>
+    </w:p>
+    <w:tbl>
+      <w:tblPr>
+        <w:tblW w:w="7856" w:type="dxa"/>
+        <w:jc w:val="center"/>
+        <w:tblCellMar>
+          <w:left w:w="70" w:type="dxa"/>
+          <w:right w:w="70" w:type="dxa"/>
+        </w:tblCellMar>
+        <w:tblLook w:val="04A0" w:firstRow="1" w:lastRow="0" w:firstColumn="1" w:lastColumn="0" w:noHBand="0" w:noVBand="1"/>
+      </w:tblPr>
+      <w:tblGrid>
+        <w:gridCol w:w="810"/>
+        <w:gridCol w:w="1112"/>
+        <w:gridCol w:w="1420"/>
+        <w:gridCol w:w="810"/>
+        <w:gridCol w:w="810"/>
+        <w:gridCol w:w="810"/>
+        <w:gridCol w:w="810"/>
+        <w:gridCol w:w="1274"/>
+      </w:tblGrid>
       <w:tr>
         <w:trPr>
           <w:trHeight w:val="300"/>
@@ -8670,9 +7796,9 @@
         </w:trPr>
         <w:tc>
           <w:tcPr>
-            <w:tcW w:w="1000" w:type="dxa"/>
-            <w:tcBorders>
-              <w:top w:val="nil"/>
+            <w:tcW w:w="810" w:type="dxa"/>
+            <w:tcBorders>
+              <w:top w:val="single" w:sz="4" w:space="0" w:color="auto"/>
               <w:left w:val="single" w:sz="4" w:space="0" w:color="auto"/>
               <w:bottom w:val="single" w:sz="4" w:space="0" w:color="auto"/>
               <w:right w:val="single" w:sz="4" w:space="0" w:color="auto"/>
@@ -8697,40 +7823,302 @@
                 <w:color w:val="000000"/>
                 <w:lang w:eastAsia="pt-BR"/>
               </w:rPr>
-              <w:t>data3</w:t>
-            </w:r>
-          </w:p>
-        </w:tc>
-        <w:tc>
-          <w:tcPr>
-            <w:tcW w:w="2614" w:type="dxa"/>
-            <w:tcBorders>
-              <w:top w:val="nil"/>
-              <w:left w:val="nil"/>
-              <w:bottom w:val="single" w:sz="4" w:space="0" w:color="auto"/>
-              <w:right w:val="single" w:sz="4" w:space="0" w:color="auto"/>
-            </w:tcBorders>
-            <w:shd w:val="clear" w:color="auto" w:fill="auto"/>
-            <w:noWrap/>
-            <w:vAlign w:val="bottom"/>
-            <w:hideMark/>
-          </w:tcPr>
-          <w:p>
-            <w:pPr>
-              <w:spacing w:after="0" w:line="240" w:lineRule="auto"/>
-              <w:rPr>
-                <w:rFonts w:ascii="Calibri" w:eastAsia="Times New Roman" w:hAnsi="Calibri" w:cs="Calibri"/>
-                <w:color w:val="000000"/>
-                <w:lang w:eastAsia="pt-BR"/>
-              </w:rPr>
-            </w:pPr>
-            <w:r>
-              <w:rPr>
-                <w:rFonts w:ascii="Calibri" w:eastAsia="Times New Roman" w:hAnsi="Calibri" w:cs="Calibri"/>
-                <w:color w:val="000000"/>
-                <w:lang w:eastAsia="pt-BR"/>
-              </w:rPr>
-              <w:t>Valor menos significativo</w:t>
+              <w:t xml:space="preserve">byte </w:t>
+            </w:r>
+            <w:r>
+              <w:rPr>
+                <w:rFonts w:ascii="Calibri" w:eastAsia="Times New Roman" w:hAnsi="Calibri" w:cs="Calibri"/>
+                <w:color w:val="000000"/>
+                <w:lang w:eastAsia="pt-BR"/>
+              </w:rPr>
+              <w:t>0</w:t>
+            </w:r>
+          </w:p>
+        </w:tc>
+        <w:tc>
+          <w:tcPr>
+            <w:tcW w:w="1112" w:type="dxa"/>
+            <w:tcBorders>
+              <w:top w:val="single" w:sz="4" w:space="0" w:color="auto"/>
+              <w:left w:val="nil"/>
+              <w:bottom w:val="single" w:sz="4" w:space="0" w:color="auto"/>
+              <w:right w:val="single" w:sz="4" w:space="0" w:color="auto"/>
+            </w:tcBorders>
+            <w:shd w:val="clear" w:color="auto" w:fill="auto"/>
+            <w:noWrap/>
+            <w:vAlign w:val="bottom"/>
+            <w:hideMark/>
+          </w:tcPr>
+          <w:p>
+            <w:pPr>
+              <w:spacing w:after="0" w:line="240" w:lineRule="auto"/>
+              <w:rPr>
+                <w:rFonts w:ascii="Calibri" w:eastAsia="Times New Roman" w:hAnsi="Calibri" w:cs="Calibri"/>
+                <w:color w:val="000000"/>
+                <w:lang w:eastAsia="pt-BR"/>
+              </w:rPr>
+            </w:pPr>
+            <w:r>
+              <w:rPr>
+                <w:rFonts w:ascii="Calibri" w:eastAsia="Times New Roman" w:hAnsi="Calibri" w:cs="Calibri"/>
+                <w:color w:val="000000"/>
+                <w:lang w:eastAsia="pt-BR"/>
+              </w:rPr>
+              <w:t xml:space="preserve">byte </w:t>
+            </w:r>
+            <w:r>
+              <w:rPr>
+                <w:rFonts w:ascii="Calibri" w:eastAsia="Times New Roman" w:hAnsi="Calibri" w:cs="Calibri"/>
+                <w:color w:val="000000"/>
+                <w:lang w:eastAsia="pt-BR"/>
+              </w:rPr>
+              <w:t>1</w:t>
+            </w:r>
+          </w:p>
+        </w:tc>
+        <w:tc>
+          <w:tcPr>
+            <w:tcW w:w="1420" w:type="dxa"/>
+            <w:tcBorders>
+              <w:top w:val="single" w:sz="4" w:space="0" w:color="auto"/>
+              <w:left w:val="nil"/>
+              <w:bottom w:val="single" w:sz="4" w:space="0" w:color="auto"/>
+              <w:right w:val="single" w:sz="4" w:space="0" w:color="auto"/>
+            </w:tcBorders>
+            <w:shd w:val="clear" w:color="auto" w:fill="auto"/>
+            <w:noWrap/>
+            <w:vAlign w:val="bottom"/>
+            <w:hideMark/>
+          </w:tcPr>
+          <w:p>
+            <w:pPr>
+              <w:spacing w:after="0" w:line="240" w:lineRule="auto"/>
+              <w:rPr>
+                <w:rFonts w:ascii="Calibri" w:eastAsia="Times New Roman" w:hAnsi="Calibri" w:cs="Calibri"/>
+                <w:color w:val="000000"/>
+                <w:lang w:eastAsia="pt-BR"/>
+              </w:rPr>
+            </w:pPr>
+            <w:r>
+              <w:rPr>
+                <w:rFonts w:ascii="Calibri" w:eastAsia="Times New Roman" w:hAnsi="Calibri" w:cs="Calibri"/>
+                <w:color w:val="000000"/>
+                <w:lang w:eastAsia="pt-BR"/>
+              </w:rPr>
+              <w:t xml:space="preserve">byte </w:t>
+            </w:r>
+            <w:r>
+              <w:rPr>
+                <w:rFonts w:ascii="Calibri" w:eastAsia="Times New Roman" w:hAnsi="Calibri" w:cs="Calibri"/>
+                <w:color w:val="000000"/>
+                <w:lang w:eastAsia="pt-BR"/>
+              </w:rPr>
+              <w:t>2</w:t>
+            </w:r>
+          </w:p>
+        </w:tc>
+        <w:tc>
+          <w:tcPr>
+            <w:tcW w:w="810" w:type="dxa"/>
+            <w:tcBorders>
+              <w:top w:val="single" w:sz="4" w:space="0" w:color="auto"/>
+              <w:left w:val="nil"/>
+              <w:bottom w:val="single" w:sz="4" w:space="0" w:color="auto"/>
+              <w:right w:val="single" w:sz="4" w:space="0" w:color="auto"/>
+            </w:tcBorders>
+            <w:shd w:val="clear" w:color="auto" w:fill="auto"/>
+            <w:noWrap/>
+            <w:vAlign w:val="bottom"/>
+            <w:hideMark/>
+          </w:tcPr>
+          <w:p>
+            <w:pPr>
+              <w:spacing w:after="0" w:line="240" w:lineRule="auto"/>
+              <w:rPr>
+                <w:rFonts w:ascii="Calibri" w:eastAsia="Times New Roman" w:hAnsi="Calibri" w:cs="Calibri"/>
+                <w:color w:val="000000"/>
+                <w:lang w:eastAsia="pt-BR"/>
+              </w:rPr>
+            </w:pPr>
+            <w:r>
+              <w:rPr>
+                <w:rFonts w:ascii="Calibri" w:eastAsia="Times New Roman" w:hAnsi="Calibri" w:cs="Calibri"/>
+                <w:color w:val="000000"/>
+                <w:lang w:eastAsia="pt-BR"/>
+              </w:rPr>
+              <w:t xml:space="preserve">byte </w:t>
+            </w:r>
+            <w:r>
+              <w:rPr>
+                <w:rFonts w:ascii="Calibri" w:eastAsia="Times New Roman" w:hAnsi="Calibri" w:cs="Calibri"/>
+                <w:color w:val="000000"/>
+                <w:lang w:eastAsia="pt-BR"/>
+              </w:rPr>
+              <w:t>3</w:t>
+            </w:r>
+          </w:p>
+        </w:tc>
+        <w:tc>
+          <w:tcPr>
+            <w:tcW w:w="810" w:type="dxa"/>
+            <w:tcBorders>
+              <w:top w:val="single" w:sz="4" w:space="0" w:color="auto"/>
+              <w:left w:val="nil"/>
+              <w:bottom w:val="single" w:sz="4" w:space="0" w:color="auto"/>
+              <w:right w:val="single" w:sz="4" w:space="0" w:color="auto"/>
+            </w:tcBorders>
+            <w:shd w:val="clear" w:color="auto" w:fill="auto"/>
+            <w:noWrap/>
+            <w:vAlign w:val="bottom"/>
+            <w:hideMark/>
+          </w:tcPr>
+          <w:p>
+            <w:pPr>
+              <w:spacing w:after="0" w:line="240" w:lineRule="auto"/>
+              <w:rPr>
+                <w:rFonts w:ascii="Calibri" w:eastAsia="Times New Roman" w:hAnsi="Calibri" w:cs="Calibri"/>
+                <w:color w:val="000000"/>
+                <w:lang w:eastAsia="pt-BR"/>
+              </w:rPr>
+            </w:pPr>
+            <w:r>
+              <w:rPr>
+                <w:rFonts w:ascii="Calibri" w:eastAsia="Times New Roman" w:hAnsi="Calibri" w:cs="Calibri"/>
+                <w:color w:val="000000"/>
+                <w:lang w:eastAsia="pt-BR"/>
+              </w:rPr>
+              <w:t xml:space="preserve">byte </w:t>
+            </w:r>
+            <w:r>
+              <w:rPr>
+                <w:rFonts w:ascii="Calibri" w:eastAsia="Times New Roman" w:hAnsi="Calibri" w:cs="Calibri"/>
+                <w:color w:val="000000"/>
+                <w:lang w:eastAsia="pt-BR"/>
+              </w:rPr>
+              <w:t>4</w:t>
+            </w:r>
+          </w:p>
+        </w:tc>
+        <w:tc>
+          <w:tcPr>
+            <w:tcW w:w="810" w:type="dxa"/>
+            <w:tcBorders>
+              <w:top w:val="single" w:sz="4" w:space="0" w:color="auto"/>
+              <w:left w:val="nil"/>
+              <w:bottom w:val="single" w:sz="4" w:space="0" w:color="auto"/>
+              <w:right w:val="single" w:sz="4" w:space="0" w:color="auto"/>
+            </w:tcBorders>
+            <w:shd w:val="clear" w:color="auto" w:fill="auto"/>
+            <w:noWrap/>
+            <w:vAlign w:val="bottom"/>
+            <w:hideMark/>
+          </w:tcPr>
+          <w:p>
+            <w:pPr>
+              <w:spacing w:after="0" w:line="240" w:lineRule="auto"/>
+              <w:rPr>
+                <w:rFonts w:ascii="Calibri" w:eastAsia="Times New Roman" w:hAnsi="Calibri" w:cs="Calibri"/>
+                <w:color w:val="000000"/>
+                <w:lang w:eastAsia="pt-BR"/>
+              </w:rPr>
+            </w:pPr>
+            <w:r>
+              <w:rPr>
+                <w:rFonts w:ascii="Calibri" w:eastAsia="Times New Roman" w:hAnsi="Calibri" w:cs="Calibri"/>
+                <w:color w:val="000000"/>
+                <w:lang w:eastAsia="pt-BR"/>
+              </w:rPr>
+              <w:t xml:space="preserve">byte </w:t>
+            </w:r>
+            <w:r>
+              <w:rPr>
+                <w:rFonts w:ascii="Calibri" w:eastAsia="Times New Roman" w:hAnsi="Calibri" w:cs="Calibri"/>
+                <w:color w:val="000000"/>
+                <w:lang w:eastAsia="pt-BR"/>
+              </w:rPr>
+              <w:t>5</w:t>
+            </w:r>
+          </w:p>
+        </w:tc>
+        <w:tc>
+          <w:tcPr>
+            <w:tcW w:w="810" w:type="dxa"/>
+            <w:tcBorders>
+              <w:top w:val="single" w:sz="4" w:space="0" w:color="auto"/>
+              <w:left w:val="nil"/>
+              <w:bottom w:val="single" w:sz="4" w:space="0" w:color="auto"/>
+              <w:right w:val="single" w:sz="4" w:space="0" w:color="auto"/>
+            </w:tcBorders>
+            <w:shd w:val="clear" w:color="auto" w:fill="auto"/>
+            <w:noWrap/>
+            <w:vAlign w:val="bottom"/>
+            <w:hideMark/>
+          </w:tcPr>
+          <w:p>
+            <w:pPr>
+              <w:spacing w:after="0" w:line="240" w:lineRule="auto"/>
+              <w:rPr>
+                <w:rFonts w:ascii="Calibri" w:eastAsia="Times New Roman" w:hAnsi="Calibri" w:cs="Calibri"/>
+                <w:color w:val="000000"/>
+                <w:lang w:eastAsia="pt-BR"/>
+              </w:rPr>
+            </w:pPr>
+            <w:r>
+              <w:rPr>
+                <w:rFonts w:ascii="Calibri" w:eastAsia="Times New Roman" w:hAnsi="Calibri" w:cs="Calibri"/>
+                <w:color w:val="000000"/>
+                <w:lang w:eastAsia="pt-BR"/>
+              </w:rPr>
+              <w:t xml:space="preserve">byte </w:t>
+            </w:r>
+            <w:r>
+              <w:rPr>
+                <w:rFonts w:ascii="Calibri" w:eastAsia="Times New Roman" w:hAnsi="Calibri" w:cs="Calibri"/>
+                <w:color w:val="000000"/>
+                <w:lang w:eastAsia="pt-BR"/>
+              </w:rPr>
+              <w:t>6</w:t>
+            </w:r>
+          </w:p>
+        </w:tc>
+        <w:tc>
+          <w:tcPr>
+            <w:tcW w:w="1274" w:type="dxa"/>
+            <w:tcBorders>
+              <w:top w:val="single" w:sz="4" w:space="0" w:color="auto"/>
+              <w:left w:val="nil"/>
+              <w:bottom w:val="single" w:sz="4" w:space="0" w:color="auto"/>
+              <w:right w:val="single" w:sz="4" w:space="0" w:color="auto"/>
+            </w:tcBorders>
+            <w:shd w:val="clear" w:color="auto" w:fill="auto"/>
+            <w:noWrap/>
+            <w:vAlign w:val="bottom"/>
+            <w:hideMark/>
+          </w:tcPr>
+          <w:p>
+            <w:pPr>
+              <w:spacing w:after="0" w:line="240" w:lineRule="auto"/>
+              <w:rPr>
+                <w:rFonts w:ascii="Calibri" w:eastAsia="Times New Roman" w:hAnsi="Calibri" w:cs="Calibri"/>
+                <w:color w:val="000000"/>
+                <w:lang w:eastAsia="pt-BR"/>
+              </w:rPr>
+            </w:pPr>
+            <w:r>
+              <w:rPr>
+                <w:rFonts w:ascii="Calibri" w:eastAsia="Times New Roman" w:hAnsi="Calibri" w:cs="Calibri"/>
+                <w:color w:val="000000"/>
+                <w:lang w:eastAsia="pt-BR"/>
+              </w:rPr>
+              <w:t xml:space="preserve">byte </w:t>
+            </w:r>
+            <w:r>
+              <w:rPr>
+                <w:rFonts w:ascii="Calibri" w:eastAsia="Times New Roman" w:hAnsi="Calibri" w:cs="Calibri"/>
+                <w:color w:val="000000"/>
+                <w:lang w:eastAsia="pt-BR"/>
+              </w:rPr>
+              <w:t>7</w:t>
             </w:r>
           </w:p>
         </w:tc>
@@ -8742,7 +8130,7 @@
         </w:trPr>
         <w:tc>
           <w:tcPr>
-            <w:tcW w:w="1000" w:type="dxa"/>
+            <w:tcW w:w="810" w:type="dxa"/>
             <w:tcBorders>
               <w:top w:val="nil"/>
               <w:left w:val="single" w:sz="4" w:space="0" w:color="auto"/>
@@ -8769,46 +8157,1417 @@
                 <w:color w:val="000000"/>
                 <w:lang w:eastAsia="pt-BR"/>
               </w:rPr>
-              <w:t>data4</w:t>
-            </w:r>
-          </w:p>
-        </w:tc>
-        <w:tc>
-          <w:tcPr>
-            <w:tcW w:w="2614" w:type="dxa"/>
-            <w:tcBorders>
-              <w:top w:val="nil"/>
-              <w:left w:val="nil"/>
-              <w:bottom w:val="single" w:sz="4" w:space="0" w:color="auto"/>
-              <w:right w:val="single" w:sz="4" w:space="0" w:color="auto"/>
-            </w:tcBorders>
-            <w:shd w:val="clear" w:color="auto" w:fill="auto"/>
-            <w:noWrap/>
-            <w:vAlign w:val="bottom"/>
-            <w:hideMark/>
-          </w:tcPr>
-          <w:p>
-            <w:pPr>
-              <w:spacing w:after="0" w:line="240" w:lineRule="auto"/>
-              <w:rPr>
-                <w:rFonts w:ascii="Calibri" w:eastAsia="Times New Roman" w:hAnsi="Calibri" w:cs="Calibri"/>
-                <w:color w:val="000000"/>
-                <w:lang w:eastAsia="pt-BR"/>
-              </w:rPr>
-            </w:pPr>
-            <w:r>
-              <w:rPr>
-                <w:rFonts w:ascii="Calibri" w:eastAsia="Times New Roman" w:hAnsi="Calibri" w:cs="Calibri"/>
-                <w:color w:val="000000"/>
-                <w:lang w:eastAsia="pt-BR"/>
-              </w:rPr>
-              <w:t>Quantidade de tempo em s</w:t>
+              <w:t>0</w:t>
+            </w:r>
+          </w:p>
+        </w:tc>
+        <w:tc>
+          <w:tcPr>
+            <w:tcW w:w="1112" w:type="dxa"/>
+            <w:tcBorders>
+              <w:top w:val="nil"/>
+              <w:left w:val="nil"/>
+              <w:bottom w:val="single" w:sz="4" w:space="0" w:color="auto"/>
+              <w:right w:val="single" w:sz="4" w:space="0" w:color="auto"/>
+            </w:tcBorders>
+            <w:shd w:val="clear" w:color="auto" w:fill="auto"/>
+            <w:noWrap/>
+            <w:vAlign w:val="bottom"/>
+            <w:hideMark/>
+          </w:tcPr>
+          <w:p>
+            <w:pPr>
+              <w:spacing w:after="0" w:line="240" w:lineRule="auto"/>
+              <w:rPr>
+                <w:rFonts w:ascii="Calibri" w:eastAsia="Times New Roman" w:hAnsi="Calibri" w:cs="Calibri"/>
+                <w:color w:val="000000"/>
+                <w:lang w:eastAsia="pt-BR"/>
+              </w:rPr>
+            </w:pPr>
+            <w:r>
+              <w:rPr>
+                <w:rFonts w:ascii="Calibri" w:eastAsia="Times New Roman" w:hAnsi="Calibri" w:cs="Calibri"/>
+                <w:color w:val="000000"/>
+                <w:lang w:eastAsia="pt-BR"/>
+              </w:rPr>
+              <w:t>6</w:t>
+            </w:r>
+          </w:p>
+        </w:tc>
+        <w:tc>
+          <w:tcPr>
+            <w:tcW w:w="1420" w:type="dxa"/>
+            <w:tcBorders>
+              <w:top w:val="nil"/>
+              <w:left w:val="nil"/>
+              <w:bottom w:val="single" w:sz="4" w:space="0" w:color="auto"/>
+              <w:right w:val="single" w:sz="4" w:space="0" w:color="auto"/>
+            </w:tcBorders>
+            <w:shd w:val="clear" w:color="auto" w:fill="auto"/>
+            <w:noWrap/>
+            <w:vAlign w:val="bottom"/>
+            <w:hideMark/>
+          </w:tcPr>
+          <w:p>
+            <w:pPr>
+              <w:spacing w:after="0" w:line="240" w:lineRule="auto"/>
+              <w:rPr>
+                <w:rFonts w:ascii="Calibri" w:eastAsia="Times New Roman" w:hAnsi="Calibri" w:cs="Calibri"/>
+                <w:color w:val="000000"/>
+                <w:lang w:eastAsia="pt-BR"/>
+              </w:rPr>
+            </w:pPr>
+            <w:r>
+              <w:rPr>
+                <w:rFonts w:ascii="Calibri" w:eastAsia="Times New Roman" w:hAnsi="Calibri" w:cs="Calibri"/>
+                <w:color w:val="000000"/>
+                <w:lang w:eastAsia="pt-BR"/>
+              </w:rPr>
+              <w:t>2</w:t>
+            </w:r>
+          </w:p>
+        </w:tc>
+        <w:tc>
+          <w:tcPr>
+            <w:tcW w:w="810" w:type="dxa"/>
+            <w:tcBorders>
+              <w:top w:val="nil"/>
+              <w:left w:val="nil"/>
+              <w:bottom w:val="single" w:sz="4" w:space="0" w:color="auto"/>
+              <w:right w:val="single" w:sz="4" w:space="0" w:color="auto"/>
+            </w:tcBorders>
+            <w:shd w:val="clear" w:color="auto" w:fill="auto"/>
+            <w:noWrap/>
+            <w:vAlign w:val="bottom"/>
+            <w:hideMark/>
+          </w:tcPr>
+          <w:p>
+            <w:pPr>
+              <w:spacing w:after="0" w:line="240" w:lineRule="auto"/>
+              <w:rPr>
+                <w:rFonts w:ascii="Calibri" w:eastAsia="Times New Roman" w:hAnsi="Calibri" w:cs="Calibri"/>
+                <w:color w:val="000000"/>
+                <w:lang w:eastAsia="pt-BR"/>
+              </w:rPr>
+            </w:pPr>
+            <w:r>
+              <w:rPr>
+                <w:rFonts w:ascii="Calibri" w:eastAsia="Times New Roman" w:hAnsi="Calibri" w:cs="Calibri"/>
+                <w:color w:val="000000"/>
+                <w:lang w:eastAsia="pt-BR"/>
+              </w:rPr>
+              <w:t>Data1</w:t>
+            </w:r>
+          </w:p>
+        </w:tc>
+        <w:tc>
+          <w:tcPr>
+            <w:tcW w:w="810" w:type="dxa"/>
+            <w:tcBorders>
+              <w:top w:val="nil"/>
+              <w:left w:val="nil"/>
+              <w:bottom w:val="single" w:sz="4" w:space="0" w:color="auto"/>
+              <w:right w:val="single" w:sz="4" w:space="0" w:color="auto"/>
+            </w:tcBorders>
+            <w:shd w:val="clear" w:color="auto" w:fill="auto"/>
+            <w:noWrap/>
+            <w:vAlign w:val="bottom"/>
+            <w:hideMark/>
+          </w:tcPr>
+          <w:p>
+            <w:pPr>
+              <w:spacing w:after="0" w:line="240" w:lineRule="auto"/>
+              <w:rPr>
+                <w:rFonts w:ascii="Calibri" w:eastAsia="Times New Roman" w:hAnsi="Calibri" w:cs="Calibri"/>
+                <w:color w:val="000000"/>
+                <w:lang w:eastAsia="pt-BR"/>
+              </w:rPr>
+            </w:pPr>
+            <w:r>
+              <w:rPr>
+                <w:rFonts w:ascii="Calibri" w:eastAsia="Times New Roman" w:hAnsi="Calibri" w:cs="Calibri"/>
+                <w:color w:val="000000"/>
+                <w:lang w:eastAsia="pt-BR"/>
+              </w:rPr>
+              <w:t>Data2</w:t>
+            </w:r>
+          </w:p>
+        </w:tc>
+        <w:tc>
+          <w:tcPr>
+            <w:tcW w:w="810" w:type="dxa"/>
+            <w:tcBorders>
+              <w:top w:val="nil"/>
+              <w:left w:val="nil"/>
+              <w:bottom w:val="single" w:sz="4" w:space="0" w:color="auto"/>
+              <w:right w:val="single" w:sz="4" w:space="0" w:color="auto"/>
+            </w:tcBorders>
+            <w:shd w:val="clear" w:color="auto" w:fill="auto"/>
+            <w:noWrap/>
+            <w:vAlign w:val="bottom"/>
+            <w:hideMark/>
+          </w:tcPr>
+          <w:p>
+            <w:pPr>
+              <w:spacing w:after="0" w:line="240" w:lineRule="auto"/>
+              <w:rPr>
+                <w:rFonts w:ascii="Calibri" w:eastAsia="Times New Roman" w:hAnsi="Calibri" w:cs="Calibri"/>
+                <w:color w:val="000000"/>
+                <w:lang w:eastAsia="pt-BR"/>
+              </w:rPr>
+            </w:pPr>
+            <w:r>
+              <w:rPr>
+                <w:rFonts w:ascii="Calibri" w:eastAsia="Times New Roman" w:hAnsi="Calibri" w:cs="Calibri"/>
+                <w:color w:val="000000"/>
+                <w:lang w:eastAsia="pt-BR"/>
+              </w:rPr>
+              <w:t>0</w:t>
+            </w:r>
+          </w:p>
+        </w:tc>
+        <w:tc>
+          <w:tcPr>
+            <w:tcW w:w="810" w:type="dxa"/>
+            <w:tcBorders>
+              <w:top w:val="nil"/>
+              <w:left w:val="nil"/>
+              <w:bottom w:val="single" w:sz="4" w:space="0" w:color="auto"/>
+              <w:right w:val="single" w:sz="4" w:space="0" w:color="auto"/>
+            </w:tcBorders>
+            <w:shd w:val="clear" w:color="auto" w:fill="auto"/>
+            <w:noWrap/>
+            <w:vAlign w:val="bottom"/>
+            <w:hideMark/>
+          </w:tcPr>
+          <w:p>
+            <w:pPr>
+              <w:spacing w:after="0" w:line="240" w:lineRule="auto"/>
+              <w:rPr>
+                <w:rFonts w:ascii="Calibri" w:eastAsia="Times New Roman" w:hAnsi="Calibri" w:cs="Calibri"/>
+                <w:color w:val="000000"/>
+                <w:lang w:eastAsia="pt-BR"/>
+              </w:rPr>
+            </w:pPr>
+            <w:r>
+              <w:rPr>
+                <w:rFonts w:ascii="Calibri" w:eastAsia="Times New Roman" w:hAnsi="Calibri" w:cs="Calibri"/>
+                <w:color w:val="000000"/>
+                <w:lang w:eastAsia="pt-BR"/>
+              </w:rPr>
+              <w:t>0</w:t>
+            </w:r>
+          </w:p>
+        </w:tc>
+        <w:tc>
+          <w:tcPr>
+            <w:tcW w:w="1274" w:type="dxa"/>
+            <w:tcBorders>
+              <w:top w:val="nil"/>
+              <w:left w:val="nil"/>
+              <w:bottom w:val="single" w:sz="4" w:space="0" w:color="auto"/>
+              <w:right w:val="single" w:sz="4" w:space="0" w:color="auto"/>
+            </w:tcBorders>
+            <w:shd w:val="clear" w:color="auto" w:fill="auto"/>
+            <w:noWrap/>
+            <w:vAlign w:val="bottom"/>
+            <w:hideMark/>
+          </w:tcPr>
+          <w:p>
+            <w:pPr>
+              <w:spacing w:after="0" w:line="240" w:lineRule="auto"/>
+              <w:rPr>
+                <w:rFonts w:ascii="Calibri" w:eastAsia="Times New Roman" w:hAnsi="Calibri" w:cs="Calibri"/>
+                <w:color w:val="000000"/>
+                <w:lang w:eastAsia="pt-BR"/>
+              </w:rPr>
+            </w:pPr>
+            <w:r>
+              <w:rPr>
+                <w:rFonts w:ascii="Calibri" w:eastAsia="Times New Roman" w:hAnsi="Calibri" w:cs="Calibri"/>
+                <w:color w:val="000000"/>
+                <w:lang w:eastAsia="pt-BR"/>
+              </w:rPr>
+              <w:t>CHECKSUM</w:t>
             </w:r>
           </w:p>
         </w:tc>
       </w:tr>
     </w:tbl>
-    <w:p/>
+    <w:p>
+      <w:pPr>
+        <w:ind w:left="708"/>
+      </w:pPr>
+    </w:p>
+    <w:p>
+      <w:pPr>
+        <w:rPr>
+          <w:color w:val="FF0000"/>
+        </w:rPr>
+      </w:pPr>
+      <w:r>
+        <w:t>Comando utilizado para ativar a carga no modo</w:t>
+      </w:r>
+      <w:r>
+        <w:t xml:space="preserve"> Potência</w:t>
+      </w:r>
+      <w:r>
+        <w:t xml:space="preserve"> Constante. Os bits de data1, data</w:t>
+      </w:r>
+      <w:r>
+        <w:t>2</w:t>
+      </w:r>
+      <w:r>
+        <w:t xml:space="preserve"> representam o valor que a carga demandará de corrente. </w:t>
+      </w:r>
+    </w:p>
+    <w:tbl>
+      <w:tblPr>
+        <w:tblW w:w="3614" w:type="dxa"/>
+        <w:jc w:val="center"/>
+        <w:tblCellMar>
+          <w:left w:w="70" w:type="dxa"/>
+          <w:right w:w="70" w:type="dxa"/>
+        </w:tblCellMar>
+        <w:tblLook w:val="04A0" w:firstRow="1" w:lastRow="0" w:firstColumn="1" w:lastColumn="0" w:noHBand="0" w:noVBand="1"/>
+      </w:tblPr>
+      <w:tblGrid>
+        <w:gridCol w:w="1000"/>
+        <w:gridCol w:w="2614"/>
+      </w:tblGrid>
+      <w:tr>
+        <w:trPr>
+          <w:trHeight w:val="300"/>
+          <w:jc w:val="center"/>
+        </w:trPr>
+        <w:tc>
+          <w:tcPr>
+            <w:tcW w:w="1000" w:type="dxa"/>
+            <w:tcBorders>
+              <w:top w:val="single" w:sz="4" w:space="0" w:color="auto"/>
+              <w:left w:val="single" w:sz="4" w:space="0" w:color="auto"/>
+              <w:bottom w:val="single" w:sz="4" w:space="0" w:color="auto"/>
+              <w:right w:val="single" w:sz="4" w:space="0" w:color="auto"/>
+            </w:tcBorders>
+            <w:shd w:val="clear" w:color="auto" w:fill="auto"/>
+            <w:noWrap/>
+            <w:vAlign w:val="bottom"/>
+            <w:hideMark/>
+          </w:tcPr>
+          <w:p>
+            <w:pPr>
+              <w:spacing w:after="0" w:line="240" w:lineRule="auto"/>
+              <w:rPr>
+                <w:rFonts w:ascii="Calibri" w:eastAsia="Times New Roman" w:hAnsi="Calibri" w:cs="Calibri"/>
+                <w:color w:val="000000"/>
+                <w:lang w:eastAsia="pt-BR"/>
+              </w:rPr>
+            </w:pPr>
+            <w:r>
+              <w:rPr>
+                <w:rFonts w:ascii="Calibri" w:eastAsia="Times New Roman" w:hAnsi="Calibri" w:cs="Calibri"/>
+                <w:color w:val="000000"/>
+                <w:lang w:eastAsia="pt-BR"/>
+              </w:rPr>
+              <w:t> </w:t>
+            </w:r>
+          </w:p>
+        </w:tc>
+        <w:tc>
+          <w:tcPr>
+            <w:tcW w:w="2614" w:type="dxa"/>
+            <w:tcBorders>
+              <w:top w:val="single" w:sz="4" w:space="0" w:color="auto"/>
+              <w:left w:val="nil"/>
+              <w:bottom w:val="single" w:sz="4" w:space="0" w:color="auto"/>
+              <w:right w:val="single" w:sz="4" w:space="0" w:color="auto"/>
+            </w:tcBorders>
+            <w:shd w:val="clear" w:color="auto" w:fill="auto"/>
+            <w:noWrap/>
+            <w:vAlign w:val="bottom"/>
+            <w:hideMark/>
+          </w:tcPr>
+          <w:p>
+            <w:pPr>
+              <w:spacing w:after="0" w:line="240" w:lineRule="auto"/>
+              <w:rPr>
+                <w:rFonts w:ascii="Calibri" w:eastAsia="Times New Roman" w:hAnsi="Calibri" w:cs="Calibri"/>
+                <w:color w:val="000000"/>
+                <w:lang w:eastAsia="pt-BR"/>
+              </w:rPr>
+            </w:pPr>
+            <w:r>
+              <w:rPr>
+                <w:rFonts w:ascii="Calibri" w:eastAsia="Times New Roman" w:hAnsi="Calibri" w:cs="Calibri"/>
+                <w:color w:val="000000"/>
+                <w:lang w:eastAsia="pt-BR"/>
+              </w:rPr>
+              <w:t>Info</w:t>
+            </w:r>
+          </w:p>
+        </w:tc>
+      </w:tr>
+      <w:tr>
+        <w:trPr>
+          <w:trHeight w:val="300"/>
+          <w:jc w:val="center"/>
+        </w:trPr>
+        <w:tc>
+          <w:tcPr>
+            <w:tcW w:w="1000" w:type="dxa"/>
+            <w:tcBorders>
+              <w:top w:val="nil"/>
+              <w:left w:val="single" w:sz="4" w:space="0" w:color="auto"/>
+              <w:bottom w:val="single" w:sz="4" w:space="0" w:color="auto"/>
+              <w:right w:val="single" w:sz="4" w:space="0" w:color="auto"/>
+            </w:tcBorders>
+            <w:shd w:val="clear" w:color="auto" w:fill="auto"/>
+            <w:noWrap/>
+            <w:vAlign w:val="bottom"/>
+            <w:hideMark/>
+          </w:tcPr>
+          <w:p>
+            <w:pPr>
+              <w:spacing w:after="0" w:line="240" w:lineRule="auto"/>
+              <w:rPr>
+                <w:rFonts w:ascii="Calibri" w:eastAsia="Times New Roman" w:hAnsi="Calibri" w:cs="Calibri"/>
+                <w:color w:val="000000"/>
+                <w:lang w:eastAsia="pt-BR"/>
+              </w:rPr>
+            </w:pPr>
+            <w:r>
+              <w:rPr>
+                <w:rFonts w:ascii="Calibri" w:eastAsia="Times New Roman" w:hAnsi="Calibri" w:cs="Calibri"/>
+                <w:color w:val="000000"/>
+                <w:lang w:eastAsia="pt-BR"/>
+              </w:rPr>
+              <w:t>data1</w:t>
+            </w:r>
+          </w:p>
+        </w:tc>
+        <w:tc>
+          <w:tcPr>
+            <w:tcW w:w="2614" w:type="dxa"/>
+            <w:tcBorders>
+              <w:top w:val="nil"/>
+              <w:left w:val="nil"/>
+              <w:bottom w:val="single" w:sz="4" w:space="0" w:color="auto"/>
+              <w:right w:val="single" w:sz="4" w:space="0" w:color="auto"/>
+            </w:tcBorders>
+            <w:shd w:val="clear" w:color="auto" w:fill="auto"/>
+            <w:noWrap/>
+            <w:vAlign w:val="bottom"/>
+            <w:hideMark/>
+          </w:tcPr>
+          <w:p>
+            <w:pPr>
+              <w:spacing w:after="0" w:line="240" w:lineRule="auto"/>
+              <w:rPr>
+                <w:rFonts w:ascii="Calibri" w:eastAsia="Times New Roman" w:hAnsi="Calibri" w:cs="Calibri"/>
+                <w:color w:val="000000"/>
+                <w:lang w:eastAsia="pt-BR"/>
+              </w:rPr>
+            </w:pPr>
+            <w:r>
+              <w:rPr>
+                <w:rFonts w:ascii="Calibri" w:eastAsia="Times New Roman" w:hAnsi="Calibri" w:cs="Calibri"/>
+                <w:color w:val="000000"/>
+                <w:lang w:eastAsia="pt-BR"/>
+              </w:rPr>
+              <w:t>Valor mais significativo</w:t>
+            </w:r>
+          </w:p>
+        </w:tc>
+      </w:tr>
+      <w:tr>
+        <w:trPr>
+          <w:trHeight w:val="300"/>
+          <w:jc w:val="center"/>
+        </w:trPr>
+        <w:tc>
+          <w:tcPr>
+            <w:tcW w:w="1000" w:type="dxa"/>
+            <w:tcBorders>
+              <w:top w:val="nil"/>
+              <w:left w:val="single" w:sz="4" w:space="0" w:color="auto"/>
+              <w:bottom w:val="single" w:sz="4" w:space="0" w:color="auto"/>
+              <w:right w:val="single" w:sz="4" w:space="0" w:color="auto"/>
+            </w:tcBorders>
+            <w:shd w:val="clear" w:color="auto" w:fill="auto"/>
+            <w:noWrap/>
+            <w:vAlign w:val="bottom"/>
+            <w:hideMark/>
+          </w:tcPr>
+          <w:p>
+            <w:pPr>
+              <w:spacing w:after="0" w:line="240" w:lineRule="auto"/>
+              <w:rPr>
+                <w:rFonts w:ascii="Calibri" w:eastAsia="Times New Roman" w:hAnsi="Calibri" w:cs="Calibri"/>
+                <w:color w:val="000000"/>
+                <w:lang w:eastAsia="pt-BR"/>
+              </w:rPr>
+            </w:pPr>
+            <w:r>
+              <w:rPr>
+                <w:rFonts w:ascii="Calibri" w:eastAsia="Times New Roman" w:hAnsi="Calibri" w:cs="Calibri"/>
+                <w:color w:val="000000"/>
+                <w:lang w:eastAsia="pt-BR"/>
+              </w:rPr>
+              <w:t>data2</w:t>
+            </w:r>
+          </w:p>
+        </w:tc>
+        <w:tc>
+          <w:tcPr>
+            <w:tcW w:w="2614" w:type="dxa"/>
+            <w:tcBorders>
+              <w:top w:val="nil"/>
+              <w:left w:val="nil"/>
+              <w:bottom w:val="single" w:sz="4" w:space="0" w:color="auto"/>
+              <w:right w:val="single" w:sz="4" w:space="0" w:color="auto"/>
+            </w:tcBorders>
+            <w:shd w:val="clear" w:color="auto" w:fill="auto"/>
+            <w:noWrap/>
+            <w:vAlign w:val="bottom"/>
+            <w:hideMark/>
+          </w:tcPr>
+          <w:p>
+            <w:pPr>
+              <w:spacing w:after="0" w:line="240" w:lineRule="auto"/>
+              <w:rPr>
+                <w:rFonts w:ascii="Calibri" w:eastAsia="Times New Roman" w:hAnsi="Calibri" w:cs="Calibri"/>
+                <w:color w:val="000000"/>
+                <w:lang w:eastAsia="pt-BR"/>
+              </w:rPr>
+            </w:pPr>
+            <w:r>
+              <w:rPr>
+                <w:rFonts w:ascii="Calibri" w:eastAsia="Times New Roman" w:hAnsi="Calibri" w:cs="Calibri"/>
+                <w:color w:val="000000"/>
+                <w:lang w:eastAsia="pt-BR"/>
+              </w:rPr>
+              <w:t>Valor intermediário</w:t>
+            </w:r>
+          </w:p>
+        </w:tc>
+      </w:tr>
+    </w:tbl>
+    <w:p>
+      <w:pPr>
+        <w:pStyle w:val="PargrafodaLista"/>
+      </w:pPr>
+    </w:p>
+    <w:p>
+      <w:pPr>
+        <w:pStyle w:val="PargrafodaLista"/>
+        <w:numPr>
+          <w:ilvl w:val="0"/>
+          <w:numId w:val="3"/>
+        </w:numPr>
+      </w:pPr>
+      <w:proofErr w:type="spellStart"/>
+      <w:r>
+        <w:t>Ativar_</w:t>
+      </w:r>
+      <w:r>
+        <w:t>Resistencia</w:t>
+      </w:r>
+      <w:r>
+        <w:t>_Carga</w:t>
+      </w:r>
+      <w:proofErr w:type="spellEnd"/>
+    </w:p>
+    <w:tbl>
+      <w:tblPr>
+        <w:tblW w:w="7856" w:type="dxa"/>
+        <w:jc w:val="center"/>
+        <w:tblCellMar>
+          <w:left w:w="70" w:type="dxa"/>
+          <w:right w:w="70" w:type="dxa"/>
+        </w:tblCellMar>
+        <w:tblLook w:val="04A0" w:firstRow="1" w:lastRow="0" w:firstColumn="1" w:lastColumn="0" w:noHBand="0" w:noVBand="1"/>
+      </w:tblPr>
+      <w:tblGrid>
+        <w:gridCol w:w="810"/>
+        <w:gridCol w:w="1112"/>
+        <w:gridCol w:w="1420"/>
+        <w:gridCol w:w="810"/>
+        <w:gridCol w:w="810"/>
+        <w:gridCol w:w="810"/>
+        <w:gridCol w:w="810"/>
+        <w:gridCol w:w="1274"/>
+      </w:tblGrid>
+      <w:tr>
+        <w:trPr>
+          <w:trHeight w:val="300"/>
+          <w:jc w:val="center"/>
+        </w:trPr>
+        <w:tc>
+          <w:tcPr>
+            <w:tcW w:w="810" w:type="dxa"/>
+            <w:tcBorders>
+              <w:top w:val="single" w:sz="4" w:space="0" w:color="auto"/>
+              <w:left w:val="single" w:sz="4" w:space="0" w:color="auto"/>
+              <w:bottom w:val="single" w:sz="4" w:space="0" w:color="auto"/>
+              <w:right w:val="single" w:sz="4" w:space="0" w:color="auto"/>
+            </w:tcBorders>
+            <w:shd w:val="clear" w:color="auto" w:fill="auto"/>
+            <w:noWrap/>
+            <w:vAlign w:val="bottom"/>
+            <w:hideMark/>
+          </w:tcPr>
+          <w:p>
+            <w:pPr>
+              <w:spacing w:after="0" w:line="240" w:lineRule="auto"/>
+              <w:rPr>
+                <w:rFonts w:ascii="Calibri" w:eastAsia="Times New Roman" w:hAnsi="Calibri" w:cs="Calibri"/>
+                <w:color w:val="000000"/>
+                <w:lang w:eastAsia="pt-BR"/>
+              </w:rPr>
+            </w:pPr>
+            <w:r>
+              <w:rPr>
+                <w:rFonts w:ascii="Calibri" w:eastAsia="Times New Roman" w:hAnsi="Calibri" w:cs="Calibri"/>
+                <w:color w:val="000000"/>
+                <w:lang w:eastAsia="pt-BR"/>
+              </w:rPr>
+              <w:t xml:space="preserve">byte </w:t>
+            </w:r>
+            <w:r>
+              <w:rPr>
+                <w:rFonts w:ascii="Calibri" w:eastAsia="Times New Roman" w:hAnsi="Calibri" w:cs="Calibri"/>
+                <w:color w:val="000000"/>
+                <w:lang w:eastAsia="pt-BR"/>
+              </w:rPr>
+              <w:t>0</w:t>
+            </w:r>
+          </w:p>
+        </w:tc>
+        <w:tc>
+          <w:tcPr>
+            <w:tcW w:w="1112" w:type="dxa"/>
+            <w:tcBorders>
+              <w:top w:val="single" w:sz="4" w:space="0" w:color="auto"/>
+              <w:left w:val="nil"/>
+              <w:bottom w:val="single" w:sz="4" w:space="0" w:color="auto"/>
+              <w:right w:val="single" w:sz="4" w:space="0" w:color="auto"/>
+            </w:tcBorders>
+            <w:shd w:val="clear" w:color="auto" w:fill="auto"/>
+            <w:noWrap/>
+            <w:vAlign w:val="bottom"/>
+            <w:hideMark/>
+          </w:tcPr>
+          <w:p>
+            <w:pPr>
+              <w:spacing w:after="0" w:line="240" w:lineRule="auto"/>
+              <w:rPr>
+                <w:rFonts w:ascii="Calibri" w:eastAsia="Times New Roman" w:hAnsi="Calibri" w:cs="Calibri"/>
+                <w:color w:val="000000"/>
+                <w:lang w:eastAsia="pt-BR"/>
+              </w:rPr>
+            </w:pPr>
+            <w:r>
+              <w:rPr>
+                <w:rFonts w:ascii="Calibri" w:eastAsia="Times New Roman" w:hAnsi="Calibri" w:cs="Calibri"/>
+                <w:color w:val="000000"/>
+                <w:lang w:eastAsia="pt-BR"/>
+              </w:rPr>
+              <w:t xml:space="preserve">byte </w:t>
+            </w:r>
+            <w:r>
+              <w:rPr>
+                <w:rFonts w:ascii="Calibri" w:eastAsia="Times New Roman" w:hAnsi="Calibri" w:cs="Calibri"/>
+                <w:color w:val="000000"/>
+                <w:lang w:eastAsia="pt-BR"/>
+              </w:rPr>
+              <w:t>1</w:t>
+            </w:r>
+          </w:p>
+        </w:tc>
+        <w:tc>
+          <w:tcPr>
+            <w:tcW w:w="1420" w:type="dxa"/>
+            <w:tcBorders>
+              <w:top w:val="single" w:sz="4" w:space="0" w:color="auto"/>
+              <w:left w:val="nil"/>
+              <w:bottom w:val="single" w:sz="4" w:space="0" w:color="auto"/>
+              <w:right w:val="single" w:sz="4" w:space="0" w:color="auto"/>
+            </w:tcBorders>
+            <w:shd w:val="clear" w:color="auto" w:fill="auto"/>
+            <w:noWrap/>
+            <w:vAlign w:val="bottom"/>
+            <w:hideMark/>
+          </w:tcPr>
+          <w:p>
+            <w:pPr>
+              <w:spacing w:after="0" w:line="240" w:lineRule="auto"/>
+              <w:rPr>
+                <w:rFonts w:ascii="Calibri" w:eastAsia="Times New Roman" w:hAnsi="Calibri" w:cs="Calibri"/>
+                <w:color w:val="000000"/>
+                <w:lang w:eastAsia="pt-BR"/>
+              </w:rPr>
+            </w:pPr>
+            <w:r>
+              <w:rPr>
+                <w:rFonts w:ascii="Calibri" w:eastAsia="Times New Roman" w:hAnsi="Calibri" w:cs="Calibri"/>
+                <w:color w:val="000000"/>
+                <w:lang w:eastAsia="pt-BR"/>
+              </w:rPr>
+              <w:t xml:space="preserve">byte </w:t>
+            </w:r>
+            <w:r>
+              <w:rPr>
+                <w:rFonts w:ascii="Calibri" w:eastAsia="Times New Roman" w:hAnsi="Calibri" w:cs="Calibri"/>
+                <w:color w:val="000000"/>
+                <w:lang w:eastAsia="pt-BR"/>
+              </w:rPr>
+              <w:t>2</w:t>
+            </w:r>
+          </w:p>
+        </w:tc>
+        <w:tc>
+          <w:tcPr>
+            <w:tcW w:w="810" w:type="dxa"/>
+            <w:tcBorders>
+              <w:top w:val="single" w:sz="4" w:space="0" w:color="auto"/>
+              <w:left w:val="nil"/>
+              <w:bottom w:val="single" w:sz="4" w:space="0" w:color="auto"/>
+              <w:right w:val="single" w:sz="4" w:space="0" w:color="auto"/>
+            </w:tcBorders>
+            <w:shd w:val="clear" w:color="auto" w:fill="auto"/>
+            <w:noWrap/>
+            <w:vAlign w:val="bottom"/>
+            <w:hideMark/>
+          </w:tcPr>
+          <w:p>
+            <w:pPr>
+              <w:spacing w:after="0" w:line="240" w:lineRule="auto"/>
+              <w:rPr>
+                <w:rFonts w:ascii="Calibri" w:eastAsia="Times New Roman" w:hAnsi="Calibri" w:cs="Calibri"/>
+                <w:color w:val="000000"/>
+                <w:lang w:eastAsia="pt-BR"/>
+              </w:rPr>
+            </w:pPr>
+            <w:r>
+              <w:rPr>
+                <w:rFonts w:ascii="Calibri" w:eastAsia="Times New Roman" w:hAnsi="Calibri" w:cs="Calibri"/>
+                <w:color w:val="000000"/>
+                <w:lang w:eastAsia="pt-BR"/>
+              </w:rPr>
+              <w:t xml:space="preserve">byte </w:t>
+            </w:r>
+            <w:r>
+              <w:rPr>
+                <w:rFonts w:ascii="Calibri" w:eastAsia="Times New Roman" w:hAnsi="Calibri" w:cs="Calibri"/>
+                <w:color w:val="000000"/>
+                <w:lang w:eastAsia="pt-BR"/>
+              </w:rPr>
+              <w:t>3</w:t>
+            </w:r>
+          </w:p>
+        </w:tc>
+        <w:tc>
+          <w:tcPr>
+            <w:tcW w:w="810" w:type="dxa"/>
+            <w:tcBorders>
+              <w:top w:val="single" w:sz="4" w:space="0" w:color="auto"/>
+              <w:left w:val="nil"/>
+              <w:bottom w:val="single" w:sz="4" w:space="0" w:color="auto"/>
+              <w:right w:val="single" w:sz="4" w:space="0" w:color="auto"/>
+            </w:tcBorders>
+            <w:shd w:val="clear" w:color="auto" w:fill="auto"/>
+            <w:noWrap/>
+            <w:vAlign w:val="bottom"/>
+            <w:hideMark/>
+          </w:tcPr>
+          <w:p>
+            <w:pPr>
+              <w:spacing w:after="0" w:line="240" w:lineRule="auto"/>
+              <w:rPr>
+                <w:rFonts w:ascii="Calibri" w:eastAsia="Times New Roman" w:hAnsi="Calibri" w:cs="Calibri"/>
+                <w:color w:val="000000"/>
+                <w:lang w:eastAsia="pt-BR"/>
+              </w:rPr>
+            </w:pPr>
+            <w:r>
+              <w:rPr>
+                <w:rFonts w:ascii="Calibri" w:eastAsia="Times New Roman" w:hAnsi="Calibri" w:cs="Calibri"/>
+                <w:color w:val="000000"/>
+                <w:lang w:eastAsia="pt-BR"/>
+              </w:rPr>
+              <w:t xml:space="preserve">byte </w:t>
+            </w:r>
+            <w:r>
+              <w:rPr>
+                <w:rFonts w:ascii="Calibri" w:eastAsia="Times New Roman" w:hAnsi="Calibri" w:cs="Calibri"/>
+                <w:color w:val="000000"/>
+                <w:lang w:eastAsia="pt-BR"/>
+              </w:rPr>
+              <w:t>4</w:t>
+            </w:r>
+          </w:p>
+        </w:tc>
+        <w:tc>
+          <w:tcPr>
+            <w:tcW w:w="810" w:type="dxa"/>
+            <w:tcBorders>
+              <w:top w:val="single" w:sz="4" w:space="0" w:color="auto"/>
+              <w:left w:val="nil"/>
+              <w:bottom w:val="single" w:sz="4" w:space="0" w:color="auto"/>
+              <w:right w:val="single" w:sz="4" w:space="0" w:color="auto"/>
+            </w:tcBorders>
+            <w:shd w:val="clear" w:color="auto" w:fill="auto"/>
+            <w:noWrap/>
+            <w:vAlign w:val="bottom"/>
+            <w:hideMark/>
+          </w:tcPr>
+          <w:p>
+            <w:pPr>
+              <w:spacing w:after="0" w:line="240" w:lineRule="auto"/>
+              <w:rPr>
+                <w:rFonts w:ascii="Calibri" w:eastAsia="Times New Roman" w:hAnsi="Calibri" w:cs="Calibri"/>
+                <w:color w:val="000000"/>
+                <w:lang w:eastAsia="pt-BR"/>
+              </w:rPr>
+            </w:pPr>
+            <w:r>
+              <w:rPr>
+                <w:rFonts w:ascii="Calibri" w:eastAsia="Times New Roman" w:hAnsi="Calibri" w:cs="Calibri"/>
+                <w:color w:val="000000"/>
+                <w:lang w:eastAsia="pt-BR"/>
+              </w:rPr>
+              <w:t xml:space="preserve">byte </w:t>
+            </w:r>
+            <w:r>
+              <w:rPr>
+                <w:rFonts w:ascii="Calibri" w:eastAsia="Times New Roman" w:hAnsi="Calibri" w:cs="Calibri"/>
+                <w:color w:val="000000"/>
+                <w:lang w:eastAsia="pt-BR"/>
+              </w:rPr>
+              <w:t>5</w:t>
+            </w:r>
+          </w:p>
+        </w:tc>
+        <w:tc>
+          <w:tcPr>
+            <w:tcW w:w="810" w:type="dxa"/>
+            <w:tcBorders>
+              <w:top w:val="single" w:sz="4" w:space="0" w:color="auto"/>
+              <w:left w:val="nil"/>
+              <w:bottom w:val="single" w:sz="4" w:space="0" w:color="auto"/>
+              <w:right w:val="single" w:sz="4" w:space="0" w:color="auto"/>
+            </w:tcBorders>
+            <w:shd w:val="clear" w:color="auto" w:fill="auto"/>
+            <w:noWrap/>
+            <w:vAlign w:val="bottom"/>
+            <w:hideMark/>
+          </w:tcPr>
+          <w:p>
+            <w:pPr>
+              <w:spacing w:after="0" w:line="240" w:lineRule="auto"/>
+              <w:rPr>
+                <w:rFonts w:ascii="Calibri" w:eastAsia="Times New Roman" w:hAnsi="Calibri" w:cs="Calibri"/>
+                <w:color w:val="000000"/>
+                <w:lang w:eastAsia="pt-BR"/>
+              </w:rPr>
+            </w:pPr>
+            <w:r>
+              <w:rPr>
+                <w:rFonts w:ascii="Calibri" w:eastAsia="Times New Roman" w:hAnsi="Calibri" w:cs="Calibri"/>
+                <w:color w:val="000000"/>
+                <w:lang w:eastAsia="pt-BR"/>
+              </w:rPr>
+              <w:t xml:space="preserve">byte </w:t>
+            </w:r>
+            <w:r>
+              <w:rPr>
+                <w:rFonts w:ascii="Calibri" w:eastAsia="Times New Roman" w:hAnsi="Calibri" w:cs="Calibri"/>
+                <w:color w:val="000000"/>
+                <w:lang w:eastAsia="pt-BR"/>
+              </w:rPr>
+              <w:t>6</w:t>
+            </w:r>
+          </w:p>
+        </w:tc>
+        <w:tc>
+          <w:tcPr>
+            <w:tcW w:w="1274" w:type="dxa"/>
+            <w:tcBorders>
+              <w:top w:val="single" w:sz="4" w:space="0" w:color="auto"/>
+              <w:left w:val="nil"/>
+              <w:bottom w:val="single" w:sz="4" w:space="0" w:color="auto"/>
+              <w:right w:val="single" w:sz="4" w:space="0" w:color="auto"/>
+            </w:tcBorders>
+            <w:shd w:val="clear" w:color="auto" w:fill="auto"/>
+            <w:noWrap/>
+            <w:vAlign w:val="bottom"/>
+            <w:hideMark/>
+          </w:tcPr>
+          <w:p>
+            <w:pPr>
+              <w:spacing w:after="0" w:line="240" w:lineRule="auto"/>
+              <w:rPr>
+                <w:rFonts w:ascii="Calibri" w:eastAsia="Times New Roman" w:hAnsi="Calibri" w:cs="Calibri"/>
+                <w:color w:val="000000"/>
+                <w:lang w:eastAsia="pt-BR"/>
+              </w:rPr>
+            </w:pPr>
+            <w:r>
+              <w:rPr>
+                <w:rFonts w:ascii="Calibri" w:eastAsia="Times New Roman" w:hAnsi="Calibri" w:cs="Calibri"/>
+                <w:color w:val="000000"/>
+                <w:lang w:eastAsia="pt-BR"/>
+              </w:rPr>
+              <w:t xml:space="preserve">byte </w:t>
+            </w:r>
+            <w:r>
+              <w:rPr>
+                <w:rFonts w:ascii="Calibri" w:eastAsia="Times New Roman" w:hAnsi="Calibri" w:cs="Calibri"/>
+                <w:color w:val="000000"/>
+                <w:lang w:eastAsia="pt-BR"/>
+              </w:rPr>
+              <w:t>7</w:t>
+            </w:r>
+          </w:p>
+        </w:tc>
+      </w:tr>
+      <w:tr>
+        <w:trPr>
+          <w:trHeight w:val="300"/>
+          <w:jc w:val="center"/>
+        </w:trPr>
+        <w:tc>
+          <w:tcPr>
+            <w:tcW w:w="810" w:type="dxa"/>
+            <w:tcBorders>
+              <w:top w:val="nil"/>
+              <w:left w:val="single" w:sz="4" w:space="0" w:color="auto"/>
+              <w:bottom w:val="single" w:sz="4" w:space="0" w:color="auto"/>
+              <w:right w:val="single" w:sz="4" w:space="0" w:color="auto"/>
+            </w:tcBorders>
+            <w:shd w:val="clear" w:color="auto" w:fill="auto"/>
+            <w:noWrap/>
+            <w:vAlign w:val="bottom"/>
+            <w:hideMark/>
+          </w:tcPr>
+          <w:p>
+            <w:pPr>
+              <w:spacing w:after="0" w:line="240" w:lineRule="auto"/>
+              <w:rPr>
+                <w:rFonts w:ascii="Calibri" w:eastAsia="Times New Roman" w:hAnsi="Calibri" w:cs="Calibri"/>
+                <w:color w:val="000000"/>
+                <w:lang w:eastAsia="pt-BR"/>
+              </w:rPr>
+            </w:pPr>
+            <w:r>
+              <w:rPr>
+                <w:rFonts w:ascii="Calibri" w:eastAsia="Times New Roman" w:hAnsi="Calibri" w:cs="Calibri"/>
+                <w:color w:val="000000"/>
+                <w:lang w:eastAsia="pt-BR"/>
+              </w:rPr>
+              <w:t>0</w:t>
+            </w:r>
+          </w:p>
+        </w:tc>
+        <w:tc>
+          <w:tcPr>
+            <w:tcW w:w="1112" w:type="dxa"/>
+            <w:tcBorders>
+              <w:top w:val="nil"/>
+              <w:left w:val="nil"/>
+              <w:bottom w:val="single" w:sz="4" w:space="0" w:color="auto"/>
+              <w:right w:val="single" w:sz="4" w:space="0" w:color="auto"/>
+            </w:tcBorders>
+            <w:shd w:val="clear" w:color="auto" w:fill="auto"/>
+            <w:noWrap/>
+            <w:vAlign w:val="bottom"/>
+            <w:hideMark/>
+          </w:tcPr>
+          <w:p>
+            <w:pPr>
+              <w:spacing w:after="0" w:line="240" w:lineRule="auto"/>
+              <w:rPr>
+                <w:rFonts w:ascii="Calibri" w:eastAsia="Times New Roman" w:hAnsi="Calibri" w:cs="Calibri"/>
+                <w:color w:val="000000"/>
+                <w:lang w:eastAsia="pt-BR"/>
+              </w:rPr>
+            </w:pPr>
+            <w:r>
+              <w:rPr>
+                <w:rFonts w:ascii="Calibri" w:eastAsia="Times New Roman" w:hAnsi="Calibri" w:cs="Calibri"/>
+                <w:color w:val="000000"/>
+                <w:lang w:eastAsia="pt-BR"/>
+              </w:rPr>
+              <w:t>6</w:t>
+            </w:r>
+          </w:p>
+        </w:tc>
+        <w:tc>
+          <w:tcPr>
+            <w:tcW w:w="1420" w:type="dxa"/>
+            <w:tcBorders>
+              <w:top w:val="nil"/>
+              <w:left w:val="nil"/>
+              <w:bottom w:val="single" w:sz="4" w:space="0" w:color="auto"/>
+              <w:right w:val="single" w:sz="4" w:space="0" w:color="auto"/>
+            </w:tcBorders>
+            <w:shd w:val="clear" w:color="auto" w:fill="auto"/>
+            <w:noWrap/>
+            <w:vAlign w:val="bottom"/>
+            <w:hideMark/>
+          </w:tcPr>
+          <w:p>
+            <w:pPr>
+              <w:spacing w:after="0" w:line="240" w:lineRule="auto"/>
+              <w:rPr>
+                <w:rFonts w:ascii="Calibri" w:eastAsia="Times New Roman" w:hAnsi="Calibri" w:cs="Calibri"/>
+                <w:color w:val="000000"/>
+                <w:lang w:eastAsia="pt-BR"/>
+              </w:rPr>
+            </w:pPr>
+            <w:r>
+              <w:rPr>
+                <w:rFonts w:ascii="Calibri" w:eastAsia="Times New Roman" w:hAnsi="Calibri" w:cs="Calibri"/>
+                <w:color w:val="000000"/>
+                <w:lang w:eastAsia="pt-BR"/>
+              </w:rPr>
+              <w:t>3</w:t>
+            </w:r>
+          </w:p>
+        </w:tc>
+        <w:tc>
+          <w:tcPr>
+            <w:tcW w:w="810" w:type="dxa"/>
+            <w:tcBorders>
+              <w:top w:val="nil"/>
+              <w:left w:val="nil"/>
+              <w:bottom w:val="single" w:sz="4" w:space="0" w:color="auto"/>
+              <w:right w:val="single" w:sz="4" w:space="0" w:color="auto"/>
+            </w:tcBorders>
+            <w:shd w:val="clear" w:color="auto" w:fill="auto"/>
+            <w:noWrap/>
+            <w:vAlign w:val="bottom"/>
+            <w:hideMark/>
+          </w:tcPr>
+          <w:p>
+            <w:pPr>
+              <w:spacing w:after="0" w:line="240" w:lineRule="auto"/>
+              <w:rPr>
+                <w:rFonts w:ascii="Calibri" w:eastAsia="Times New Roman" w:hAnsi="Calibri" w:cs="Calibri"/>
+                <w:color w:val="000000"/>
+                <w:lang w:eastAsia="pt-BR"/>
+              </w:rPr>
+            </w:pPr>
+            <w:r>
+              <w:rPr>
+                <w:rFonts w:ascii="Calibri" w:eastAsia="Times New Roman" w:hAnsi="Calibri" w:cs="Calibri"/>
+                <w:color w:val="000000"/>
+                <w:lang w:eastAsia="pt-BR"/>
+              </w:rPr>
+              <w:t>Data1</w:t>
+            </w:r>
+          </w:p>
+        </w:tc>
+        <w:tc>
+          <w:tcPr>
+            <w:tcW w:w="810" w:type="dxa"/>
+            <w:tcBorders>
+              <w:top w:val="nil"/>
+              <w:left w:val="nil"/>
+              <w:bottom w:val="single" w:sz="4" w:space="0" w:color="auto"/>
+              <w:right w:val="single" w:sz="4" w:space="0" w:color="auto"/>
+            </w:tcBorders>
+            <w:shd w:val="clear" w:color="auto" w:fill="auto"/>
+            <w:noWrap/>
+            <w:vAlign w:val="bottom"/>
+            <w:hideMark/>
+          </w:tcPr>
+          <w:p>
+            <w:pPr>
+              <w:spacing w:after="0" w:line="240" w:lineRule="auto"/>
+              <w:rPr>
+                <w:rFonts w:ascii="Calibri" w:eastAsia="Times New Roman" w:hAnsi="Calibri" w:cs="Calibri"/>
+                <w:color w:val="000000"/>
+                <w:lang w:eastAsia="pt-BR"/>
+              </w:rPr>
+            </w:pPr>
+            <w:r>
+              <w:rPr>
+                <w:rFonts w:ascii="Calibri" w:eastAsia="Times New Roman" w:hAnsi="Calibri" w:cs="Calibri"/>
+                <w:color w:val="000000"/>
+                <w:lang w:eastAsia="pt-BR"/>
+              </w:rPr>
+              <w:t>Data2</w:t>
+            </w:r>
+          </w:p>
+        </w:tc>
+        <w:tc>
+          <w:tcPr>
+            <w:tcW w:w="810" w:type="dxa"/>
+            <w:tcBorders>
+              <w:top w:val="nil"/>
+              <w:left w:val="nil"/>
+              <w:bottom w:val="single" w:sz="4" w:space="0" w:color="auto"/>
+              <w:right w:val="single" w:sz="4" w:space="0" w:color="auto"/>
+            </w:tcBorders>
+            <w:shd w:val="clear" w:color="auto" w:fill="auto"/>
+            <w:noWrap/>
+            <w:vAlign w:val="bottom"/>
+            <w:hideMark/>
+          </w:tcPr>
+          <w:p>
+            <w:pPr>
+              <w:spacing w:after="0" w:line="240" w:lineRule="auto"/>
+              <w:rPr>
+                <w:rFonts w:ascii="Calibri" w:eastAsia="Times New Roman" w:hAnsi="Calibri" w:cs="Calibri"/>
+                <w:color w:val="000000"/>
+                <w:lang w:eastAsia="pt-BR"/>
+              </w:rPr>
+            </w:pPr>
+            <w:r>
+              <w:rPr>
+                <w:rFonts w:ascii="Calibri" w:eastAsia="Times New Roman" w:hAnsi="Calibri" w:cs="Calibri"/>
+                <w:color w:val="000000"/>
+                <w:lang w:eastAsia="pt-BR"/>
+              </w:rPr>
+              <w:t>0</w:t>
+            </w:r>
+          </w:p>
+        </w:tc>
+        <w:tc>
+          <w:tcPr>
+            <w:tcW w:w="810" w:type="dxa"/>
+            <w:tcBorders>
+              <w:top w:val="nil"/>
+              <w:left w:val="nil"/>
+              <w:bottom w:val="single" w:sz="4" w:space="0" w:color="auto"/>
+              <w:right w:val="single" w:sz="4" w:space="0" w:color="auto"/>
+            </w:tcBorders>
+            <w:shd w:val="clear" w:color="auto" w:fill="auto"/>
+            <w:noWrap/>
+            <w:vAlign w:val="bottom"/>
+            <w:hideMark/>
+          </w:tcPr>
+          <w:p>
+            <w:pPr>
+              <w:spacing w:after="0" w:line="240" w:lineRule="auto"/>
+              <w:rPr>
+                <w:rFonts w:ascii="Calibri" w:eastAsia="Times New Roman" w:hAnsi="Calibri" w:cs="Calibri"/>
+                <w:color w:val="000000"/>
+                <w:lang w:eastAsia="pt-BR"/>
+              </w:rPr>
+            </w:pPr>
+            <w:r>
+              <w:rPr>
+                <w:rFonts w:ascii="Calibri" w:eastAsia="Times New Roman" w:hAnsi="Calibri" w:cs="Calibri"/>
+                <w:color w:val="000000"/>
+                <w:lang w:eastAsia="pt-BR"/>
+              </w:rPr>
+              <w:t>0</w:t>
+            </w:r>
+          </w:p>
+        </w:tc>
+        <w:tc>
+          <w:tcPr>
+            <w:tcW w:w="1274" w:type="dxa"/>
+            <w:tcBorders>
+              <w:top w:val="nil"/>
+              <w:left w:val="nil"/>
+              <w:bottom w:val="single" w:sz="4" w:space="0" w:color="auto"/>
+              <w:right w:val="single" w:sz="4" w:space="0" w:color="auto"/>
+            </w:tcBorders>
+            <w:shd w:val="clear" w:color="auto" w:fill="auto"/>
+            <w:noWrap/>
+            <w:vAlign w:val="bottom"/>
+            <w:hideMark/>
+          </w:tcPr>
+          <w:p>
+            <w:pPr>
+              <w:spacing w:after="0" w:line="240" w:lineRule="auto"/>
+              <w:rPr>
+                <w:rFonts w:ascii="Calibri" w:eastAsia="Times New Roman" w:hAnsi="Calibri" w:cs="Calibri"/>
+                <w:color w:val="000000"/>
+                <w:lang w:eastAsia="pt-BR"/>
+              </w:rPr>
+            </w:pPr>
+            <w:r>
+              <w:rPr>
+                <w:rFonts w:ascii="Calibri" w:eastAsia="Times New Roman" w:hAnsi="Calibri" w:cs="Calibri"/>
+                <w:color w:val="000000"/>
+                <w:lang w:eastAsia="pt-BR"/>
+              </w:rPr>
+              <w:t>CHECKSUM</w:t>
+            </w:r>
+          </w:p>
+        </w:tc>
+      </w:tr>
+    </w:tbl>
+    <w:p>
+      <w:pPr>
+        <w:pStyle w:val="PargrafodaLista"/>
+      </w:pPr>
+    </w:p>
+    <w:p>
+      <w:pPr>
+        <w:pStyle w:val="PargrafodaLista"/>
+        <w:rPr>
+          <w:color w:val="FF0000"/>
+        </w:rPr>
+      </w:pPr>
+      <w:r>
+        <w:t>Comando utilizado para ativar a carga no modo</w:t>
+      </w:r>
+      <w:r>
+        <w:t xml:space="preserve"> Resistência</w:t>
+      </w:r>
+      <w:r>
+        <w:t xml:space="preserve"> Constante. Os bits de data1, data2 representam o valor que a carga demandará de corrente</w:t>
+      </w:r>
+      <w:r>
+        <w:t>.</w:t>
+      </w:r>
+    </w:p>
+    <w:p>
+      <w:pPr>
+        <w:pStyle w:val="PargrafodaLista"/>
+      </w:pPr>
+    </w:p>
+    <w:tbl>
+      <w:tblPr>
+        <w:tblW w:w="3614" w:type="dxa"/>
+        <w:jc w:val="center"/>
+        <w:tblCellMar>
+          <w:left w:w="70" w:type="dxa"/>
+          <w:right w:w="70" w:type="dxa"/>
+        </w:tblCellMar>
+        <w:tblLook w:val="04A0" w:firstRow="1" w:lastRow="0" w:firstColumn="1" w:lastColumn="0" w:noHBand="0" w:noVBand="1"/>
+      </w:tblPr>
+      <w:tblGrid>
+        <w:gridCol w:w="1000"/>
+        <w:gridCol w:w="2614"/>
+      </w:tblGrid>
+      <w:tr>
+        <w:trPr>
+          <w:trHeight w:val="300"/>
+          <w:jc w:val="center"/>
+        </w:trPr>
+        <w:tc>
+          <w:tcPr>
+            <w:tcW w:w="1000" w:type="dxa"/>
+            <w:tcBorders>
+              <w:top w:val="single" w:sz="4" w:space="0" w:color="auto"/>
+              <w:left w:val="single" w:sz="4" w:space="0" w:color="auto"/>
+              <w:bottom w:val="single" w:sz="4" w:space="0" w:color="auto"/>
+              <w:right w:val="single" w:sz="4" w:space="0" w:color="auto"/>
+            </w:tcBorders>
+            <w:shd w:val="clear" w:color="auto" w:fill="auto"/>
+            <w:noWrap/>
+            <w:vAlign w:val="bottom"/>
+            <w:hideMark/>
+          </w:tcPr>
+          <w:p>
+            <w:pPr>
+              <w:spacing w:after="0" w:line="240" w:lineRule="auto"/>
+              <w:rPr>
+                <w:rFonts w:ascii="Calibri" w:eastAsia="Times New Roman" w:hAnsi="Calibri" w:cs="Calibri"/>
+                <w:color w:val="000000"/>
+                <w:lang w:eastAsia="pt-BR"/>
+              </w:rPr>
+            </w:pPr>
+            <w:r>
+              <w:rPr>
+                <w:rFonts w:ascii="Calibri" w:eastAsia="Times New Roman" w:hAnsi="Calibri" w:cs="Calibri"/>
+                <w:color w:val="000000"/>
+                <w:lang w:eastAsia="pt-BR"/>
+              </w:rPr>
+              <w:t> </w:t>
+            </w:r>
+          </w:p>
+        </w:tc>
+        <w:tc>
+          <w:tcPr>
+            <w:tcW w:w="2614" w:type="dxa"/>
+            <w:tcBorders>
+              <w:top w:val="single" w:sz="4" w:space="0" w:color="auto"/>
+              <w:left w:val="nil"/>
+              <w:bottom w:val="single" w:sz="4" w:space="0" w:color="auto"/>
+              <w:right w:val="single" w:sz="4" w:space="0" w:color="auto"/>
+            </w:tcBorders>
+            <w:shd w:val="clear" w:color="auto" w:fill="auto"/>
+            <w:noWrap/>
+            <w:vAlign w:val="bottom"/>
+            <w:hideMark/>
+          </w:tcPr>
+          <w:p>
+            <w:pPr>
+              <w:spacing w:after="0" w:line="240" w:lineRule="auto"/>
+              <w:rPr>
+                <w:rFonts w:ascii="Calibri" w:eastAsia="Times New Roman" w:hAnsi="Calibri" w:cs="Calibri"/>
+                <w:color w:val="000000"/>
+                <w:lang w:eastAsia="pt-BR"/>
+              </w:rPr>
+            </w:pPr>
+            <w:r>
+              <w:rPr>
+                <w:rFonts w:ascii="Calibri" w:eastAsia="Times New Roman" w:hAnsi="Calibri" w:cs="Calibri"/>
+                <w:color w:val="000000"/>
+                <w:lang w:eastAsia="pt-BR"/>
+              </w:rPr>
+              <w:t>Info</w:t>
+            </w:r>
+          </w:p>
+        </w:tc>
+      </w:tr>
+      <w:tr>
+        <w:trPr>
+          <w:trHeight w:val="300"/>
+          <w:jc w:val="center"/>
+        </w:trPr>
+        <w:tc>
+          <w:tcPr>
+            <w:tcW w:w="1000" w:type="dxa"/>
+            <w:tcBorders>
+              <w:top w:val="nil"/>
+              <w:left w:val="single" w:sz="4" w:space="0" w:color="auto"/>
+              <w:bottom w:val="single" w:sz="4" w:space="0" w:color="auto"/>
+              <w:right w:val="single" w:sz="4" w:space="0" w:color="auto"/>
+            </w:tcBorders>
+            <w:shd w:val="clear" w:color="auto" w:fill="auto"/>
+            <w:noWrap/>
+            <w:vAlign w:val="bottom"/>
+            <w:hideMark/>
+          </w:tcPr>
+          <w:p>
+            <w:pPr>
+              <w:spacing w:after="0" w:line="240" w:lineRule="auto"/>
+              <w:rPr>
+                <w:rFonts w:ascii="Calibri" w:eastAsia="Times New Roman" w:hAnsi="Calibri" w:cs="Calibri"/>
+                <w:color w:val="000000"/>
+                <w:lang w:eastAsia="pt-BR"/>
+              </w:rPr>
+            </w:pPr>
+            <w:r>
+              <w:rPr>
+                <w:rFonts w:ascii="Calibri" w:eastAsia="Times New Roman" w:hAnsi="Calibri" w:cs="Calibri"/>
+                <w:color w:val="000000"/>
+                <w:lang w:eastAsia="pt-BR"/>
+              </w:rPr>
+              <w:t>data1</w:t>
+            </w:r>
+          </w:p>
+        </w:tc>
+        <w:tc>
+          <w:tcPr>
+            <w:tcW w:w="2614" w:type="dxa"/>
+            <w:tcBorders>
+              <w:top w:val="nil"/>
+              <w:left w:val="nil"/>
+              <w:bottom w:val="single" w:sz="4" w:space="0" w:color="auto"/>
+              <w:right w:val="single" w:sz="4" w:space="0" w:color="auto"/>
+            </w:tcBorders>
+            <w:shd w:val="clear" w:color="auto" w:fill="auto"/>
+            <w:noWrap/>
+            <w:vAlign w:val="bottom"/>
+            <w:hideMark/>
+          </w:tcPr>
+          <w:p>
+            <w:pPr>
+              <w:spacing w:after="0" w:line="240" w:lineRule="auto"/>
+              <w:rPr>
+                <w:rFonts w:ascii="Calibri" w:eastAsia="Times New Roman" w:hAnsi="Calibri" w:cs="Calibri"/>
+                <w:color w:val="000000"/>
+                <w:lang w:eastAsia="pt-BR"/>
+              </w:rPr>
+            </w:pPr>
+            <w:r>
+              <w:rPr>
+                <w:rFonts w:ascii="Calibri" w:eastAsia="Times New Roman" w:hAnsi="Calibri" w:cs="Calibri"/>
+                <w:color w:val="000000"/>
+                <w:lang w:eastAsia="pt-BR"/>
+              </w:rPr>
+              <w:t>Valor mais significativo</w:t>
+            </w:r>
+          </w:p>
+        </w:tc>
+      </w:tr>
+      <w:tr>
+        <w:trPr>
+          <w:trHeight w:val="300"/>
+          <w:jc w:val="center"/>
+        </w:trPr>
+        <w:tc>
+          <w:tcPr>
+            <w:tcW w:w="1000" w:type="dxa"/>
+            <w:tcBorders>
+              <w:top w:val="nil"/>
+              <w:left w:val="single" w:sz="4" w:space="0" w:color="auto"/>
+              <w:bottom w:val="single" w:sz="4" w:space="0" w:color="auto"/>
+              <w:right w:val="single" w:sz="4" w:space="0" w:color="auto"/>
+            </w:tcBorders>
+            <w:shd w:val="clear" w:color="auto" w:fill="auto"/>
+            <w:noWrap/>
+            <w:vAlign w:val="bottom"/>
+            <w:hideMark/>
+          </w:tcPr>
+          <w:p>
+            <w:pPr>
+              <w:spacing w:after="0" w:line="240" w:lineRule="auto"/>
+              <w:rPr>
+                <w:rFonts w:ascii="Calibri" w:eastAsia="Times New Roman" w:hAnsi="Calibri" w:cs="Calibri"/>
+                <w:color w:val="000000"/>
+                <w:lang w:eastAsia="pt-BR"/>
+              </w:rPr>
+            </w:pPr>
+            <w:r>
+              <w:rPr>
+                <w:rFonts w:ascii="Calibri" w:eastAsia="Times New Roman" w:hAnsi="Calibri" w:cs="Calibri"/>
+                <w:color w:val="000000"/>
+                <w:lang w:eastAsia="pt-BR"/>
+              </w:rPr>
+              <w:t>data2</w:t>
+            </w:r>
+          </w:p>
+        </w:tc>
+        <w:tc>
+          <w:tcPr>
+            <w:tcW w:w="2614" w:type="dxa"/>
+            <w:tcBorders>
+              <w:top w:val="nil"/>
+              <w:left w:val="nil"/>
+              <w:bottom w:val="single" w:sz="4" w:space="0" w:color="auto"/>
+              <w:right w:val="single" w:sz="4" w:space="0" w:color="auto"/>
+            </w:tcBorders>
+            <w:shd w:val="clear" w:color="auto" w:fill="auto"/>
+            <w:noWrap/>
+            <w:vAlign w:val="bottom"/>
+            <w:hideMark/>
+          </w:tcPr>
+          <w:p>
+            <w:pPr>
+              <w:spacing w:after="0" w:line="240" w:lineRule="auto"/>
+              <w:rPr>
+                <w:rFonts w:ascii="Calibri" w:eastAsia="Times New Roman" w:hAnsi="Calibri" w:cs="Calibri"/>
+                <w:color w:val="000000"/>
+                <w:lang w:eastAsia="pt-BR"/>
+              </w:rPr>
+            </w:pPr>
+            <w:r>
+              <w:rPr>
+                <w:rFonts w:ascii="Calibri" w:eastAsia="Times New Roman" w:hAnsi="Calibri" w:cs="Calibri"/>
+                <w:color w:val="000000"/>
+                <w:lang w:eastAsia="pt-BR"/>
+              </w:rPr>
+              <w:t>Valor intermediário</w:t>
+            </w:r>
+          </w:p>
+        </w:tc>
+      </w:tr>
+    </w:tbl>
+    <w:p>
+      <w:pPr>
+        <w:pStyle w:val="PargrafodaLista"/>
+      </w:pPr>
+    </w:p>
     <w:sectPr>
       <w:pgSz w:w="11906" w:h="16838"/>
       <w:pgMar w:top="1417" w:right="1701" w:bottom="1417" w:left="1701" w:header="708" w:footer="708" w:gutter="0"/>
@@ -8950,7 +9709,7 @@
         <w:rFonts w:ascii="Symbol" w:hAnsi="Symbol" w:hint="default"/>
       </w:rPr>
     </w:lvl>
-    <w:lvl w:ilvl="1" w:tplc="04160003" w:tentative="1">
+    <w:lvl w:ilvl="1" w:tplc="04160003">
       <w:start w:val="1"/>
       <w:numFmt w:val="bullet"/>
       <w:lvlText w:val="o"/>
@@ -9160,13 +9919,13 @@
       </w:rPr>
     </w:lvl>
   </w:abstractNum>
-  <w:num w:numId="1">
+  <w:num w:numId="1" w16cid:durableId="1198203431">
     <w:abstractNumId w:val="2"/>
   </w:num>
-  <w:num w:numId="2">
+  <w:num w:numId="2" w16cid:durableId="1869223666">
     <w:abstractNumId w:val="0"/>
   </w:num>
-  <w:num w:numId="3">
+  <w:num w:numId="3" w16cid:durableId="319383674">
     <w:abstractNumId w:val="1"/>
   </w:num>
 </w:numbering>

</xml_diff>

<commit_message>
Implementados retirar tempo de segurança e mudar o tempo de seguranca
</commit_message>
<xml_diff>
--- a/Protocolo Automação.docx
+++ b/Protocolo Automação.docx
@@ -3,6 +3,11 @@
 <w:document xmlns:wpc="http://schemas.microsoft.com/office/word/2010/wordprocessingCanvas" xmlns:cx="http://schemas.microsoft.com/office/drawing/2014/chartex" xmlns:cx1="http://schemas.microsoft.com/office/drawing/2015/9/8/chartex" xmlns:cx2="http://schemas.microsoft.com/office/drawing/2015/10/21/chartex" xmlns:cx3="http://schemas.microsoft.com/office/drawing/2016/5/9/chartex" xmlns:cx4="http://schemas.microsoft.com/office/drawing/2016/5/10/chartex" xmlns:cx5="http://schemas.microsoft.com/office/drawing/2016/5/11/chartex" xmlns:cx6="http://schemas.microsoft.com/office/drawing/2016/5/12/chartex" xmlns:cx7="http://schemas.microsoft.com/office/drawing/2016/5/13/chartex" xmlns:cx8="http://schemas.microsoft.com/office/drawing/2016/5/14/chartex" xmlns:mc="http://schemas.openxmlformats.org/markup-compatibility/2006" xmlns:aink="http://schemas.microsoft.com/office/drawing/2016/ink" xmlns:am3d="http://schemas.microsoft.com/office/drawing/2017/model3d" xmlns:o="urn:schemas-microsoft-com:office:office" xmlns:oel="http://schemas.microsoft.com/office/2019/extlst" xmlns:r="http://schemas.openxmlformats.org/officeDocument/2006/relationships" xmlns:m="http://schemas.openxmlformats.org/officeDocument/2006/math" xmlns:v="urn:schemas-microsoft-com:vml" xmlns:wp14="http://schemas.microsoft.com/office/word/2010/wordprocessingDrawing" xmlns:wp="http://schemas.openxmlformats.org/drawingml/2006/wordprocessingDrawing" xmlns:w10="urn:schemas-microsoft-com:office:word" xmlns:w="http://schemas.openxmlformats.org/wordprocessingml/2006/main" xmlns:w14="http://schemas.microsoft.com/office/word/2010/wordml" xmlns:w15="http://schemas.microsoft.com/office/word/2012/wordml" xmlns:w16cex="http://schemas.microsoft.com/office/word/2018/wordml/cex" xmlns:w16cid="http://schemas.microsoft.com/office/word/2016/wordml/cid" xmlns:w16="http://schemas.microsoft.com/office/word/2018/wordml" xmlns:w16sdtdh="http://schemas.microsoft.com/office/word/2020/wordml/sdtdatahash" xmlns:w16se="http://schemas.microsoft.com/office/word/2015/wordml/symex" xmlns:wpg="http://schemas.microsoft.com/office/word/2010/wordprocessingGroup" xmlns:wpi="http://schemas.microsoft.com/office/word/2010/wordprocessingInk" xmlns:wne="http://schemas.microsoft.com/office/word/2006/wordml" xmlns:wps="http://schemas.microsoft.com/office/word/2010/wordprocessingShape" mc:Ignorable="w14 w15 w16se w16cid w16 w16cex w16sdtdh wp14">
   <w:body>
     <w:p>
+      <w:pPr>
+        <w:rPr>
+          <w:u w:val="single"/>
+        </w:rPr>
+      </w:pPr>
       <w:r>
         <w:t>Protocolo de pergunta-resposta. Cada mensagem possui 8 bytes.</w:t>
       </w:r>
@@ -1796,10 +1801,7 @@
           </w:tcPr>
           <w:p>
             <w:r>
-              <w:t>0xF</w:t>
-            </w:r>
-            <w:r>
-              <w:t>9</w:t>
+              <w:t>0xF9</w:t>
             </w:r>
           </w:p>
         </w:tc>
@@ -7771,6 +7773,14 @@
       <w:pPr>
         <w:pStyle w:val="PargrafodaLista"/>
       </w:pPr>
+      <w:r>
+        <w:t>A resposta caso tudo OK deve ser igual ao comando enviado</w:t>
+      </w:r>
+    </w:p>
+    <w:p>
+      <w:pPr>
+        <w:pStyle w:val="PargrafodaLista"/>
+      </w:pPr>
     </w:p>
     <w:p>
       <w:pPr>
@@ -8657,6 +8667,14 @@
         </w:tc>
       </w:tr>
     </w:tbl>
+    <w:p>
+      <w:pPr>
+        <w:pStyle w:val="PargrafodaLista"/>
+      </w:pPr>
+      <w:r>
+        <w:t>A resposta caso tudo OK deve ser igual ao comando enviado</w:t>
+      </w:r>
+    </w:p>
     <w:p>
       <w:pPr>
         <w:pStyle w:val="PargrafodaLista"/>
@@ -9557,6 +9575,2587 @@
       <w:pPr>
         <w:pStyle w:val="PargrafodaLista"/>
       </w:pPr>
+    </w:p>
+    <w:p>
+      <w:pPr>
+        <w:pStyle w:val="PargrafodaLista"/>
+      </w:pPr>
+      <w:r>
+        <w:t>A resposta caso tudo OK deve ser igual ao comando enviado</w:t>
+      </w:r>
+    </w:p>
+    <w:p>
+      <w:pPr>
+        <w:pStyle w:val="PargrafodaLista"/>
+      </w:pPr>
+    </w:p>
+    <w:p>
+      <w:pPr>
+        <w:pStyle w:val="PargrafodaLista"/>
+        <w:numPr>
+          <w:ilvl w:val="0"/>
+          <w:numId w:val="3"/>
+        </w:numPr>
+      </w:pPr>
+      <w:r>
+        <w:t xml:space="preserve">Ligar/Desligar Tempo de segurança da carga </w:t>
+      </w:r>
+    </w:p>
+    <w:tbl>
+      <w:tblPr>
+        <w:tblW w:w="7856" w:type="dxa"/>
+        <w:jc w:val="center"/>
+        <w:tblCellMar>
+          <w:left w:w="70" w:type="dxa"/>
+          <w:right w:w="70" w:type="dxa"/>
+        </w:tblCellMar>
+        <w:tblLook w:val="04A0" w:firstRow="1" w:lastRow="0" w:firstColumn="1" w:lastColumn="0" w:noHBand="0" w:noVBand="1"/>
+      </w:tblPr>
+      <w:tblGrid>
+        <w:gridCol w:w="810"/>
+        <w:gridCol w:w="1112"/>
+        <w:gridCol w:w="1420"/>
+        <w:gridCol w:w="810"/>
+        <w:gridCol w:w="810"/>
+        <w:gridCol w:w="810"/>
+        <w:gridCol w:w="810"/>
+        <w:gridCol w:w="1274"/>
+      </w:tblGrid>
+      <w:tr>
+        <w:trPr>
+          <w:trHeight w:val="300"/>
+          <w:jc w:val="center"/>
+        </w:trPr>
+        <w:tc>
+          <w:tcPr>
+            <w:tcW w:w="810" w:type="dxa"/>
+            <w:tcBorders>
+              <w:top w:val="single" w:sz="4" w:space="0" w:color="auto"/>
+              <w:left w:val="single" w:sz="4" w:space="0" w:color="auto"/>
+              <w:bottom w:val="single" w:sz="4" w:space="0" w:color="auto"/>
+              <w:right w:val="single" w:sz="4" w:space="0" w:color="auto"/>
+            </w:tcBorders>
+            <w:shd w:val="clear" w:color="auto" w:fill="auto"/>
+            <w:noWrap/>
+            <w:vAlign w:val="bottom"/>
+            <w:hideMark/>
+          </w:tcPr>
+          <w:p>
+            <w:pPr>
+              <w:spacing w:after="0" w:line="240" w:lineRule="auto"/>
+              <w:rPr>
+                <w:rFonts w:ascii="Calibri" w:eastAsia="Times New Roman" w:hAnsi="Calibri" w:cs="Calibri"/>
+                <w:color w:val="000000"/>
+                <w:lang w:eastAsia="pt-BR"/>
+              </w:rPr>
+            </w:pPr>
+            <w:r>
+              <w:rPr>
+                <w:rFonts w:ascii="Calibri" w:eastAsia="Times New Roman" w:hAnsi="Calibri" w:cs="Calibri"/>
+                <w:color w:val="000000"/>
+                <w:lang w:eastAsia="pt-BR"/>
+              </w:rPr>
+              <w:t xml:space="preserve">byte </w:t>
+            </w:r>
+            <w:r>
+              <w:rPr>
+                <w:rFonts w:ascii="Calibri" w:eastAsia="Times New Roman" w:hAnsi="Calibri" w:cs="Calibri"/>
+                <w:color w:val="000000"/>
+                <w:lang w:eastAsia="pt-BR"/>
+              </w:rPr>
+              <w:t>0</w:t>
+            </w:r>
+          </w:p>
+        </w:tc>
+        <w:tc>
+          <w:tcPr>
+            <w:tcW w:w="1112" w:type="dxa"/>
+            <w:tcBorders>
+              <w:top w:val="single" w:sz="4" w:space="0" w:color="auto"/>
+              <w:left w:val="nil"/>
+              <w:bottom w:val="single" w:sz="4" w:space="0" w:color="auto"/>
+              <w:right w:val="single" w:sz="4" w:space="0" w:color="auto"/>
+            </w:tcBorders>
+            <w:shd w:val="clear" w:color="auto" w:fill="auto"/>
+            <w:noWrap/>
+            <w:vAlign w:val="bottom"/>
+            <w:hideMark/>
+          </w:tcPr>
+          <w:p>
+            <w:pPr>
+              <w:spacing w:after="0" w:line="240" w:lineRule="auto"/>
+              <w:rPr>
+                <w:rFonts w:ascii="Calibri" w:eastAsia="Times New Roman" w:hAnsi="Calibri" w:cs="Calibri"/>
+                <w:color w:val="000000"/>
+                <w:lang w:eastAsia="pt-BR"/>
+              </w:rPr>
+            </w:pPr>
+            <w:r>
+              <w:rPr>
+                <w:rFonts w:ascii="Calibri" w:eastAsia="Times New Roman" w:hAnsi="Calibri" w:cs="Calibri"/>
+                <w:color w:val="000000"/>
+                <w:lang w:eastAsia="pt-BR"/>
+              </w:rPr>
+              <w:t xml:space="preserve">byte </w:t>
+            </w:r>
+            <w:r>
+              <w:rPr>
+                <w:rFonts w:ascii="Calibri" w:eastAsia="Times New Roman" w:hAnsi="Calibri" w:cs="Calibri"/>
+                <w:color w:val="000000"/>
+                <w:lang w:eastAsia="pt-BR"/>
+              </w:rPr>
+              <w:t>1</w:t>
+            </w:r>
+          </w:p>
+        </w:tc>
+        <w:tc>
+          <w:tcPr>
+            <w:tcW w:w="1420" w:type="dxa"/>
+            <w:tcBorders>
+              <w:top w:val="single" w:sz="4" w:space="0" w:color="auto"/>
+              <w:left w:val="nil"/>
+              <w:bottom w:val="single" w:sz="4" w:space="0" w:color="auto"/>
+              <w:right w:val="single" w:sz="4" w:space="0" w:color="auto"/>
+            </w:tcBorders>
+            <w:shd w:val="clear" w:color="auto" w:fill="auto"/>
+            <w:noWrap/>
+            <w:vAlign w:val="bottom"/>
+            <w:hideMark/>
+          </w:tcPr>
+          <w:p>
+            <w:pPr>
+              <w:spacing w:after="0" w:line="240" w:lineRule="auto"/>
+              <w:rPr>
+                <w:rFonts w:ascii="Calibri" w:eastAsia="Times New Roman" w:hAnsi="Calibri" w:cs="Calibri"/>
+                <w:color w:val="000000"/>
+                <w:lang w:eastAsia="pt-BR"/>
+              </w:rPr>
+            </w:pPr>
+            <w:r>
+              <w:rPr>
+                <w:rFonts w:ascii="Calibri" w:eastAsia="Times New Roman" w:hAnsi="Calibri" w:cs="Calibri"/>
+                <w:color w:val="000000"/>
+                <w:lang w:eastAsia="pt-BR"/>
+              </w:rPr>
+              <w:t xml:space="preserve">byte </w:t>
+            </w:r>
+            <w:r>
+              <w:rPr>
+                <w:rFonts w:ascii="Calibri" w:eastAsia="Times New Roman" w:hAnsi="Calibri" w:cs="Calibri"/>
+                <w:color w:val="000000"/>
+                <w:lang w:eastAsia="pt-BR"/>
+              </w:rPr>
+              <w:t>2</w:t>
+            </w:r>
+          </w:p>
+        </w:tc>
+        <w:tc>
+          <w:tcPr>
+            <w:tcW w:w="810" w:type="dxa"/>
+            <w:tcBorders>
+              <w:top w:val="single" w:sz="4" w:space="0" w:color="auto"/>
+              <w:left w:val="nil"/>
+              <w:bottom w:val="single" w:sz="4" w:space="0" w:color="auto"/>
+              <w:right w:val="single" w:sz="4" w:space="0" w:color="auto"/>
+            </w:tcBorders>
+            <w:shd w:val="clear" w:color="auto" w:fill="auto"/>
+            <w:noWrap/>
+            <w:vAlign w:val="bottom"/>
+            <w:hideMark/>
+          </w:tcPr>
+          <w:p>
+            <w:pPr>
+              <w:spacing w:after="0" w:line="240" w:lineRule="auto"/>
+              <w:rPr>
+                <w:rFonts w:ascii="Calibri" w:eastAsia="Times New Roman" w:hAnsi="Calibri" w:cs="Calibri"/>
+                <w:color w:val="000000"/>
+                <w:lang w:eastAsia="pt-BR"/>
+              </w:rPr>
+            </w:pPr>
+            <w:r>
+              <w:rPr>
+                <w:rFonts w:ascii="Calibri" w:eastAsia="Times New Roman" w:hAnsi="Calibri" w:cs="Calibri"/>
+                <w:color w:val="000000"/>
+                <w:lang w:eastAsia="pt-BR"/>
+              </w:rPr>
+              <w:t xml:space="preserve">byte </w:t>
+            </w:r>
+            <w:r>
+              <w:rPr>
+                <w:rFonts w:ascii="Calibri" w:eastAsia="Times New Roman" w:hAnsi="Calibri" w:cs="Calibri"/>
+                <w:color w:val="000000"/>
+                <w:lang w:eastAsia="pt-BR"/>
+              </w:rPr>
+              <w:t>3</w:t>
+            </w:r>
+          </w:p>
+        </w:tc>
+        <w:tc>
+          <w:tcPr>
+            <w:tcW w:w="810" w:type="dxa"/>
+            <w:tcBorders>
+              <w:top w:val="single" w:sz="4" w:space="0" w:color="auto"/>
+              <w:left w:val="nil"/>
+              <w:bottom w:val="single" w:sz="4" w:space="0" w:color="auto"/>
+              <w:right w:val="single" w:sz="4" w:space="0" w:color="auto"/>
+            </w:tcBorders>
+            <w:shd w:val="clear" w:color="auto" w:fill="auto"/>
+            <w:noWrap/>
+            <w:vAlign w:val="bottom"/>
+            <w:hideMark/>
+          </w:tcPr>
+          <w:p>
+            <w:pPr>
+              <w:spacing w:after="0" w:line="240" w:lineRule="auto"/>
+              <w:rPr>
+                <w:rFonts w:ascii="Calibri" w:eastAsia="Times New Roman" w:hAnsi="Calibri" w:cs="Calibri"/>
+                <w:color w:val="000000"/>
+                <w:lang w:eastAsia="pt-BR"/>
+              </w:rPr>
+            </w:pPr>
+            <w:r>
+              <w:rPr>
+                <w:rFonts w:ascii="Calibri" w:eastAsia="Times New Roman" w:hAnsi="Calibri" w:cs="Calibri"/>
+                <w:color w:val="000000"/>
+                <w:lang w:eastAsia="pt-BR"/>
+              </w:rPr>
+              <w:t xml:space="preserve">byte </w:t>
+            </w:r>
+            <w:r>
+              <w:rPr>
+                <w:rFonts w:ascii="Calibri" w:eastAsia="Times New Roman" w:hAnsi="Calibri" w:cs="Calibri"/>
+                <w:color w:val="000000"/>
+                <w:lang w:eastAsia="pt-BR"/>
+              </w:rPr>
+              <w:t>4</w:t>
+            </w:r>
+          </w:p>
+        </w:tc>
+        <w:tc>
+          <w:tcPr>
+            <w:tcW w:w="810" w:type="dxa"/>
+            <w:tcBorders>
+              <w:top w:val="single" w:sz="4" w:space="0" w:color="auto"/>
+              <w:left w:val="nil"/>
+              <w:bottom w:val="single" w:sz="4" w:space="0" w:color="auto"/>
+              <w:right w:val="single" w:sz="4" w:space="0" w:color="auto"/>
+            </w:tcBorders>
+            <w:shd w:val="clear" w:color="auto" w:fill="auto"/>
+            <w:noWrap/>
+            <w:vAlign w:val="bottom"/>
+            <w:hideMark/>
+          </w:tcPr>
+          <w:p>
+            <w:pPr>
+              <w:spacing w:after="0" w:line="240" w:lineRule="auto"/>
+              <w:rPr>
+                <w:rFonts w:ascii="Calibri" w:eastAsia="Times New Roman" w:hAnsi="Calibri" w:cs="Calibri"/>
+                <w:color w:val="000000"/>
+                <w:lang w:eastAsia="pt-BR"/>
+              </w:rPr>
+            </w:pPr>
+            <w:r>
+              <w:rPr>
+                <w:rFonts w:ascii="Calibri" w:eastAsia="Times New Roman" w:hAnsi="Calibri" w:cs="Calibri"/>
+                <w:color w:val="000000"/>
+                <w:lang w:eastAsia="pt-BR"/>
+              </w:rPr>
+              <w:t xml:space="preserve">byte </w:t>
+            </w:r>
+            <w:r>
+              <w:rPr>
+                <w:rFonts w:ascii="Calibri" w:eastAsia="Times New Roman" w:hAnsi="Calibri" w:cs="Calibri"/>
+                <w:color w:val="000000"/>
+                <w:lang w:eastAsia="pt-BR"/>
+              </w:rPr>
+              <w:t>5</w:t>
+            </w:r>
+          </w:p>
+        </w:tc>
+        <w:tc>
+          <w:tcPr>
+            <w:tcW w:w="810" w:type="dxa"/>
+            <w:tcBorders>
+              <w:top w:val="single" w:sz="4" w:space="0" w:color="auto"/>
+              <w:left w:val="nil"/>
+              <w:bottom w:val="single" w:sz="4" w:space="0" w:color="auto"/>
+              <w:right w:val="single" w:sz="4" w:space="0" w:color="auto"/>
+            </w:tcBorders>
+            <w:shd w:val="clear" w:color="auto" w:fill="auto"/>
+            <w:noWrap/>
+            <w:vAlign w:val="bottom"/>
+            <w:hideMark/>
+          </w:tcPr>
+          <w:p>
+            <w:pPr>
+              <w:spacing w:after="0" w:line="240" w:lineRule="auto"/>
+              <w:rPr>
+                <w:rFonts w:ascii="Calibri" w:eastAsia="Times New Roman" w:hAnsi="Calibri" w:cs="Calibri"/>
+                <w:color w:val="000000"/>
+                <w:lang w:eastAsia="pt-BR"/>
+              </w:rPr>
+            </w:pPr>
+            <w:r>
+              <w:rPr>
+                <w:rFonts w:ascii="Calibri" w:eastAsia="Times New Roman" w:hAnsi="Calibri" w:cs="Calibri"/>
+                <w:color w:val="000000"/>
+                <w:lang w:eastAsia="pt-BR"/>
+              </w:rPr>
+              <w:t xml:space="preserve">byte </w:t>
+            </w:r>
+            <w:r>
+              <w:rPr>
+                <w:rFonts w:ascii="Calibri" w:eastAsia="Times New Roman" w:hAnsi="Calibri" w:cs="Calibri"/>
+                <w:color w:val="000000"/>
+                <w:lang w:eastAsia="pt-BR"/>
+              </w:rPr>
+              <w:t>6</w:t>
+            </w:r>
+          </w:p>
+        </w:tc>
+        <w:tc>
+          <w:tcPr>
+            <w:tcW w:w="1274" w:type="dxa"/>
+            <w:tcBorders>
+              <w:top w:val="single" w:sz="4" w:space="0" w:color="auto"/>
+              <w:left w:val="nil"/>
+              <w:bottom w:val="single" w:sz="4" w:space="0" w:color="auto"/>
+              <w:right w:val="single" w:sz="4" w:space="0" w:color="auto"/>
+            </w:tcBorders>
+            <w:shd w:val="clear" w:color="auto" w:fill="auto"/>
+            <w:noWrap/>
+            <w:vAlign w:val="bottom"/>
+            <w:hideMark/>
+          </w:tcPr>
+          <w:p>
+            <w:pPr>
+              <w:spacing w:after="0" w:line="240" w:lineRule="auto"/>
+              <w:rPr>
+                <w:rFonts w:ascii="Calibri" w:eastAsia="Times New Roman" w:hAnsi="Calibri" w:cs="Calibri"/>
+                <w:color w:val="000000"/>
+                <w:lang w:eastAsia="pt-BR"/>
+              </w:rPr>
+            </w:pPr>
+            <w:r>
+              <w:rPr>
+                <w:rFonts w:ascii="Calibri" w:eastAsia="Times New Roman" w:hAnsi="Calibri" w:cs="Calibri"/>
+                <w:color w:val="000000"/>
+                <w:lang w:eastAsia="pt-BR"/>
+              </w:rPr>
+              <w:t xml:space="preserve">byte </w:t>
+            </w:r>
+            <w:r>
+              <w:rPr>
+                <w:rFonts w:ascii="Calibri" w:eastAsia="Times New Roman" w:hAnsi="Calibri" w:cs="Calibri"/>
+                <w:color w:val="000000"/>
+                <w:lang w:eastAsia="pt-BR"/>
+              </w:rPr>
+              <w:t>7</w:t>
+            </w:r>
+          </w:p>
+        </w:tc>
+      </w:tr>
+      <w:tr>
+        <w:trPr>
+          <w:trHeight w:val="300"/>
+          <w:jc w:val="center"/>
+        </w:trPr>
+        <w:tc>
+          <w:tcPr>
+            <w:tcW w:w="810" w:type="dxa"/>
+            <w:tcBorders>
+              <w:top w:val="nil"/>
+              <w:left w:val="single" w:sz="4" w:space="0" w:color="auto"/>
+              <w:bottom w:val="single" w:sz="4" w:space="0" w:color="auto"/>
+              <w:right w:val="single" w:sz="4" w:space="0" w:color="auto"/>
+            </w:tcBorders>
+            <w:shd w:val="clear" w:color="auto" w:fill="auto"/>
+            <w:noWrap/>
+            <w:vAlign w:val="bottom"/>
+            <w:hideMark/>
+          </w:tcPr>
+          <w:p>
+            <w:pPr>
+              <w:spacing w:after="0" w:line="240" w:lineRule="auto"/>
+              <w:rPr>
+                <w:rFonts w:ascii="Calibri" w:eastAsia="Times New Roman" w:hAnsi="Calibri" w:cs="Calibri"/>
+                <w:color w:val="000000"/>
+                <w:lang w:eastAsia="pt-BR"/>
+              </w:rPr>
+            </w:pPr>
+            <w:r>
+              <w:rPr>
+                <w:rFonts w:ascii="Calibri" w:eastAsia="Times New Roman" w:hAnsi="Calibri" w:cs="Calibri"/>
+                <w:color w:val="000000"/>
+                <w:lang w:eastAsia="pt-BR"/>
+              </w:rPr>
+              <w:t>0</w:t>
+            </w:r>
+          </w:p>
+        </w:tc>
+        <w:tc>
+          <w:tcPr>
+            <w:tcW w:w="1112" w:type="dxa"/>
+            <w:tcBorders>
+              <w:top w:val="nil"/>
+              <w:left w:val="nil"/>
+              <w:bottom w:val="single" w:sz="4" w:space="0" w:color="auto"/>
+              <w:right w:val="single" w:sz="4" w:space="0" w:color="auto"/>
+            </w:tcBorders>
+            <w:shd w:val="clear" w:color="auto" w:fill="auto"/>
+            <w:noWrap/>
+            <w:vAlign w:val="bottom"/>
+            <w:hideMark/>
+          </w:tcPr>
+          <w:p>
+            <w:pPr>
+              <w:spacing w:after="0" w:line="240" w:lineRule="auto"/>
+              <w:rPr>
+                <w:rFonts w:ascii="Calibri" w:eastAsia="Times New Roman" w:hAnsi="Calibri" w:cs="Calibri"/>
+                <w:color w:val="000000"/>
+                <w:lang w:eastAsia="pt-BR"/>
+              </w:rPr>
+            </w:pPr>
+            <w:r>
+              <w:rPr>
+                <w:rFonts w:ascii="Calibri" w:eastAsia="Times New Roman" w:hAnsi="Calibri" w:cs="Calibri"/>
+                <w:color w:val="000000"/>
+                <w:lang w:eastAsia="pt-BR"/>
+              </w:rPr>
+              <w:t>6</w:t>
+            </w:r>
+          </w:p>
+        </w:tc>
+        <w:tc>
+          <w:tcPr>
+            <w:tcW w:w="1420" w:type="dxa"/>
+            <w:tcBorders>
+              <w:top w:val="nil"/>
+              <w:left w:val="nil"/>
+              <w:bottom w:val="single" w:sz="4" w:space="0" w:color="auto"/>
+              <w:right w:val="single" w:sz="4" w:space="0" w:color="auto"/>
+            </w:tcBorders>
+            <w:shd w:val="clear" w:color="auto" w:fill="auto"/>
+            <w:noWrap/>
+            <w:vAlign w:val="bottom"/>
+            <w:hideMark/>
+          </w:tcPr>
+          <w:p>
+            <w:pPr>
+              <w:spacing w:after="0" w:line="240" w:lineRule="auto"/>
+              <w:rPr>
+                <w:rFonts w:ascii="Calibri" w:eastAsia="Times New Roman" w:hAnsi="Calibri" w:cs="Calibri"/>
+                <w:color w:val="000000"/>
+                <w:lang w:eastAsia="pt-BR"/>
+              </w:rPr>
+            </w:pPr>
+            <w:r>
+              <w:rPr>
+                <w:rFonts w:ascii="Calibri" w:eastAsia="Times New Roman" w:hAnsi="Calibri" w:cs="Calibri"/>
+                <w:color w:val="000000"/>
+                <w:lang w:eastAsia="pt-BR"/>
+              </w:rPr>
+              <w:t>1</w:t>
+            </w:r>
+          </w:p>
+        </w:tc>
+        <w:tc>
+          <w:tcPr>
+            <w:tcW w:w="810" w:type="dxa"/>
+            <w:tcBorders>
+              <w:top w:val="nil"/>
+              <w:left w:val="nil"/>
+              <w:bottom w:val="single" w:sz="4" w:space="0" w:color="auto"/>
+              <w:right w:val="single" w:sz="4" w:space="0" w:color="auto"/>
+            </w:tcBorders>
+            <w:shd w:val="clear" w:color="auto" w:fill="auto"/>
+            <w:noWrap/>
+            <w:vAlign w:val="bottom"/>
+            <w:hideMark/>
+          </w:tcPr>
+          <w:p>
+            <w:pPr>
+              <w:spacing w:after="0" w:line="240" w:lineRule="auto"/>
+              <w:rPr>
+                <w:rFonts w:ascii="Calibri" w:eastAsia="Times New Roman" w:hAnsi="Calibri" w:cs="Calibri"/>
+                <w:color w:val="000000"/>
+                <w:lang w:eastAsia="pt-BR"/>
+              </w:rPr>
+            </w:pPr>
+            <w:r>
+              <w:rPr>
+                <w:rFonts w:ascii="Calibri" w:eastAsia="Times New Roman" w:hAnsi="Calibri" w:cs="Calibri"/>
+                <w:color w:val="000000"/>
+                <w:lang w:eastAsia="pt-BR"/>
+              </w:rPr>
+              <w:t>0</w:t>
+            </w:r>
+          </w:p>
+        </w:tc>
+        <w:tc>
+          <w:tcPr>
+            <w:tcW w:w="810" w:type="dxa"/>
+            <w:tcBorders>
+              <w:top w:val="nil"/>
+              <w:left w:val="nil"/>
+              <w:bottom w:val="single" w:sz="4" w:space="0" w:color="auto"/>
+              <w:right w:val="single" w:sz="4" w:space="0" w:color="auto"/>
+            </w:tcBorders>
+            <w:shd w:val="clear" w:color="auto" w:fill="auto"/>
+            <w:noWrap/>
+            <w:vAlign w:val="bottom"/>
+            <w:hideMark/>
+          </w:tcPr>
+          <w:p>
+            <w:pPr>
+              <w:spacing w:after="0" w:line="240" w:lineRule="auto"/>
+              <w:rPr>
+                <w:rFonts w:ascii="Calibri" w:eastAsia="Times New Roman" w:hAnsi="Calibri" w:cs="Calibri"/>
+                <w:color w:val="000000"/>
+                <w:lang w:eastAsia="pt-BR"/>
+              </w:rPr>
+            </w:pPr>
+            <w:r>
+              <w:rPr>
+                <w:rFonts w:ascii="Calibri" w:eastAsia="Times New Roman" w:hAnsi="Calibri" w:cs="Calibri"/>
+                <w:color w:val="000000"/>
+                <w:lang w:eastAsia="pt-BR"/>
+              </w:rPr>
+              <w:t>0</w:t>
+            </w:r>
+          </w:p>
+        </w:tc>
+        <w:tc>
+          <w:tcPr>
+            <w:tcW w:w="810" w:type="dxa"/>
+            <w:tcBorders>
+              <w:top w:val="nil"/>
+              <w:left w:val="nil"/>
+              <w:bottom w:val="single" w:sz="4" w:space="0" w:color="auto"/>
+              <w:right w:val="single" w:sz="4" w:space="0" w:color="auto"/>
+            </w:tcBorders>
+            <w:shd w:val="clear" w:color="auto" w:fill="auto"/>
+            <w:noWrap/>
+            <w:vAlign w:val="bottom"/>
+            <w:hideMark/>
+          </w:tcPr>
+          <w:p>
+            <w:pPr>
+              <w:spacing w:after="0" w:line="240" w:lineRule="auto"/>
+              <w:rPr>
+                <w:rFonts w:ascii="Calibri" w:eastAsia="Times New Roman" w:hAnsi="Calibri" w:cs="Calibri"/>
+                <w:color w:val="000000"/>
+                <w:lang w:eastAsia="pt-BR"/>
+              </w:rPr>
+            </w:pPr>
+            <w:r>
+              <w:rPr>
+                <w:rFonts w:ascii="Calibri" w:eastAsia="Times New Roman" w:hAnsi="Calibri" w:cs="Calibri"/>
+                <w:color w:val="000000"/>
+                <w:lang w:eastAsia="pt-BR"/>
+              </w:rPr>
+              <w:t>0</w:t>
+            </w:r>
+          </w:p>
+        </w:tc>
+        <w:tc>
+          <w:tcPr>
+            <w:tcW w:w="810" w:type="dxa"/>
+            <w:tcBorders>
+              <w:top w:val="nil"/>
+              <w:left w:val="nil"/>
+              <w:bottom w:val="single" w:sz="4" w:space="0" w:color="auto"/>
+              <w:right w:val="single" w:sz="4" w:space="0" w:color="auto"/>
+            </w:tcBorders>
+            <w:shd w:val="clear" w:color="auto" w:fill="auto"/>
+            <w:noWrap/>
+            <w:vAlign w:val="bottom"/>
+            <w:hideMark/>
+          </w:tcPr>
+          <w:p>
+            <w:pPr>
+              <w:spacing w:after="0" w:line="240" w:lineRule="auto"/>
+              <w:rPr>
+                <w:rFonts w:ascii="Calibri" w:eastAsia="Times New Roman" w:hAnsi="Calibri" w:cs="Calibri"/>
+                <w:color w:val="000000"/>
+                <w:lang w:eastAsia="pt-BR"/>
+              </w:rPr>
+            </w:pPr>
+            <w:r>
+              <w:rPr>
+                <w:rFonts w:ascii="Calibri" w:eastAsia="Times New Roman" w:hAnsi="Calibri" w:cs="Calibri"/>
+                <w:color w:val="000000"/>
+                <w:lang w:eastAsia="pt-BR"/>
+              </w:rPr>
+              <w:t>1</w:t>
+            </w:r>
+          </w:p>
+        </w:tc>
+        <w:tc>
+          <w:tcPr>
+            <w:tcW w:w="1274" w:type="dxa"/>
+            <w:tcBorders>
+              <w:top w:val="nil"/>
+              <w:left w:val="nil"/>
+              <w:bottom w:val="single" w:sz="4" w:space="0" w:color="auto"/>
+              <w:right w:val="single" w:sz="4" w:space="0" w:color="auto"/>
+            </w:tcBorders>
+            <w:shd w:val="clear" w:color="auto" w:fill="auto"/>
+            <w:noWrap/>
+            <w:vAlign w:val="bottom"/>
+            <w:hideMark/>
+          </w:tcPr>
+          <w:p>
+            <w:pPr>
+              <w:spacing w:after="0" w:line="240" w:lineRule="auto"/>
+              <w:rPr>
+                <w:rFonts w:ascii="Calibri" w:eastAsia="Times New Roman" w:hAnsi="Calibri" w:cs="Calibri"/>
+                <w:color w:val="000000"/>
+                <w:lang w:eastAsia="pt-BR"/>
+              </w:rPr>
+            </w:pPr>
+            <w:r>
+              <w:rPr>
+                <w:rFonts w:ascii="Calibri" w:eastAsia="Times New Roman" w:hAnsi="Calibri" w:cs="Calibri"/>
+                <w:color w:val="000000"/>
+                <w:lang w:eastAsia="pt-BR"/>
+              </w:rPr>
+              <w:t>CHECKSUM</w:t>
+            </w:r>
+          </w:p>
+        </w:tc>
+      </w:tr>
+    </w:tbl>
+    <w:p>
+      <w:pPr>
+        <w:pStyle w:val="PargrafodaLista"/>
+      </w:pPr>
+      <w:r>
+        <w:lastRenderedPageBreak/>
+        <w:t xml:space="preserve">Byte 6 informa o estado do tempo de segurança, 1 </w:t>
+      </w:r>
+      <w:proofErr w:type="gramStart"/>
+      <w:r>
+        <w:t>se Ligado</w:t>
+      </w:r>
+      <w:proofErr w:type="gramEnd"/>
+      <w:r>
+        <w:t xml:space="preserve"> e 0 se Desligado.</w:t>
+      </w:r>
+    </w:p>
+    <w:p>
+      <w:pPr>
+        <w:pStyle w:val="PargrafodaLista"/>
+      </w:pPr>
+    </w:p>
+    <w:p>
+      <w:pPr>
+        <w:pStyle w:val="PargrafodaLista"/>
+      </w:pPr>
+      <w:r>
+        <w:t>A resposta caso tudo OK deve ser igual ao comando enviado</w:t>
+      </w:r>
+    </w:p>
+    <w:p>
+      <w:pPr>
+        <w:pStyle w:val="PargrafodaLista"/>
+      </w:pPr>
+    </w:p>
+    <w:p>
+      <w:pPr>
+        <w:pStyle w:val="PargrafodaLista"/>
+      </w:pPr>
+    </w:p>
+    <w:p>
+      <w:pPr>
+        <w:pStyle w:val="PargrafodaLista"/>
+      </w:pPr>
+    </w:p>
+    <w:p>
+      <w:pPr>
+        <w:pStyle w:val="PargrafodaLista"/>
+        <w:numPr>
+          <w:ilvl w:val="0"/>
+          <w:numId w:val="3"/>
+        </w:numPr>
+      </w:pPr>
+      <w:r>
+        <w:t>Mudar o tempo que a carga permanece ligada</w:t>
+      </w:r>
+    </w:p>
+    <w:tbl>
+      <w:tblPr>
+        <w:tblW w:w="7856" w:type="dxa"/>
+        <w:jc w:val="center"/>
+        <w:tblCellMar>
+          <w:left w:w="70" w:type="dxa"/>
+          <w:right w:w="70" w:type="dxa"/>
+        </w:tblCellMar>
+        <w:tblLook w:val="04A0" w:firstRow="1" w:lastRow="0" w:firstColumn="1" w:lastColumn="0" w:noHBand="0" w:noVBand="1"/>
+      </w:tblPr>
+      <w:tblGrid>
+        <w:gridCol w:w="810"/>
+        <w:gridCol w:w="1112"/>
+        <w:gridCol w:w="1420"/>
+        <w:gridCol w:w="810"/>
+        <w:gridCol w:w="810"/>
+        <w:gridCol w:w="810"/>
+        <w:gridCol w:w="810"/>
+        <w:gridCol w:w="1274"/>
+      </w:tblGrid>
+      <w:tr>
+        <w:trPr>
+          <w:trHeight w:val="300"/>
+          <w:jc w:val="center"/>
+        </w:trPr>
+        <w:tc>
+          <w:tcPr>
+            <w:tcW w:w="810" w:type="dxa"/>
+            <w:tcBorders>
+              <w:top w:val="single" w:sz="4" w:space="0" w:color="auto"/>
+              <w:left w:val="single" w:sz="4" w:space="0" w:color="auto"/>
+              <w:bottom w:val="single" w:sz="4" w:space="0" w:color="auto"/>
+              <w:right w:val="single" w:sz="4" w:space="0" w:color="auto"/>
+            </w:tcBorders>
+            <w:shd w:val="clear" w:color="auto" w:fill="auto"/>
+            <w:noWrap/>
+            <w:vAlign w:val="bottom"/>
+            <w:hideMark/>
+          </w:tcPr>
+          <w:p>
+            <w:pPr>
+              <w:spacing w:after="0" w:line="240" w:lineRule="auto"/>
+              <w:rPr>
+                <w:rFonts w:ascii="Calibri" w:eastAsia="Times New Roman" w:hAnsi="Calibri" w:cs="Calibri"/>
+                <w:color w:val="000000"/>
+                <w:lang w:eastAsia="pt-BR"/>
+              </w:rPr>
+            </w:pPr>
+            <w:r>
+              <w:rPr>
+                <w:rFonts w:ascii="Calibri" w:eastAsia="Times New Roman" w:hAnsi="Calibri" w:cs="Calibri"/>
+                <w:color w:val="000000"/>
+                <w:lang w:eastAsia="pt-BR"/>
+              </w:rPr>
+              <w:t xml:space="preserve">byte </w:t>
+            </w:r>
+            <w:r>
+              <w:rPr>
+                <w:rFonts w:ascii="Calibri" w:eastAsia="Times New Roman" w:hAnsi="Calibri" w:cs="Calibri"/>
+                <w:color w:val="000000"/>
+                <w:lang w:eastAsia="pt-BR"/>
+              </w:rPr>
+              <w:t>0</w:t>
+            </w:r>
+          </w:p>
+        </w:tc>
+        <w:tc>
+          <w:tcPr>
+            <w:tcW w:w="1112" w:type="dxa"/>
+            <w:tcBorders>
+              <w:top w:val="single" w:sz="4" w:space="0" w:color="auto"/>
+              <w:left w:val="nil"/>
+              <w:bottom w:val="single" w:sz="4" w:space="0" w:color="auto"/>
+              <w:right w:val="single" w:sz="4" w:space="0" w:color="auto"/>
+            </w:tcBorders>
+            <w:shd w:val="clear" w:color="auto" w:fill="auto"/>
+            <w:noWrap/>
+            <w:vAlign w:val="bottom"/>
+            <w:hideMark/>
+          </w:tcPr>
+          <w:p>
+            <w:pPr>
+              <w:spacing w:after="0" w:line="240" w:lineRule="auto"/>
+              <w:rPr>
+                <w:rFonts w:ascii="Calibri" w:eastAsia="Times New Roman" w:hAnsi="Calibri" w:cs="Calibri"/>
+                <w:color w:val="000000"/>
+                <w:lang w:eastAsia="pt-BR"/>
+              </w:rPr>
+            </w:pPr>
+            <w:r>
+              <w:rPr>
+                <w:rFonts w:ascii="Calibri" w:eastAsia="Times New Roman" w:hAnsi="Calibri" w:cs="Calibri"/>
+                <w:color w:val="000000"/>
+                <w:lang w:eastAsia="pt-BR"/>
+              </w:rPr>
+              <w:t xml:space="preserve">byte </w:t>
+            </w:r>
+            <w:r>
+              <w:rPr>
+                <w:rFonts w:ascii="Calibri" w:eastAsia="Times New Roman" w:hAnsi="Calibri" w:cs="Calibri"/>
+                <w:color w:val="000000"/>
+                <w:lang w:eastAsia="pt-BR"/>
+              </w:rPr>
+              <w:t>1</w:t>
+            </w:r>
+          </w:p>
+        </w:tc>
+        <w:tc>
+          <w:tcPr>
+            <w:tcW w:w="1420" w:type="dxa"/>
+            <w:tcBorders>
+              <w:top w:val="single" w:sz="4" w:space="0" w:color="auto"/>
+              <w:left w:val="nil"/>
+              <w:bottom w:val="single" w:sz="4" w:space="0" w:color="auto"/>
+              <w:right w:val="single" w:sz="4" w:space="0" w:color="auto"/>
+            </w:tcBorders>
+            <w:shd w:val="clear" w:color="auto" w:fill="auto"/>
+            <w:noWrap/>
+            <w:vAlign w:val="bottom"/>
+            <w:hideMark/>
+          </w:tcPr>
+          <w:p>
+            <w:pPr>
+              <w:spacing w:after="0" w:line="240" w:lineRule="auto"/>
+              <w:rPr>
+                <w:rFonts w:ascii="Calibri" w:eastAsia="Times New Roman" w:hAnsi="Calibri" w:cs="Calibri"/>
+                <w:color w:val="000000"/>
+                <w:lang w:eastAsia="pt-BR"/>
+              </w:rPr>
+            </w:pPr>
+            <w:r>
+              <w:rPr>
+                <w:rFonts w:ascii="Calibri" w:eastAsia="Times New Roman" w:hAnsi="Calibri" w:cs="Calibri"/>
+                <w:color w:val="000000"/>
+                <w:lang w:eastAsia="pt-BR"/>
+              </w:rPr>
+              <w:t xml:space="preserve">byte </w:t>
+            </w:r>
+            <w:r>
+              <w:rPr>
+                <w:rFonts w:ascii="Calibri" w:eastAsia="Times New Roman" w:hAnsi="Calibri" w:cs="Calibri"/>
+                <w:color w:val="000000"/>
+                <w:lang w:eastAsia="pt-BR"/>
+              </w:rPr>
+              <w:t>2</w:t>
+            </w:r>
+          </w:p>
+        </w:tc>
+        <w:tc>
+          <w:tcPr>
+            <w:tcW w:w="810" w:type="dxa"/>
+            <w:tcBorders>
+              <w:top w:val="single" w:sz="4" w:space="0" w:color="auto"/>
+              <w:left w:val="nil"/>
+              <w:bottom w:val="single" w:sz="4" w:space="0" w:color="auto"/>
+              <w:right w:val="single" w:sz="4" w:space="0" w:color="auto"/>
+            </w:tcBorders>
+            <w:shd w:val="clear" w:color="auto" w:fill="auto"/>
+            <w:noWrap/>
+            <w:vAlign w:val="bottom"/>
+            <w:hideMark/>
+          </w:tcPr>
+          <w:p>
+            <w:pPr>
+              <w:spacing w:after="0" w:line="240" w:lineRule="auto"/>
+              <w:rPr>
+                <w:rFonts w:ascii="Calibri" w:eastAsia="Times New Roman" w:hAnsi="Calibri" w:cs="Calibri"/>
+                <w:color w:val="000000"/>
+                <w:lang w:eastAsia="pt-BR"/>
+              </w:rPr>
+            </w:pPr>
+            <w:r>
+              <w:rPr>
+                <w:rFonts w:ascii="Calibri" w:eastAsia="Times New Roman" w:hAnsi="Calibri" w:cs="Calibri"/>
+                <w:color w:val="000000"/>
+                <w:lang w:eastAsia="pt-BR"/>
+              </w:rPr>
+              <w:t xml:space="preserve">byte </w:t>
+            </w:r>
+            <w:r>
+              <w:rPr>
+                <w:rFonts w:ascii="Calibri" w:eastAsia="Times New Roman" w:hAnsi="Calibri" w:cs="Calibri"/>
+                <w:color w:val="000000"/>
+                <w:lang w:eastAsia="pt-BR"/>
+              </w:rPr>
+              <w:t>3</w:t>
+            </w:r>
+          </w:p>
+        </w:tc>
+        <w:tc>
+          <w:tcPr>
+            <w:tcW w:w="810" w:type="dxa"/>
+            <w:tcBorders>
+              <w:top w:val="single" w:sz="4" w:space="0" w:color="auto"/>
+              <w:left w:val="nil"/>
+              <w:bottom w:val="single" w:sz="4" w:space="0" w:color="auto"/>
+              <w:right w:val="single" w:sz="4" w:space="0" w:color="auto"/>
+            </w:tcBorders>
+            <w:shd w:val="clear" w:color="auto" w:fill="auto"/>
+            <w:noWrap/>
+            <w:vAlign w:val="bottom"/>
+            <w:hideMark/>
+          </w:tcPr>
+          <w:p>
+            <w:pPr>
+              <w:spacing w:after="0" w:line="240" w:lineRule="auto"/>
+              <w:rPr>
+                <w:rFonts w:ascii="Calibri" w:eastAsia="Times New Roman" w:hAnsi="Calibri" w:cs="Calibri"/>
+                <w:color w:val="000000"/>
+                <w:lang w:eastAsia="pt-BR"/>
+              </w:rPr>
+            </w:pPr>
+            <w:r>
+              <w:rPr>
+                <w:rFonts w:ascii="Calibri" w:eastAsia="Times New Roman" w:hAnsi="Calibri" w:cs="Calibri"/>
+                <w:color w:val="000000"/>
+                <w:lang w:eastAsia="pt-BR"/>
+              </w:rPr>
+              <w:t xml:space="preserve">byte </w:t>
+            </w:r>
+            <w:r>
+              <w:rPr>
+                <w:rFonts w:ascii="Calibri" w:eastAsia="Times New Roman" w:hAnsi="Calibri" w:cs="Calibri"/>
+                <w:color w:val="000000"/>
+                <w:lang w:eastAsia="pt-BR"/>
+              </w:rPr>
+              <w:t>4</w:t>
+            </w:r>
+          </w:p>
+        </w:tc>
+        <w:tc>
+          <w:tcPr>
+            <w:tcW w:w="810" w:type="dxa"/>
+            <w:tcBorders>
+              <w:top w:val="single" w:sz="4" w:space="0" w:color="auto"/>
+              <w:left w:val="nil"/>
+              <w:bottom w:val="single" w:sz="4" w:space="0" w:color="auto"/>
+              <w:right w:val="single" w:sz="4" w:space="0" w:color="auto"/>
+            </w:tcBorders>
+            <w:shd w:val="clear" w:color="auto" w:fill="auto"/>
+            <w:noWrap/>
+            <w:vAlign w:val="bottom"/>
+            <w:hideMark/>
+          </w:tcPr>
+          <w:p>
+            <w:pPr>
+              <w:spacing w:after="0" w:line="240" w:lineRule="auto"/>
+              <w:rPr>
+                <w:rFonts w:ascii="Calibri" w:eastAsia="Times New Roman" w:hAnsi="Calibri" w:cs="Calibri"/>
+                <w:color w:val="000000"/>
+                <w:lang w:eastAsia="pt-BR"/>
+              </w:rPr>
+            </w:pPr>
+            <w:r>
+              <w:rPr>
+                <w:rFonts w:ascii="Calibri" w:eastAsia="Times New Roman" w:hAnsi="Calibri" w:cs="Calibri"/>
+                <w:color w:val="000000"/>
+                <w:lang w:eastAsia="pt-BR"/>
+              </w:rPr>
+              <w:t xml:space="preserve">byte </w:t>
+            </w:r>
+            <w:r>
+              <w:rPr>
+                <w:rFonts w:ascii="Calibri" w:eastAsia="Times New Roman" w:hAnsi="Calibri" w:cs="Calibri"/>
+                <w:color w:val="000000"/>
+                <w:lang w:eastAsia="pt-BR"/>
+              </w:rPr>
+              <w:t>5</w:t>
+            </w:r>
+          </w:p>
+        </w:tc>
+        <w:tc>
+          <w:tcPr>
+            <w:tcW w:w="810" w:type="dxa"/>
+            <w:tcBorders>
+              <w:top w:val="single" w:sz="4" w:space="0" w:color="auto"/>
+              <w:left w:val="nil"/>
+              <w:bottom w:val="single" w:sz="4" w:space="0" w:color="auto"/>
+              <w:right w:val="single" w:sz="4" w:space="0" w:color="auto"/>
+            </w:tcBorders>
+            <w:shd w:val="clear" w:color="auto" w:fill="auto"/>
+            <w:noWrap/>
+            <w:vAlign w:val="bottom"/>
+            <w:hideMark/>
+          </w:tcPr>
+          <w:p>
+            <w:pPr>
+              <w:spacing w:after="0" w:line="240" w:lineRule="auto"/>
+              <w:rPr>
+                <w:rFonts w:ascii="Calibri" w:eastAsia="Times New Roman" w:hAnsi="Calibri" w:cs="Calibri"/>
+                <w:color w:val="000000"/>
+                <w:lang w:eastAsia="pt-BR"/>
+              </w:rPr>
+            </w:pPr>
+            <w:r>
+              <w:rPr>
+                <w:rFonts w:ascii="Calibri" w:eastAsia="Times New Roman" w:hAnsi="Calibri" w:cs="Calibri"/>
+                <w:color w:val="000000"/>
+                <w:lang w:eastAsia="pt-BR"/>
+              </w:rPr>
+              <w:t xml:space="preserve">byte </w:t>
+            </w:r>
+            <w:r>
+              <w:rPr>
+                <w:rFonts w:ascii="Calibri" w:eastAsia="Times New Roman" w:hAnsi="Calibri" w:cs="Calibri"/>
+                <w:color w:val="000000"/>
+                <w:lang w:eastAsia="pt-BR"/>
+              </w:rPr>
+              <w:t>6</w:t>
+            </w:r>
+          </w:p>
+        </w:tc>
+        <w:tc>
+          <w:tcPr>
+            <w:tcW w:w="1274" w:type="dxa"/>
+            <w:tcBorders>
+              <w:top w:val="single" w:sz="4" w:space="0" w:color="auto"/>
+              <w:left w:val="nil"/>
+              <w:bottom w:val="single" w:sz="4" w:space="0" w:color="auto"/>
+              <w:right w:val="single" w:sz="4" w:space="0" w:color="auto"/>
+            </w:tcBorders>
+            <w:shd w:val="clear" w:color="auto" w:fill="auto"/>
+            <w:noWrap/>
+            <w:vAlign w:val="bottom"/>
+            <w:hideMark/>
+          </w:tcPr>
+          <w:p>
+            <w:pPr>
+              <w:spacing w:after="0" w:line="240" w:lineRule="auto"/>
+              <w:rPr>
+                <w:rFonts w:ascii="Calibri" w:eastAsia="Times New Roman" w:hAnsi="Calibri" w:cs="Calibri"/>
+                <w:color w:val="000000"/>
+                <w:lang w:eastAsia="pt-BR"/>
+              </w:rPr>
+            </w:pPr>
+            <w:r>
+              <w:rPr>
+                <w:rFonts w:ascii="Calibri" w:eastAsia="Times New Roman" w:hAnsi="Calibri" w:cs="Calibri"/>
+                <w:color w:val="000000"/>
+                <w:lang w:eastAsia="pt-BR"/>
+              </w:rPr>
+              <w:t xml:space="preserve">byte </w:t>
+            </w:r>
+            <w:r>
+              <w:rPr>
+                <w:rFonts w:ascii="Calibri" w:eastAsia="Times New Roman" w:hAnsi="Calibri" w:cs="Calibri"/>
+                <w:color w:val="000000"/>
+                <w:lang w:eastAsia="pt-BR"/>
+              </w:rPr>
+              <w:t>7</w:t>
+            </w:r>
+          </w:p>
+        </w:tc>
+      </w:tr>
+      <w:tr>
+        <w:trPr>
+          <w:trHeight w:val="300"/>
+          <w:jc w:val="center"/>
+        </w:trPr>
+        <w:tc>
+          <w:tcPr>
+            <w:tcW w:w="810" w:type="dxa"/>
+            <w:tcBorders>
+              <w:top w:val="nil"/>
+              <w:left w:val="single" w:sz="4" w:space="0" w:color="auto"/>
+              <w:bottom w:val="single" w:sz="4" w:space="0" w:color="auto"/>
+              <w:right w:val="single" w:sz="4" w:space="0" w:color="auto"/>
+            </w:tcBorders>
+            <w:shd w:val="clear" w:color="auto" w:fill="auto"/>
+            <w:noWrap/>
+            <w:vAlign w:val="bottom"/>
+            <w:hideMark/>
+          </w:tcPr>
+          <w:p>
+            <w:pPr>
+              <w:spacing w:after="0" w:line="240" w:lineRule="auto"/>
+              <w:rPr>
+                <w:rFonts w:ascii="Calibri" w:eastAsia="Times New Roman" w:hAnsi="Calibri" w:cs="Calibri"/>
+                <w:color w:val="000000"/>
+                <w:lang w:eastAsia="pt-BR"/>
+              </w:rPr>
+            </w:pPr>
+            <w:r>
+              <w:rPr>
+                <w:rFonts w:ascii="Calibri" w:eastAsia="Times New Roman" w:hAnsi="Calibri" w:cs="Calibri"/>
+                <w:color w:val="000000"/>
+                <w:lang w:eastAsia="pt-BR"/>
+              </w:rPr>
+              <w:t>0</w:t>
+            </w:r>
+          </w:p>
+        </w:tc>
+        <w:tc>
+          <w:tcPr>
+            <w:tcW w:w="1112" w:type="dxa"/>
+            <w:tcBorders>
+              <w:top w:val="nil"/>
+              <w:left w:val="nil"/>
+              <w:bottom w:val="single" w:sz="4" w:space="0" w:color="auto"/>
+              <w:right w:val="single" w:sz="4" w:space="0" w:color="auto"/>
+            </w:tcBorders>
+            <w:shd w:val="clear" w:color="auto" w:fill="auto"/>
+            <w:noWrap/>
+            <w:vAlign w:val="bottom"/>
+            <w:hideMark/>
+          </w:tcPr>
+          <w:p>
+            <w:pPr>
+              <w:spacing w:after="0" w:line="240" w:lineRule="auto"/>
+              <w:rPr>
+                <w:rFonts w:ascii="Calibri" w:eastAsia="Times New Roman" w:hAnsi="Calibri" w:cs="Calibri"/>
+                <w:color w:val="000000"/>
+                <w:lang w:eastAsia="pt-BR"/>
+              </w:rPr>
+            </w:pPr>
+            <w:r>
+              <w:rPr>
+                <w:rFonts w:ascii="Calibri" w:eastAsia="Times New Roman" w:hAnsi="Calibri" w:cs="Calibri"/>
+                <w:color w:val="000000"/>
+                <w:lang w:eastAsia="pt-BR"/>
+              </w:rPr>
+              <w:t>6</w:t>
+            </w:r>
+          </w:p>
+        </w:tc>
+        <w:tc>
+          <w:tcPr>
+            <w:tcW w:w="1420" w:type="dxa"/>
+            <w:tcBorders>
+              <w:top w:val="nil"/>
+              <w:left w:val="nil"/>
+              <w:bottom w:val="single" w:sz="4" w:space="0" w:color="auto"/>
+              <w:right w:val="single" w:sz="4" w:space="0" w:color="auto"/>
+            </w:tcBorders>
+            <w:shd w:val="clear" w:color="auto" w:fill="auto"/>
+            <w:noWrap/>
+            <w:vAlign w:val="bottom"/>
+            <w:hideMark/>
+          </w:tcPr>
+          <w:p>
+            <w:pPr>
+              <w:spacing w:after="0" w:line="240" w:lineRule="auto"/>
+              <w:rPr>
+                <w:rFonts w:ascii="Calibri" w:eastAsia="Times New Roman" w:hAnsi="Calibri" w:cs="Calibri"/>
+                <w:color w:val="000000"/>
+                <w:lang w:eastAsia="pt-BR"/>
+              </w:rPr>
+            </w:pPr>
+            <w:r>
+              <w:rPr>
+                <w:rFonts w:ascii="Calibri" w:eastAsia="Times New Roman" w:hAnsi="Calibri" w:cs="Calibri"/>
+                <w:color w:val="000000"/>
+                <w:lang w:eastAsia="pt-BR"/>
+              </w:rPr>
+              <w:t>4</w:t>
+            </w:r>
+          </w:p>
+        </w:tc>
+        <w:tc>
+          <w:tcPr>
+            <w:tcW w:w="810" w:type="dxa"/>
+            <w:tcBorders>
+              <w:top w:val="nil"/>
+              <w:left w:val="nil"/>
+              <w:bottom w:val="single" w:sz="4" w:space="0" w:color="auto"/>
+              <w:right w:val="single" w:sz="4" w:space="0" w:color="auto"/>
+            </w:tcBorders>
+            <w:shd w:val="clear" w:color="auto" w:fill="auto"/>
+            <w:noWrap/>
+            <w:vAlign w:val="bottom"/>
+            <w:hideMark/>
+          </w:tcPr>
+          <w:p>
+            <w:pPr>
+              <w:spacing w:after="0" w:line="240" w:lineRule="auto"/>
+              <w:rPr>
+                <w:rFonts w:ascii="Calibri" w:eastAsia="Times New Roman" w:hAnsi="Calibri" w:cs="Calibri"/>
+                <w:color w:val="000000"/>
+                <w:lang w:eastAsia="pt-BR"/>
+              </w:rPr>
+            </w:pPr>
+            <w:r>
+              <w:rPr>
+                <w:rFonts w:ascii="Calibri" w:eastAsia="Times New Roman" w:hAnsi="Calibri" w:cs="Calibri"/>
+                <w:color w:val="000000"/>
+                <w:lang w:eastAsia="pt-BR"/>
+              </w:rPr>
+              <w:t>Data1</w:t>
+            </w:r>
+          </w:p>
+        </w:tc>
+        <w:tc>
+          <w:tcPr>
+            <w:tcW w:w="810" w:type="dxa"/>
+            <w:tcBorders>
+              <w:top w:val="nil"/>
+              <w:left w:val="nil"/>
+              <w:bottom w:val="single" w:sz="4" w:space="0" w:color="auto"/>
+              <w:right w:val="single" w:sz="4" w:space="0" w:color="auto"/>
+            </w:tcBorders>
+            <w:shd w:val="clear" w:color="auto" w:fill="auto"/>
+            <w:noWrap/>
+            <w:vAlign w:val="bottom"/>
+            <w:hideMark/>
+          </w:tcPr>
+          <w:p>
+            <w:pPr>
+              <w:spacing w:after="0" w:line="240" w:lineRule="auto"/>
+              <w:rPr>
+                <w:rFonts w:ascii="Calibri" w:eastAsia="Times New Roman" w:hAnsi="Calibri" w:cs="Calibri"/>
+                <w:color w:val="000000"/>
+                <w:lang w:eastAsia="pt-BR"/>
+              </w:rPr>
+            </w:pPr>
+            <w:r>
+              <w:rPr>
+                <w:rFonts w:ascii="Calibri" w:eastAsia="Times New Roman" w:hAnsi="Calibri" w:cs="Calibri"/>
+                <w:color w:val="000000"/>
+                <w:lang w:eastAsia="pt-BR"/>
+              </w:rPr>
+              <w:t>Data2</w:t>
+            </w:r>
+          </w:p>
+        </w:tc>
+        <w:tc>
+          <w:tcPr>
+            <w:tcW w:w="810" w:type="dxa"/>
+            <w:tcBorders>
+              <w:top w:val="nil"/>
+              <w:left w:val="nil"/>
+              <w:bottom w:val="single" w:sz="4" w:space="0" w:color="auto"/>
+              <w:right w:val="single" w:sz="4" w:space="0" w:color="auto"/>
+            </w:tcBorders>
+            <w:shd w:val="clear" w:color="auto" w:fill="auto"/>
+            <w:noWrap/>
+            <w:vAlign w:val="bottom"/>
+            <w:hideMark/>
+          </w:tcPr>
+          <w:p>
+            <w:pPr>
+              <w:spacing w:after="0" w:line="240" w:lineRule="auto"/>
+              <w:rPr>
+                <w:rFonts w:ascii="Calibri" w:eastAsia="Times New Roman" w:hAnsi="Calibri" w:cs="Calibri"/>
+                <w:color w:val="000000"/>
+                <w:lang w:eastAsia="pt-BR"/>
+              </w:rPr>
+            </w:pPr>
+            <w:r>
+              <w:rPr>
+                <w:rFonts w:ascii="Calibri" w:eastAsia="Times New Roman" w:hAnsi="Calibri" w:cs="Calibri"/>
+                <w:color w:val="000000"/>
+                <w:lang w:eastAsia="pt-BR"/>
+              </w:rPr>
+              <w:t>0</w:t>
+            </w:r>
+          </w:p>
+        </w:tc>
+        <w:tc>
+          <w:tcPr>
+            <w:tcW w:w="810" w:type="dxa"/>
+            <w:tcBorders>
+              <w:top w:val="nil"/>
+              <w:left w:val="nil"/>
+              <w:bottom w:val="single" w:sz="4" w:space="0" w:color="auto"/>
+              <w:right w:val="single" w:sz="4" w:space="0" w:color="auto"/>
+            </w:tcBorders>
+            <w:shd w:val="clear" w:color="auto" w:fill="auto"/>
+            <w:noWrap/>
+            <w:vAlign w:val="bottom"/>
+            <w:hideMark/>
+          </w:tcPr>
+          <w:p>
+            <w:pPr>
+              <w:spacing w:after="0" w:line="240" w:lineRule="auto"/>
+              <w:rPr>
+                <w:rFonts w:ascii="Calibri" w:eastAsia="Times New Roman" w:hAnsi="Calibri" w:cs="Calibri"/>
+                <w:color w:val="000000"/>
+                <w:lang w:eastAsia="pt-BR"/>
+              </w:rPr>
+            </w:pPr>
+            <w:r>
+              <w:rPr>
+                <w:rFonts w:ascii="Calibri" w:eastAsia="Times New Roman" w:hAnsi="Calibri" w:cs="Calibri"/>
+                <w:color w:val="000000"/>
+                <w:lang w:eastAsia="pt-BR"/>
+              </w:rPr>
+              <w:t>0</w:t>
+            </w:r>
+          </w:p>
+        </w:tc>
+        <w:tc>
+          <w:tcPr>
+            <w:tcW w:w="1274" w:type="dxa"/>
+            <w:tcBorders>
+              <w:top w:val="nil"/>
+              <w:left w:val="nil"/>
+              <w:bottom w:val="single" w:sz="4" w:space="0" w:color="auto"/>
+              <w:right w:val="single" w:sz="4" w:space="0" w:color="auto"/>
+            </w:tcBorders>
+            <w:shd w:val="clear" w:color="auto" w:fill="auto"/>
+            <w:noWrap/>
+            <w:vAlign w:val="bottom"/>
+            <w:hideMark/>
+          </w:tcPr>
+          <w:p>
+            <w:pPr>
+              <w:spacing w:after="0" w:line="240" w:lineRule="auto"/>
+              <w:rPr>
+                <w:rFonts w:ascii="Calibri" w:eastAsia="Times New Roman" w:hAnsi="Calibri" w:cs="Calibri"/>
+                <w:color w:val="000000"/>
+                <w:lang w:eastAsia="pt-BR"/>
+              </w:rPr>
+            </w:pPr>
+            <w:r>
+              <w:rPr>
+                <w:rFonts w:ascii="Calibri" w:eastAsia="Times New Roman" w:hAnsi="Calibri" w:cs="Calibri"/>
+                <w:color w:val="000000"/>
+                <w:lang w:eastAsia="pt-BR"/>
+              </w:rPr>
+              <w:t>CHECKSUM</w:t>
+            </w:r>
+          </w:p>
+        </w:tc>
+      </w:tr>
+    </w:tbl>
+    <w:p>
+      <w:pPr>
+        <w:pStyle w:val="PargrafodaLista"/>
+      </w:pPr>
+    </w:p>
+    <w:p>
+      <w:pPr>
+        <w:pStyle w:val="PargrafodaLista"/>
+        <w:rPr>
+          <w:color w:val="FF0000"/>
+        </w:rPr>
+      </w:pPr>
+      <w:r>
+        <w:t>Comando utilizado para controlar o tempo que a carga permanecerá ligada. Os bits de data1, data2 representam o valor que a carga passará ligada.</w:t>
+      </w:r>
+    </w:p>
+    <w:p>
+      <w:pPr>
+        <w:pStyle w:val="PargrafodaLista"/>
+      </w:pPr>
+    </w:p>
+    <w:tbl>
+      <w:tblPr>
+        <w:tblW w:w="3614" w:type="dxa"/>
+        <w:jc w:val="center"/>
+        <w:tblCellMar>
+          <w:left w:w="70" w:type="dxa"/>
+          <w:right w:w="70" w:type="dxa"/>
+        </w:tblCellMar>
+        <w:tblLook w:val="04A0" w:firstRow="1" w:lastRow="0" w:firstColumn="1" w:lastColumn="0" w:noHBand="0" w:noVBand="1"/>
+      </w:tblPr>
+      <w:tblGrid>
+        <w:gridCol w:w="1000"/>
+        <w:gridCol w:w="2614"/>
+      </w:tblGrid>
+      <w:tr>
+        <w:trPr>
+          <w:trHeight w:val="300"/>
+          <w:jc w:val="center"/>
+        </w:trPr>
+        <w:tc>
+          <w:tcPr>
+            <w:tcW w:w="1000" w:type="dxa"/>
+            <w:tcBorders>
+              <w:top w:val="single" w:sz="4" w:space="0" w:color="auto"/>
+              <w:left w:val="single" w:sz="4" w:space="0" w:color="auto"/>
+              <w:bottom w:val="single" w:sz="4" w:space="0" w:color="auto"/>
+              <w:right w:val="single" w:sz="4" w:space="0" w:color="auto"/>
+            </w:tcBorders>
+            <w:shd w:val="clear" w:color="auto" w:fill="auto"/>
+            <w:noWrap/>
+            <w:vAlign w:val="bottom"/>
+            <w:hideMark/>
+          </w:tcPr>
+          <w:p>
+            <w:pPr>
+              <w:spacing w:after="0" w:line="240" w:lineRule="auto"/>
+              <w:rPr>
+                <w:rFonts w:ascii="Calibri" w:eastAsia="Times New Roman" w:hAnsi="Calibri" w:cs="Calibri"/>
+                <w:color w:val="000000"/>
+                <w:lang w:eastAsia="pt-BR"/>
+              </w:rPr>
+            </w:pPr>
+            <w:r>
+              <w:rPr>
+                <w:rFonts w:ascii="Calibri" w:eastAsia="Times New Roman" w:hAnsi="Calibri" w:cs="Calibri"/>
+                <w:color w:val="000000"/>
+                <w:lang w:eastAsia="pt-BR"/>
+              </w:rPr>
+              <w:t> </w:t>
+            </w:r>
+          </w:p>
+        </w:tc>
+        <w:tc>
+          <w:tcPr>
+            <w:tcW w:w="2614" w:type="dxa"/>
+            <w:tcBorders>
+              <w:top w:val="single" w:sz="4" w:space="0" w:color="auto"/>
+              <w:left w:val="nil"/>
+              <w:bottom w:val="single" w:sz="4" w:space="0" w:color="auto"/>
+              <w:right w:val="single" w:sz="4" w:space="0" w:color="auto"/>
+            </w:tcBorders>
+            <w:shd w:val="clear" w:color="auto" w:fill="auto"/>
+            <w:noWrap/>
+            <w:vAlign w:val="bottom"/>
+            <w:hideMark/>
+          </w:tcPr>
+          <w:p>
+            <w:pPr>
+              <w:spacing w:after="0" w:line="240" w:lineRule="auto"/>
+              <w:rPr>
+                <w:rFonts w:ascii="Calibri" w:eastAsia="Times New Roman" w:hAnsi="Calibri" w:cs="Calibri"/>
+                <w:color w:val="000000"/>
+                <w:lang w:eastAsia="pt-BR"/>
+              </w:rPr>
+            </w:pPr>
+            <w:r>
+              <w:rPr>
+                <w:rFonts w:ascii="Calibri" w:eastAsia="Times New Roman" w:hAnsi="Calibri" w:cs="Calibri"/>
+                <w:color w:val="000000"/>
+                <w:lang w:eastAsia="pt-BR"/>
+              </w:rPr>
+              <w:t>Info</w:t>
+            </w:r>
+          </w:p>
+        </w:tc>
+      </w:tr>
+      <w:tr>
+        <w:trPr>
+          <w:trHeight w:val="300"/>
+          <w:jc w:val="center"/>
+        </w:trPr>
+        <w:tc>
+          <w:tcPr>
+            <w:tcW w:w="1000" w:type="dxa"/>
+            <w:tcBorders>
+              <w:top w:val="nil"/>
+              <w:left w:val="single" w:sz="4" w:space="0" w:color="auto"/>
+              <w:bottom w:val="single" w:sz="4" w:space="0" w:color="auto"/>
+              <w:right w:val="single" w:sz="4" w:space="0" w:color="auto"/>
+            </w:tcBorders>
+            <w:shd w:val="clear" w:color="auto" w:fill="auto"/>
+            <w:noWrap/>
+            <w:vAlign w:val="bottom"/>
+            <w:hideMark/>
+          </w:tcPr>
+          <w:p>
+            <w:pPr>
+              <w:spacing w:after="0" w:line="240" w:lineRule="auto"/>
+              <w:rPr>
+                <w:rFonts w:ascii="Calibri" w:eastAsia="Times New Roman" w:hAnsi="Calibri" w:cs="Calibri"/>
+                <w:color w:val="000000"/>
+                <w:lang w:eastAsia="pt-BR"/>
+              </w:rPr>
+            </w:pPr>
+            <w:r>
+              <w:rPr>
+                <w:rFonts w:ascii="Calibri" w:eastAsia="Times New Roman" w:hAnsi="Calibri" w:cs="Calibri"/>
+                <w:color w:val="000000"/>
+                <w:lang w:eastAsia="pt-BR"/>
+              </w:rPr>
+              <w:t>data1</w:t>
+            </w:r>
+          </w:p>
+        </w:tc>
+        <w:tc>
+          <w:tcPr>
+            <w:tcW w:w="2614" w:type="dxa"/>
+            <w:tcBorders>
+              <w:top w:val="nil"/>
+              <w:left w:val="nil"/>
+              <w:bottom w:val="single" w:sz="4" w:space="0" w:color="auto"/>
+              <w:right w:val="single" w:sz="4" w:space="0" w:color="auto"/>
+            </w:tcBorders>
+            <w:shd w:val="clear" w:color="auto" w:fill="auto"/>
+            <w:noWrap/>
+            <w:vAlign w:val="bottom"/>
+            <w:hideMark/>
+          </w:tcPr>
+          <w:p>
+            <w:pPr>
+              <w:spacing w:after="0" w:line="240" w:lineRule="auto"/>
+              <w:rPr>
+                <w:rFonts w:ascii="Calibri" w:eastAsia="Times New Roman" w:hAnsi="Calibri" w:cs="Calibri"/>
+                <w:color w:val="000000"/>
+                <w:lang w:eastAsia="pt-BR"/>
+              </w:rPr>
+            </w:pPr>
+            <w:r>
+              <w:rPr>
+                <w:rFonts w:ascii="Calibri" w:eastAsia="Times New Roman" w:hAnsi="Calibri" w:cs="Calibri"/>
+                <w:color w:val="000000"/>
+                <w:lang w:eastAsia="pt-BR"/>
+              </w:rPr>
+              <w:t>Valor mais significativo</w:t>
+            </w:r>
+          </w:p>
+        </w:tc>
+      </w:tr>
+      <w:tr>
+        <w:trPr>
+          <w:trHeight w:val="300"/>
+          <w:jc w:val="center"/>
+        </w:trPr>
+        <w:tc>
+          <w:tcPr>
+            <w:tcW w:w="1000" w:type="dxa"/>
+            <w:tcBorders>
+              <w:top w:val="nil"/>
+              <w:left w:val="single" w:sz="4" w:space="0" w:color="auto"/>
+              <w:bottom w:val="single" w:sz="4" w:space="0" w:color="auto"/>
+              <w:right w:val="single" w:sz="4" w:space="0" w:color="auto"/>
+            </w:tcBorders>
+            <w:shd w:val="clear" w:color="auto" w:fill="auto"/>
+            <w:noWrap/>
+            <w:vAlign w:val="bottom"/>
+            <w:hideMark/>
+          </w:tcPr>
+          <w:p>
+            <w:pPr>
+              <w:spacing w:after="0" w:line="240" w:lineRule="auto"/>
+              <w:rPr>
+                <w:rFonts w:ascii="Calibri" w:eastAsia="Times New Roman" w:hAnsi="Calibri" w:cs="Calibri"/>
+                <w:color w:val="000000"/>
+                <w:lang w:eastAsia="pt-BR"/>
+              </w:rPr>
+            </w:pPr>
+            <w:r>
+              <w:rPr>
+                <w:rFonts w:ascii="Calibri" w:eastAsia="Times New Roman" w:hAnsi="Calibri" w:cs="Calibri"/>
+                <w:color w:val="000000"/>
+                <w:lang w:eastAsia="pt-BR"/>
+              </w:rPr>
+              <w:t>data2</w:t>
+            </w:r>
+          </w:p>
+        </w:tc>
+        <w:tc>
+          <w:tcPr>
+            <w:tcW w:w="2614" w:type="dxa"/>
+            <w:tcBorders>
+              <w:top w:val="nil"/>
+              <w:left w:val="nil"/>
+              <w:bottom w:val="single" w:sz="4" w:space="0" w:color="auto"/>
+              <w:right w:val="single" w:sz="4" w:space="0" w:color="auto"/>
+            </w:tcBorders>
+            <w:shd w:val="clear" w:color="auto" w:fill="auto"/>
+            <w:noWrap/>
+            <w:vAlign w:val="bottom"/>
+            <w:hideMark/>
+          </w:tcPr>
+          <w:p>
+            <w:pPr>
+              <w:spacing w:after="0" w:line="240" w:lineRule="auto"/>
+              <w:rPr>
+                <w:rFonts w:ascii="Calibri" w:eastAsia="Times New Roman" w:hAnsi="Calibri" w:cs="Calibri"/>
+                <w:color w:val="000000"/>
+                <w:lang w:eastAsia="pt-BR"/>
+              </w:rPr>
+            </w:pPr>
+            <w:r>
+              <w:rPr>
+                <w:rFonts w:ascii="Calibri" w:eastAsia="Times New Roman" w:hAnsi="Calibri" w:cs="Calibri"/>
+                <w:color w:val="000000"/>
+                <w:lang w:eastAsia="pt-BR"/>
+              </w:rPr>
+              <w:t>Valor intermediário</w:t>
+            </w:r>
+          </w:p>
+        </w:tc>
+      </w:tr>
+    </w:tbl>
+    <w:p>
+      <w:pPr>
+        <w:pStyle w:val="PargrafodaLista"/>
+      </w:pPr>
+    </w:p>
+    <w:p>
+      <w:pPr>
+        <w:pStyle w:val="PargrafodaLista"/>
+      </w:pPr>
+      <w:r>
+        <w:t>A resposta caso tudo OK deve ser igual ao comando enviado</w:t>
+      </w:r>
+    </w:p>
+    <w:p>
+      <w:pPr>
+        <w:pStyle w:val="PargrafodaLista"/>
+      </w:pPr>
+    </w:p>
+    <w:p>
+      <w:pPr>
+        <w:pStyle w:val="PargrafodaLista"/>
+        <w:numPr>
+          <w:ilvl w:val="0"/>
+          <w:numId w:val="3"/>
+        </w:numPr>
+      </w:pPr>
+      <w:r>
+        <w:t>Desligar carga</w:t>
+      </w:r>
+    </w:p>
+    <w:p>
+      <w:pPr>
+        <w:pStyle w:val="PargrafodaLista"/>
+      </w:pPr>
+      <w:r>
+        <w:t xml:space="preserve">Opção 1: </w:t>
+      </w:r>
+    </w:p>
+    <w:p>
+      <w:pPr>
+        <w:pStyle w:val="PargrafodaLista"/>
+      </w:pPr>
+      <w:r>
+        <w:tab/>
+      </w:r>
+      <w:proofErr w:type="spellStart"/>
+      <w:r>
+        <w:t>Setar</w:t>
+      </w:r>
+      <w:proofErr w:type="spellEnd"/>
+      <w:r>
+        <w:t xml:space="preserve"> corrente = 0</w:t>
+      </w:r>
+    </w:p>
+    <w:tbl>
+      <w:tblPr>
+        <w:tblW w:w="7856" w:type="dxa"/>
+        <w:jc w:val="center"/>
+        <w:tblCellMar>
+          <w:left w:w="70" w:type="dxa"/>
+          <w:right w:w="70" w:type="dxa"/>
+        </w:tblCellMar>
+        <w:tblLook w:val="04A0" w:firstRow="1" w:lastRow="0" w:firstColumn="1" w:lastColumn="0" w:noHBand="0" w:noVBand="1"/>
+      </w:tblPr>
+      <w:tblGrid>
+        <w:gridCol w:w="810"/>
+        <w:gridCol w:w="1112"/>
+        <w:gridCol w:w="1420"/>
+        <w:gridCol w:w="810"/>
+        <w:gridCol w:w="810"/>
+        <w:gridCol w:w="810"/>
+        <w:gridCol w:w="810"/>
+        <w:gridCol w:w="1274"/>
+      </w:tblGrid>
+      <w:tr>
+        <w:trPr>
+          <w:trHeight w:val="300"/>
+          <w:jc w:val="center"/>
+        </w:trPr>
+        <w:tc>
+          <w:tcPr>
+            <w:tcW w:w="810" w:type="dxa"/>
+            <w:tcBorders>
+              <w:top w:val="single" w:sz="4" w:space="0" w:color="auto"/>
+              <w:left w:val="single" w:sz="4" w:space="0" w:color="auto"/>
+              <w:bottom w:val="single" w:sz="4" w:space="0" w:color="auto"/>
+              <w:right w:val="single" w:sz="4" w:space="0" w:color="auto"/>
+            </w:tcBorders>
+            <w:shd w:val="clear" w:color="auto" w:fill="auto"/>
+            <w:noWrap/>
+            <w:vAlign w:val="bottom"/>
+            <w:hideMark/>
+          </w:tcPr>
+          <w:p>
+            <w:pPr>
+              <w:spacing w:after="0" w:line="240" w:lineRule="auto"/>
+              <w:rPr>
+                <w:rFonts w:ascii="Calibri" w:eastAsia="Times New Roman" w:hAnsi="Calibri" w:cs="Calibri"/>
+                <w:color w:val="000000"/>
+                <w:lang w:eastAsia="pt-BR"/>
+              </w:rPr>
+            </w:pPr>
+            <w:r>
+              <w:rPr>
+                <w:rFonts w:ascii="Calibri" w:eastAsia="Times New Roman" w:hAnsi="Calibri" w:cs="Calibri"/>
+                <w:color w:val="000000"/>
+                <w:lang w:eastAsia="pt-BR"/>
+              </w:rPr>
+              <w:t xml:space="preserve">byte </w:t>
+            </w:r>
+            <w:r>
+              <w:rPr>
+                <w:rFonts w:ascii="Calibri" w:eastAsia="Times New Roman" w:hAnsi="Calibri" w:cs="Calibri"/>
+                <w:color w:val="000000"/>
+                <w:lang w:eastAsia="pt-BR"/>
+              </w:rPr>
+              <w:t>0</w:t>
+            </w:r>
+          </w:p>
+        </w:tc>
+        <w:tc>
+          <w:tcPr>
+            <w:tcW w:w="1112" w:type="dxa"/>
+            <w:tcBorders>
+              <w:top w:val="single" w:sz="4" w:space="0" w:color="auto"/>
+              <w:left w:val="nil"/>
+              <w:bottom w:val="single" w:sz="4" w:space="0" w:color="auto"/>
+              <w:right w:val="single" w:sz="4" w:space="0" w:color="auto"/>
+            </w:tcBorders>
+            <w:shd w:val="clear" w:color="auto" w:fill="auto"/>
+            <w:noWrap/>
+            <w:vAlign w:val="bottom"/>
+            <w:hideMark/>
+          </w:tcPr>
+          <w:p>
+            <w:pPr>
+              <w:spacing w:after="0" w:line="240" w:lineRule="auto"/>
+              <w:rPr>
+                <w:rFonts w:ascii="Calibri" w:eastAsia="Times New Roman" w:hAnsi="Calibri" w:cs="Calibri"/>
+                <w:color w:val="000000"/>
+                <w:lang w:eastAsia="pt-BR"/>
+              </w:rPr>
+            </w:pPr>
+            <w:r>
+              <w:rPr>
+                <w:rFonts w:ascii="Calibri" w:eastAsia="Times New Roman" w:hAnsi="Calibri" w:cs="Calibri"/>
+                <w:color w:val="000000"/>
+                <w:lang w:eastAsia="pt-BR"/>
+              </w:rPr>
+              <w:t xml:space="preserve">byte </w:t>
+            </w:r>
+            <w:r>
+              <w:rPr>
+                <w:rFonts w:ascii="Calibri" w:eastAsia="Times New Roman" w:hAnsi="Calibri" w:cs="Calibri"/>
+                <w:color w:val="000000"/>
+                <w:lang w:eastAsia="pt-BR"/>
+              </w:rPr>
+              <w:t>1</w:t>
+            </w:r>
+          </w:p>
+        </w:tc>
+        <w:tc>
+          <w:tcPr>
+            <w:tcW w:w="1420" w:type="dxa"/>
+            <w:tcBorders>
+              <w:top w:val="single" w:sz="4" w:space="0" w:color="auto"/>
+              <w:left w:val="nil"/>
+              <w:bottom w:val="single" w:sz="4" w:space="0" w:color="auto"/>
+              <w:right w:val="single" w:sz="4" w:space="0" w:color="auto"/>
+            </w:tcBorders>
+            <w:shd w:val="clear" w:color="auto" w:fill="auto"/>
+            <w:noWrap/>
+            <w:vAlign w:val="bottom"/>
+            <w:hideMark/>
+          </w:tcPr>
+          <w:p>
+            <w:pPr>
+              <w:spacing w:after="0" w:line="240" w:lineRule="auto"/>
+              <w:rPr>
+                <w:rFonts w:ascii="Calibri" w:eastAsia="Times New Roman" w:hAnsi="Calibri" w:cs="Calibri"/>
+                <w:color w:val="000000"/>
+                <w:lang w:eastAsia="pt-BR"/>
+              </w:rPr>
+            </w:pPr>
+            <w:r>
+              <w:rPr>
+                <w:rFonts w:ascii="Calibri" w:eastAsia="Times New Roman" w:hAnsi="Calibri" w:cs="Calibri"/>
+                <w:color w:val="000000"/>
+                <w:lang w:eastAsia="pt-BR"/>
+              </w:rPr>
+              <w:t xml:space="preserve">byte </w:t>
+            </w:r>
+            <w:r>
+              <w:rPr>
+                <w:rFonts w:ascii="Calibri" w:eastAsia="Times New Roman" w:hAnsi="Calibri" w:cs="Calibri"/>
+                <w:color w:val="000000"/>
+                <w:lang w:eastAsia="pt-BR"/>
+              </w:rPr>
+              <w:t>2</w:t>
+            </w:r>
+          </w:p>
+        </w:tc>
+        <w:tc>
+          <w:tcPr>
+            <w:tcW w:w="810" w:type="dxa"/>
+            <w:tcBorders>
+              <w:top w:val="single" w:sz="4" w:space="0" w:color="auto"/>
+              <w:left w:val="nil"/>
+              <w:bottom w:val="single" w:sz="4" w:space="0" w:color="auto"/>
+              <w:right w:val="single" w:sz="4" w:space="0" w:color="auto"/>
+            </w:tcBorders>
+            <w:shd w:val="clear" w:color="auto" w:fill="auto"/>
+            <w:noWrap/>
+            <w:vAlign w:val="bottom"/>
+            <w:hideMark/>
+          </w:tcPr>
+          <w:p>
+            <w:pPr>
+              <w:spacing w:after="0" w:line="240" w:lineRule="auto"/>
+              <w:rPr>
+                <w:rFonts w:ascii="Calibri" w:eastAsia="Times New Roman" w:hAnsi="Calibri" w:cs="Calibri"/>
+                <w:color w:val="000000"/>
+                <w:lang w:eastAsia="pt-BR"/>
+              </w:rPr>
+            </w:pPr>
+            <w:r>
+              <w:rPr>
+                <w:rFonts w:ascii="Calibri" w:eastAsia="Times New Roman" w:hAnsi="Calibri" w:cs="Calibri"/>
+                <w:color w:val="000000"/>
+                <w:lang w:eastAsia="pt-BR"/>
+              </w:rPr>
+              <w:t xml:space="preserve">byte </w:t>
+            </w:r>
+            <w:r>
+              <w:rPr>
+                <w:rFonts w:ascii="Calibri" w:eastAsia="Times New Roman" w:hAnsi="Calibri" w:cs="Calibri"/>
+                <w:color w:val="000000"/>
+                <w:lang w:eastAsia="pt-BR"/>
+              </w:rPr>
+              <w:t>3</w:t>
+            </w:r>
+          </w:p>
+        </w:tc>
+        <w:tc>
+          <w:tcPr>
+            <w:tcW w:w="810" w:type="dxa"/>
+            <w:tcBorders>
+              <w:top w:val="single" w:sz="4" w:space="0" w:color="auto"/>
+              <w:left w:val="nil"/>
+              <w:bottom w:val="single" w:sz="4" w:space="0" w:color="auto"/>
+              <w:right w:val="single" w:sz="4" w:space="0" w:color="auto"/>
+            </w:tcBorders>
+            <w:shd w:val="clear" w:color="auto" w:fill="auto"/>
+            <w:noWrap/>
+            <w:vAlign w:val="bottom"/>
+            <w:hideMark/>
+          </w:tcPr>
+          <w:p>
+            <w:pPr>
+              <w:spacing w:after="0" w:line="240" w:lineRule="auto"/>
+              <w:rPr>
+                <w:rFonts w:ascii="Calibri" w:eastAsia="Times New Roman" w:hAnsi="Calibri" w:cs="Calibri"/>
+                <w:color w:val="000000"/>
+                <w:lang w:eastAsia="pt-BR"/>
+              </w:rPr>
+            </w:pPr>
+            <w:r>
+              <w:rPr>
+                <w:rFonts w:ascii="Calibri" w:eastAsia="Times New Roman" w:hAnsi="Calibri" w:cs="Calibri"/>
+                <w:color w:val="000000"/>
+                <w:lang w:eastAsia="pt-BR"/>
+              </w:rPr>
+              <w:t xml:space="preserve">byte </w:t>
+            </w:r>
+            <w:r>
+              <w:rPr>
+                <w:rFonts w:ascii="Calibri" w:eastAsia="Times New Roman" w:hAnsi="Calibri" w:cs="Calibri"/>
+                <w:color w:val="000000"/>
+                <w:lang w:eastAsia="pt-BR"/>
+              </w:rPr>
+              <w:t>4</w:t>
+            </w:r>
+          </w:p>
+        </w:tc>
+        <w:tc>
+          <w:tcPr>
+            <w:tcW w:w="810" w:type="dxa"/>
+            <w:tcBorders>
+              <w:top w:val="single" w:sz="4" w:space="0" w:color="auto"/>
+              <w:left w:val="nil"/>
+              <w:bottom w:val="single" w:sz="4" w:space="0" w:color="auto"/>
+              <w:right w:val="single" w:sz="4" w:space="0" w:color="auto"/>
+            </w:tcBorders>
+            <w:shd w:val="clear" w:color="auto" w:fill="auto"/>
+            <w:noWrap/>
+            <w:vAlign w:val="bottom"/>
+            <w:hideMark/>
+          </w:tcPr>
+          <w:p>
+            <w:pPr>
+              <w:spacing w:after="0" w:line="240" w:lineRule="auto"/>
+              <w:rPr>
+                <w:rFonts w:ascii="Calibri" w:eastAsia="Times New Roman" w:hAnsi="Calibri" w:cs="Calibri"/>
+                <w:color w:val="000000"/>
+                <w:lang w:eastAsia="pt-BR"/>
+              </w:rPr>
+            </w:pPr>
+            <w:r>
+              <w:rPr>
+                <w:rFonts w:ascii="Calibri" w:eastAsia="Times New Roman" w:hAnsi="Calibri" w:cs="Calibri"/>
+                <w:color w:val="000000"/>
+                <w:lang w:eastAsia="pt-BR"/>
+              </w:rPr>
+              <w:t xml:space="preserve">byte </w:t>
+            </w:r>
+            <w:r>
+              <w:rPr>
+                <w:rFonts w:ascii="Calibri" w:eastAsia="Times New Roman" w:hAnsi="Calibri" w:cs="Calibri"/>
+                <w:color w:val="000000"/>
+                <w:lang w:eastAsia="pt-BR"/>
+              </w:rPr>
+              <w:t>5</w:t>
+            </w:r>
+          </w:p>
+        </w:tc>
+        <w:tc>
+          <w:tcPr>
+            <w:tcW w:w="810" w:type="dxa"/>
+            <w:tcBorders>
+              <w:top w:val="single" w:sz="4" w:space="0" w:color="auto"/>
+              <w:left w:val="nil"/>
+              <w:bottom w:val="single" w:sz="4" w:space="0" w:color="auto"/>
+              <w:right w:val="single" w:sz="4" w:space="0" w:color="auto"/>
+            </w:tcBorders>
+            <w:shd w:val="clear" w:color="auto" w:fill="auto"/>
+            <w:noWrap/>
+            <w:vAlign w:val="bottom"/>
+            <w:hideMark/>
+          </w:tcPr>
+          <w:p>
+            <w:pPr>
+              <w:spacing w:after="0" w:line="240" w:lineRule="auto"/>
+              <w:rPr>
+                <w:rFonts w:ascii="Calibri" w:eastAsia="Times New Roman" w:hAnsi="Calibri" w:cs="Calibri"/>
+                <w:color w:val="000000"/>
+                <w:lang w:eastAsia="pt-BR"/>
+              </w:rPr>
+            </w:pPr>
+            <w:r>
+              <w:rPr>
+                <w:rFonts w:ascii="Calibri" w:eastAsia="Times New Roman" w:hAnsi="Calibri" w:cs="Calibri"/>
+                <w:color w:val="000000"/>
+                <w:lang w:eastAsia="pt-BR"/>
+              </w:rPr>
+              <w:t xml:space="preserve">byte </w:t>
+            </w:r>
+            <w:r>
+              <w:rPr>
+                <w:rFonts w:ascii="Calibri" w:eastAsia="Times New Roman" w:hAnsi="Calibri" w:cs="Calibri"/>
+                <w:color w:val="000000"/>
+                <w:lang w:eastAsia="pt-BR"/>
+              </w:rPr>
+              <w:t>6</w:t>
+            </w:r>
+          </w:p>
+        </w:tc>
+        <w:tc>
+          <w:tcPr>
+            <w:tcW w:w="1274" w:type="dxa"/>
+            <w:tcBorders>
+              <w:top w:val="single" w:sz="4" w:space="0" w:color="auto"/>
+              <w:left w:val="nil"/>
+              <w:bottom w:val="single" w:sz="4" w:space="0" w:color="auto"/>
+              <w:right w:val="single" w:sz="4" w:space="0" w:color="auto"/>
+            </w:tcBorders>
+            <w:shd w:val="clear" w:color="auto" w:fill="auto"/>
+            <w:noWrap/>
+            <w:vAlign w:val="bottom"/>
+            <w:hideMark/>
+          </w:tcPr>
+          <w:p>
+            <w:pPr>
+              <w:spacing w:after="0" w:line="240" w:lineRule="auto"/>
+              <w:rPr>
+                <w:rFonts w:ascii="Calibri" w:eastAsia="Times New Roman" w:hAnsi="Calibri" w:cs="Calibri"/>
+                <w:color w:val="000000"/>
+                <w:lang w:eastAsia="pt-BR"/>
+              </w:rPr>
+            </w:pPr>
+            <w:r>
+              <w:rPr>
+                <w:rFonts w:ascii="Calibri" w:eastAsia="Times New Roman" w:hAnsi="Calibri" w:cs="Calibri"/>
+                <w:color w:val="000000"/>
+                <w:lang w:eastAsia="pt-BR"/>
+              </w:rPr>
+              <w:t xml:space="preserve">byte </w:t>
+            </w:r>
+            <w:r>
+              <w:rPr>
+                <w:rFonts w:ascii="Calibri" w:eastAsia="Times New Roman" w:hAnsi="Calibri" w:cs="Calibri"/>
+                <w:color w:val="000000"/>
+                <w:lang w:eastAsia="pt-BR"/>
+              </w:rPr>
+              <w:t>7</w:t>
+            </w:r>
+          </w:p>
+        </w:tc>
+      </w:tr>
+      <w:tr>
+        <w:trPr>
+          <w:trHeight w:val="300"/>
+          <w:jc w:val="center"/>
+        </w:trPr>
+        <w:tc>
+          <w:tcPr>
+            <w:tcW w:w="810" w:type="dxa"/>
+            <w:tcBorders>
+              <w:top w:val="nil"/>
+              <w:left w:val="single" w:sz="4" w:space="0" w:color="auto"/>
+              <w:bottom w:val="single" w:sz="4" w:space="0" w:color="auto"/>
+              <w:right w:val="single" w:sz="4" w:space="0" w:color="auto"/>
+            </w:tcBorders>
+            <w:shd w:val="clear" w:color="auto" w:fill="auto"/>
+            <w:noWrap/>
+            <w:vAlign w:val="bottom"/>
+            <w:hideMark/>
+          </w:tcPr>
+          <w:p>
+            <w:pPr>
+              <w:spacing w:after="0" w:line="240" w:lineRule="auto"/>
+              <w:rPr>
+                <w:rFonts w:ascii="Calibri" w:eastAsia="Times New Roman" w:hAnsi="Calibri" w:cs="Calibri"/>
+                <w:color w:val="000000"/>
+                <w:lang w:eastAsia="pt-BR"/>
+              </w:rPr>
+            </w:pPr>
+            <w:r>
+              <w:rPr>
+                <w:rFonts w:ascii="Calibri" w:eastAsia="Times New Roman" w:hAnsi="Calibri" w:cs="Calibri"/>
+                <w:color w:val="000000"/>
+                <w:lang w:eastAsia="pt-BR"/>
+              </w:rPr>
+              <w:t>0</w:t>
+            </w:r>
+          </w:p>
+        </w:tc>
+        <w:tc>
+          <w:tcPr>
+            <w:tcW w:w="1112" w:type="dxa"/>
+            <w:tcBorders>
+              <w:top w:val="nil"/>
+              <w:left w:val="nil"/>
+              <w:bottom w:val="single" w:sz="4" w:space="0" w:color="auto"/>
+              <w:right w:val="single" w:sz="4" w:space="0" w:color="auto"/>
+            </w:tcBorders>
+            <w:shd w:val="clear" w:color="auto" w:fill="auto"/>
+            <w:noWrap/>
+            <w:vAlign w:val="bottom"/>
+            <w:hideMark/>
+          </w:tcPr>
+          <w:p>
+            <w:pPr>
+              <w:spacing w:after="0" w:line="240" w:lineRule="auto"/>
+              <w:rPr>
+                <w:rFonts w:ascii="Calibri" w:eastAsia="Times New Roman" w:hAnsi="Calibri" w:cs="Calibri"/>
+                <w:color w:val="000000"/>
+                <w:lang w:eastAsia="pt-BR"/>
+              </w:rPr>
+            </w:pPr>
+            <w:r>
+              <w:rPr>
+                <w:rFonts w:ascii="Calibri" w:eastAsia="Times New Roman" w:hAnsi="Calibri" w:cs="Calibri"/>
+                <w:color w:val="000000"/>
+                <w:lang w:eastAsia="pt-BR"/>
+              </w:rPr>
+              <w:t>6</w:t>
+            </w:r>
+          </w:p>
+        </w:tc>
+        <w:tc>
+          <w:tcPr>
+            <w:tcW w:w="1420" w:type="dxa"/>
+            <w:tcBorders>
+              <w:top w:val="nil"/>
+              <w:left w:val="nil"/>
+              <w:bottom w:val="single" w:sz="4" w:space="0" w:color="auto"/>
+              <w:right w:val="single" w:sz="4" w:space="0" w:color="auto"/>
+            </w:tcBorders>
+            <w:shd w:val="clear" w:color="auto" w:fill="auto"/>
+            <w:noWrap/>
+            <w:vAlign w:val="bottom"/>
+            <w:hideMark/>
+          </w:tcPr>
+          <w:p>
+            <w:pPr>
+              <w:spacing w:after="0" w:line="240" w:lineRule="auto"/>
+              <w:rPr>
+                <w:rFonts w:ascii="Calibri" w:eastAsia="Times New Roman" w:hAnsi="Calibri" w:cs="Calibri"/>
+                <w:color w:val="000000"/>
+                <w:lang w:eastAsia="pt-BR"/>
+              </w:rPr>
+            </w:pPr>
+            <w:r>
+              <w:rPr>
+                <w:rFonts w:ascii="Calibri" w:eastAsia="Times New Roman" w:hAnsi="Calibri" w:cs="Calibri"/>
+                <w:color w:val="000000"/>
+                <w:lang w:eastAsia="pt-BR"/>
+              </w:rPr>
+              <w:t>1</w:t>
+            </w:r>
+          </w:p>
+        </w:tc>
+        <w:tc>
+          <w:tcPr>
+            <w:tcW w:w="810" w:type="dxa"/>
+            <w:tcBorders>
+              <w:top w:val="nil"/>
+              <w:left w:val="nil"/>
+              <w:bottom w:val="single" w:sz="4" w:space="0" w:color="auto"/>
+              <w:right w:val="single" w:sz="4" w:space="0" w:color="auto"/>
+            </w:tcBorders>
+            <w:shd w:val="clear" w:color="auto" w:fill="auto"/>
+            <w:noWrap/>
+            <w:vAlign w:val="bottom"/>
+            <w:hideMark/>
+          </w:tcPr>
+          <w:p>
+            <w:pPr>
+              <w:spacing w:after="0" w:line="240" w:lineRule="auto"/>
+              <w:rPr>
+                <w:rFonts w:ascii="Calibri" w:eastAsia="Times New Roman" w:hAnsi="Calibri" w:cs="Calibri"/>
+                <w:color w:val="000000"/>
+                <w:lang w:eastAsia="pt-BR"/>
+              </w:rPr>
+            </w:pPr>
+            <w:r>
+              <w:rPr>
+                <w:rFonts w:ascii="Calibri" w:eastAsia="Times New Roman" w:hAnsi="Calibri" w:cs="Calibri"/>
+                <w:color w:val="000000"/>
+                <w:lang w:eastAsia="pt-BR"/>
+              </w:rPr>
+              <w:t>0</w:t>
+            </w:r>
+          </w:p>
+        </w:tc>
+        <w:tc>
+          <w:tcPr>
+            <w:tcW w:w="810" w:type="dxa"/>
+            <w:tcBorders>
+              <w:top w:val="nil"/>
+              <w:left w:val="nil"/>
+              <w:bottom w:val="single" w:sz="4" w:space="0" w:color="auto"/>
+              <w:right w:val="single" w:sz="4" w:space="0" w:color="auto"/>
+            </w:tcBorders>
+            <w:shd w:val="clear" w:color="auto" w:fill="auto"/>
+            <w:noWrap/>
+            <w:vAlign w:val="bottom"/>
+            <w:hideMark/>
+          </w:tcPr>
+          <w:p>
+            <w:pPr>
+              <w:spacing w:after="0" w:line="240" w:lineRule="auto"/>
+              <w:rPr>
+                <w:rFonts w:ascii="Calibri" w:eastAsia="Times New Roman" w:hAnsi="Calibri" w:cs="Calibri"/>
+                <w:color w:val="000000"/>
+                <w:lang w:eastAsia="pt-BR"/>
+              </w:rPr>
+            </w:pPr>
+            <w:r>
+              <w:rPr>
+                <w:rFonts w:ascii="Calibri" w:eastAsia="Times New Roman" w:hAnsi="Calibri" w:cs="Calibri"/>
+                <w:color w:val="000000"/>
+                <w:lang w:eastAsia="pt-BR"/>
+              </w:rPr>
+              <w:t>0</w:t>
+            </w:r>
+          </w:p>
+        </w:tc>
+        <w:tc>
+          <w:tcPr>
+            <w:tcW w:w="810" w:type="dxa"/>
+            <w:tcBorders>
+              <w:top w:val="nil"/>
+              <w:left w:val="nil"/>
+              <w:bottom w:val="single" w:sz="4" w:space="0" w:color="auto"/>
+              <w:right w:val="single" w:sz="4" w:space="0" w:color="auto"/>
+            </w:tcBorders>
+            <w:shd w:val="clear" w:color="auto" w:fill="auto"/>
+            <w:noWrap/>
+            <w:vAlign w:val="bottom"/>
+            <w:hideMark/>
+          </w:tcPr>
+          <w:p>
+            <w:pPr>
+              <w:spacing w:after="0" w:line="240" w:lineRule="auto"/>
+              <w:rPr>
+                <w:rFonts w:ascii="Calibri" w:eastAsia="Times New Roman" w:hAnsi="Calibri" w:cs="Calibri"/>
+                <w:color w:val="000000"/>
+                <w:lang w:eastAsia="pt-BR"/>
+              </w:rPr>
+            </w:pPr>
+            <w:r>
+              <w:rPr>
+                <w:rFonts w:ascii="Calibri" w:eastAsia="Times New Roman" w:hAnsi="Calibri" w:cs="Calibri"/>
+                <w:color w:val="000000"/>
+                <w:lang w:eastAsia="pt-BR"/>
+              </w:rPr>
+              <w:t>0</w:t>
+            </w:r>
+          </w:p>
+        </w:tc>
+        <w:tc>
+          <w:tcPr>
+            <w:tcW w:w="810" w:type="dxa"/>
+            <w:tcBorders>
+              <w:top w:val="nil"/>
+              <w:left w:val="nil"/>
+              <w:bottom w:val="single" w:sz="4" w:space="0" w:color="auto"/>
+              <w:right w:val="single" w:sz="4" w:space="0" w:color="auto"/>
+            </w:tcBorders>
+            <w:shd w:val="clear" w:color="auto" w:fill="auto"/>
+            <w:noWrap/>
+            <w:vAlign w:val="bottom"/>
+            <w:hideMark/>
+          </w:tcPr>
+          <w:p>
+            <w:pPr>
+              <w:spacing w:after="0" w:line="240" w:lineRule="auto"/>
+              <w:rPr>
+                <w:rFonts w:ascii="Calibri" w:eastAsia="Times New Roman" w:hAnsi="Calibri" w:cs="Calibri"/>
+                <w:color w:val="000000"/>
+                <w:lang w:eastAsia="pt-BR"/>
+              </w:rPr>
+            </w:pPr>
+            <w:r>
+              <w:rPr>
+                <w:rFonts w:ascii="Calibri" w:eastAsia="Times New Roman" w:hAnsi="Calibri" w:cs="Calibri"/>
+                <w:color w:val="000000"/>
+                <w:lang w:eastAsia="pt-BR"/>
+              </w:rPr>
+              <w:t>0</w:t>
+            </w:r>
+          </w:p>
+        </w:tc>
+        <w:tc>
+          <w:tcPr>
+            <w:tcW w:w="1274" w:type="dxa"/>
+            <w:tcBorders>
+              <w:top w:val="nil"/>
+              <w:left w:val="nil"/>
+              <w:bottom w:val="single" w:sz="4" w:space="0" w:color="auto"/>
+              <w:right w:val="single" w:sz="4" w:space="0" w:color="auto"/>
+            </w:tcBorders>
+            <w:shd w:val="clear" w:color="auto" w:fill="auto"/>
+            <w:noWrap/>
+            <w:vAlign w:val="bottom"/>
+            <w:hideMark/>
+          </w:tcPr>
+          <w:p>
+            <w:pPr>
+              <w:spacing w:after="0" w:line="240" w:lineRule="auto"/>
+              <w:rPr>
+                <w:rFonts w:ascii="Calibri" w:eastAsia="Times New Roman" w:hAnsi="Calibri" w:cs="Calibri"/>
+                <w:color w:val="000000"/>
+                <w:lang w:eastAsia="pt-BR"/>
+              </w:rPr>
+            </w:pPr>
+            <w:r>
+              <w:rPr>
+                <w:rFonts w:ascii="Calibri" w:eastAsia="Times New Roman" w:hAnsi="Calibri" w:cs="Calibri"/>
+                <w:color w:val="000000"/>
+                <w:lang w:eastAsia="pt-BR"/>
+              </w:rPr>
+              <w:t>CHECKSUM</w:t>
+            </w:r>
+          </w:p>
+        </w:tc>
+      </w:tr>
+    </w:tbl>
+    <w:p>
+      <w:pPr>
+        <w:pStyle w:val="PargrafodaLista"/>
+        <w:rPr>
+          <w:u w:val="single"/>
+        </w:rPr>
+      </w:pPr>
+    </w:p>
+    <w:p>
+      <w:pPr>
+        <w:pStyle w:val="PargrafodaLista"/>
+        <w:rPr>
+          <w:color w:val="FF0000"/>
+        </w:rPr>
+      </w:pPr>
+      <w:r>
+        <w:t>Comando utilizado para controlar o tempo que a carga permanecerá ligada. Os bits de data1, data2 representam o valor que a carga passará ligada.</w:t>
+      </w:r>
+    </w:p>
+    <w:p>
+      <w:pPr>
+        <w:pStyle w:val="PargrafodaLista"/>
+      </w:pPr>
+    </w:p>
+    <w:tbl>
+      <w:tblPr>
+        <w:tblW w:w="3614" w:type="dxa"/>
+        <w:jc w:val="center"/>
+        <w:tblCellMar>
+          <w:left w:w="70" w:type="dxa"/>
+          <w:right w:w="70" w:type="dxa"/>
+        </w:tblCellMar>
+        <w:tblLook w:val="04A0" w:firstRow="1" w:lastRow="0" w:firstColumn="1" w:lastColumn="0" w:noHBand="0" w:noVBand="1"/>
+      </w:tblPr>
+      <w:tblGrid>
+        <w:gridCol w:w="1000"/>
+        <w:gridCol w:w="2614"/>
+      </w:tblGrid>
+      <w:tr>
+        <w:trPr>
+          <w:trHeight w:val="300"/>
+          <w:jc w:val="center"/>
+        </w:trPr>
+        <w:tc>
+          <w:tcPr>
+            <w:tcW w:w="1000" w:type="dxa"/>
+            <w:tcBorders>
+              <w:top w:val="single" w:sz="4" w:space="0" w:color="auto"/>
+              <w:left w:val="single" w:sz="4" w:space="0" w:color="auto"/>
+              <w:bottom w:val="single" w:sz="4" w:space="0" w:color="auto"/>
+              <w:right w:val="single" w:sz="4" w:space="0" w:color="auto"/>
+            </w:tcBorders>
+            <w:shd w:val="clear" w:color="auto" w:fill="auto"/>
+            <w:noWrap/>
+            <w:vAlign w:val="bottom"/>
+            <w:hideMark/>
+          </w:tcPr>
+          <w:p>
+            <w:pPr>
+              <w:spacing w:after="0" w:line="240" w:lineRule="auto"/>
+              <w:rPr>
+                <w:rFonts w:ascii="Calibri" w:eastAsia="Times New Roman" w:hAnsi="Calibri" w:cs="Calibri"/>
+                <w:color w:val="000000"/>
+                <w:lang w:eastAsia="pt-BR"/>
+              </w:rPr>
+            </w:pPr>
+            <w:r>
+              <w:rPr>
+                <w:rFonts w:ascii="Calibri" w:eastAsia="Times New Roman" w:hAnsi="Calibri" w:cs="Calibri"/>
+                <w:color w:val="000000"/>
+                <w:lang w:eastAsia="pt-BR"/>
+              </w:rPr>
+              <w:t> </w:t>
+            </w:r>
+          </w:p>
+        </w:tc>
+        <w:tc>
+          <w:tcPr>
+            <w:tcW w:w="2614" w:type="dxa"/>
+            <w:tcBorders>
+              <w:top w:val="single" w:sz="4" w:space="0" w:color="auto"/>
+              <w:left w:val="nil"/>
+              <w:bottom w:val="single" w:sz="4" w:space="0" w:color="auto"/>
+              <w:right w:val="single" w:sz="4" w:space="0" w:color="auto"/>
+            </w:tcBorders>
+            <w:shd w:val="clear" w:color="auto" w:fill="auto"/>
+            <w:noWrap/>
+            <w:vAlign w:val="bottom"/>
+            <w:hideMark/>
+          </w:tcPr>
+          <w:p>
+            <w:pPr>
+              <w:spacing w:after="0" w:line="240" w:lineRule="auto"/>
+              <w:rPr>
+                <w:rFonts w:ascii="Calibri" w:eastAsia="Times New Roman" w:hAnsi="Calibri" w:cs="Calibri"/>
+                <w:color w:val="000000"/>
+                <w:lang w:eastAsia="pt-BR"/>
+              </w:rPr>
+            </w:pPr>
+            <w:r>
+              <w:rPr>
+                <w:rFonts w:ascii="Calibri" w:eastAsia="Times New Roman" w:hAnsi="Calibri" w:cs="Calibri"/>
+                <w:color w:val="000000"/>
+                <w:lang w:eastAsia="pt-BR"/>
+              </w:rPr>
+              <w:t>Info</w:t>
+            </w:r>
+          </w:p>
+        </w:tc>
+      </w:tr>
+      <w:tr>
+        <w:trPr>
+          <w:trHeight w:val="300"/>
+          <w:jc w:val="center"/>
+        </w:trPr>
+        <w:tc>
+          <w:tcPr>
+            <w:tcW w:w="1000" w:type="dxa"/>
+            <w:tcBorders>
+              <w:top w:val="nil"/>
+              <w:left w:val="single" w:sz="4" w:space="0" w:color="auto"/>
+              <w:bottom w:val="single" w:sz="4" w:space="0" w:color="auto"/>
+              <w:right w:val="single" w:sz="4" w:space="0" w:color="auto"/>
+            </w:tcBorders>
+            <w:shd w:val="clear" w:color="auto" w:fill="auto"/>
+            <w:noWrap/>
+            <w:vAlign w:val="bottom"/>
+            <w:hideMark/>
+          </w:tcPr>
+          <w:p>
+            <w:pPr>
+              <w:spacing w:after="0" w:line="240" w:lineRule="auto"/>
+              <w:rPr>
+                <w:rFonts w:ascii="Calibri" w:eastAsia="Times New Roman" w:hAnsi="Calibri" w:cs="Calibri"/>
+                <w:color w:val="000000"/>
+                <w:lang w:eastAsia="pt-BR"/>
+              </w:rPr>
+            </w:pPr>
+            <w:r>
+              <w:rPr>
+                <w:rFonts w:ascii="Calibri" w:eastAsia="Times New Roman" w:hAnsi="Calibri" w:cs="Calibri"/>
+                <w:color w:val="000000"/>
+                <w:lang w:eastAsia="pt-BR"/>
+              </w:rPr>
+              <w:t>data1</w:t>
+            </w:r>
+          </w:p>
+        </w:tc>
+        <w:tc>
+          <w:tcPr>
+            <w:tcW w:w="2614" w:type="dxa"/>
+            <w:tcBorders>
+              <w:top w:val="nil"/>
+              <w:left w:val="nil"/>
+              <w:bottom w:val="single" w:sz="4" w:space="0" w:color="auto"/>
+              <w:right w:val="single" w:sz="4" w:space="0" w:color="auto"/>
+            </w:tcBorders>
+            <w:shd w:val="clear" w:color="auto" w:fill="auto"/>
+            <w:noWrap/>
+            <w:vAlign w:val="bottom"/>
+            <w:hideMark/>
+          </w:tcPr>
+          <w:p>
+            <w:pPr>
+              <w:spacing w:after="0" w:line="240" w:lineRule="auto"/>
+              <w:rPr>
+                <w:rFonts w:ascii="Calibri" w:eastAsia="Times New Roman" w:hAnsi="Calibri" w:cs="Calibri"/>
+                <w:color w:val="000000"/>
+                <w:lang w:eastAsia="pt-BR"/>
+              </w:rPr>
+            </w:pPr>
+            <w:r>
+              <w:rPr>
+                <w:rFonts w:ascii="Calibri" w:eastAsia="Times New Roman" w:hAnsi="Calibri" w:cs="Calibri"/>
+                <w:color w:val="000000"/>
+                <w:lang w:eastAsia="pt-BR"/>
+              </w:rPr>
+              <w:t>Valor mais significativo</w:t>
+            </w:r>
+          </w:p>
+        </w:tc>
+      </w:tr>
+      <w:tr>
+        <w:trPr>
+          <w:trHeight w:val="300"/>
+          <w:jc w:val="center"/>
+        </w:trPr>
+        <w:tc>
+          <w:tcPr>
+            <w:tcW w:w="1000" w:type="dxa"/>
+            <w:tcBorders>
+              <w:top w:val="nil"/>
+              <w:left w:val="single" w:sz="4" w:space="0" w:color="auto"/>
+              <w:bottom w:val="single" w:sz="4" w:space="0" w:color="auto"/>
+              <w:right w:val="single" w:sz="4" w:space="0" w:color="auto"/>
+            </w:tcBorders>
+            <w:shd w:val="clear" w:color="auto" w:fill="auto"/>
+            <w:noWrap/>
+            <w:vAlign w:val="bottom"/>
+            <w:hideMark/>
+          </w:tcPr>
+          <w:p>
+            <w:pPr>
+              <w:spacing w:after="0" w:line="240" w:lineRule="auto"/>
+              <w:rPr>
+                <w:rFonts w:ascii="Calibri" w:eastAsia="Times New Roman" w:hAnsi="Calibri" w:cs="Calibri"/>
+                <w:color w:val="000000"/>
+                <w:lang w:eastAsia="pt-BR"/>
+              </w:rPr>
+            </w:pPr>
+            <w:r>
+              <w:rPr>
+                <w:rFonts w:ascii="Calibri" w:eastAsia="Times New Roman" w:hAnsi="Calibri" w:cs="Calibri"/>
+                <w:color w:val="000000"/>
+                <w:lang w:eastAsia="pt-BR"/>
+              </w:rPr>
+              <w:t>data2</w:t>
+            </w:r>
+          </w:p>
+        </w:tc>
+        <w:tc>
+          <w:tcPr>
+            <w:tcW w:w="2614" w:type="dxa"/>
+            <w:tcBorders>
+              <w:top w:val="nil"/>
+              <w:left w:val="nil"/>
+              <w:bottom w:val="single" w:sz="4" w:space="0" w:color="auto"/>
+              <w:right w:val="single" w:sz="4" w:space="0" w:color="auto"/>
+            </w:tcBorders>
+            <w:shd w:val="clear" w:color="auto" w:fill="auto"/>
+            <w:noWrap/>
+            <w:vAlign w:val="bottom"/>
+            <w:hideMark/>
+          </w:tcPr>
+          <w:p>
+            <w:pPr>
+              <w:spacing w:after="0" w:line="240" w:lineRule="auto"/>
+              <w:rPr>
+                <w:rFonts w:ascii="Calibri" w:eastAsia="Times New Roman" w:hAnsi="Calibri" w:cs="Calibri"/>
+                <w:color w:val="000000"/>
+                <w:lang w:eastAsia="pt-BR"/>
+              </w:rPr>
+            </w:pPr>
+            <w:r>
+              <w:rPr>
+                <w:rFonts w:ascii="Calibri" w:eastAsia="Times New Roman" w:hAnsi="Calibri" w:cs="Calibri"/>
+                <w:color w:val="000000"/>
+                <w:lang w:eastAsia="pt-BR"/>
+              </w:rPr>
+              <w:t>Valor intermediário</w:t>
+            </w:r>
+          </w:p>
+        </w:tc>
+      </w:tr>
+    </w:tbl>
+    <w:p>
+      <w:pPr>
+        <w:pStyle w:val="PargrafodaLista"/>
+      </w:pPr>
+    </w:p>
+    <w:p>
+      <w:pPr>
+        <w:pStyle w:val="PargrafodaLista"/>
+      </w:pPr>
+      <w:r>
+        <w:t>A resposta caso tudo OK deve ser igual ao comando enviado</w:t>
+      </w:r>
+    </w:p>
+    <w:p>
+      <w:pPr>
+        <w:pStyle w:val="PargrafodaLista"/>
+      </w:pPr>
+    </w:p>
+    <w:p>
+      <w:pPr>
+        <w:pStyle w:val="PargrafodaLista"/>
+      </w:pPr>
+      <w:r>
+        <w:t xml:space="preserve">Opção 2: </w:t>
+      </w:r>
+    </w:p>
+    <w:p>
+      <w:pPr>
+        <w:pStyle w:val="PargrafodaLista"/>
+      </w:pPr>
+      <w:r>
+        <w:tab/>
+        <w:t xml:space="preserve">Enviar </w:t>
+      </w:r>
+      <w:proofErr w:type="spellStart"/>
+      <w:r>
+        <w:t>subcomando</w:t>
+      </w:r>
+      <w:proofErr w:type="spellEnd"/>
+      <w:r>
+        <w:t xml:space="preserve"> (byte 2) que n corresponde a nenhum modo existente</w:t>
+      </w:r>
+    </w:p>
+    <w:p>
+      <w:pPr>
+        <w:pStyle w:val="PargrafodaLista"/>
+        <w:rPr>
+          <w:u w:val="single"/>
+        </w:rPr>
+      </w:pPr>
+      <w:r>
+        <w:tab/>
+        <w:t xml:space="preserve">A resposta será 0xFA, modo </w:t>
+      </w:r>
+      <w:proofErr w:type="spellStart"/>
+      <w:r>
+        <w:t>setado</w:t>
+      </w:r>
+      <w:proofErr w:type="spellEnd"/>
+      <w:r>
+        <w:t xml:space="preserve"> não existente, e a carga desligará.</w:t>
+      </w:r>
     </w:p>
     <w:sectPr>
       <w:pgSz w:w="11906" w:h="16838"/>

</xml_diff>

<commit_message>
Mudanca modo de alterar estado do TimeOut
</commit_message>
<xml_diff>
--- a/Protocolo Automação.docx
+++ b/Protocolo Automação.docx
@@ -452,7 +452,6 @@
                 <w:lang w:eastAsia="pt-BR"/>
               </w:rPr>
             </w:pPr>
-            <w:proofErr w:type="spellStart"/>
             <w:r>
               <w:rPr>
                 <w:rFonts w:ascii="Calibri" w:eastAsia="Times New Roman" w:hAnsi="Calibri" w:cs="Calibri"/>
@@ -461,7 +460,6 @@
               </w:rPr>
               <w:t>Subcomando</w:t>
             </w:r>
-            <w:proofErr w:type="spellEnd"/>
           </w:p>
         </w:tc>
         <w:tc>
@@ -733,7 +731,6 @@
                 <w:lang w:eastAsia="pt-BR"/>
               </w:rPr>
             </w:pPr>
-            <w:proofErr w:type="spellStart"/>
             <w:r>
               <w:rPr>
                 <w:rFonts w:ascii="Calibri" w:eastAsia="Times New Roman" w:hAnsi="Calibri" w:cs="Calibri"/>
@@ -742,7 +739,6 @@
               </w:rPr>
               <w:t>Subcomando</w:t>
             </w:r>
-            <w:proofErr w:type="spellEnd"/>
           </w:p>
         </w:tc>
         <w:tc>
@@ -899,7 +895,6 @@
                 <w:lang w:eastAsia="pt-BR"/>
               </w:rPr>
             </w:pPr>
-            <w:proofErr w:type="spellStart"/>
             <w:r>
               <w:rPr>
                 <w:rFonts w:ascii="Calibri" w:eastAsia="Times New Roman" w:hAnsi="Calibri" w:cs="Calibri"/>
@@ -908,7 +903,6 @@
               </w:rPr>
               <w:t>Escrita_Rele</w:t>
             </w:r>
-            <w:proofErr w:type="spellEnd"/>
           </w:p>
         </w:tc>
         <w:tc>
@@ -1009,7 +1003,6 @@
                 <w:lang w:eastAsia="pt-BR"/>
               </w:rPr>
             </w:pPr>
-            <w:proofErr w:type="spellStart"/>
             <w:r>
               <w:rPr>
                 <w:rFonts w:ascii="Calibri" w:eastAsia="Times New Roman" w:hAnsi="Calibri" w:cs="Calibri"/>
@@ -1034,7 +1027,6 @@
               </w:rPr>
               <w:t>ele</w:t>
             </w:r>
-            <w:proofErr w:type="spellEnd"/>
           </w:p>
         </w:tc>
         <w:tc>
@@ -1135,7 +1127,6 @@
                 <w:lang w:eastAsia="pt-BR"/>
               </w:rPr>
             </w:pPr>
-            <w:proofErr w:type="spellStart"/>
             <w:r>
               <w:rPr>
                 <w:rFonts w:ascii="Calibri" w:eastAsia="Times New Roman" w:hAnsi="Calibri" w:cs="Calibri"/>
@@ -1144,7 +1135,6 @@
               </w:rPr>
               <w:t>Ler_AD_Hipot</w:t>
             </w:r>
-            <w:proofErr w:type="spellEnd"/>
           </w:p>
         </w:tc>
         <w:tc>
@@ -1278,7 +1268,6 @@
                 <w:lang w:eastAsia="pt-BR"/>
               </w:rPr>
             </w:pPr>
-            <w:proofErr w:type="spellStart"/>
             <w:r>
               <w:rPr>
                 <w:rFonts w:ascii="Calibri" w:eastAsia="Times New Roman" w:hAnsi="Calibri" w:cs="Calibri"/>
@@ -1287,7 +1276,6 @@
               </w:rPr>
               <w:t>Liga_Equipamento</w:t>
             </w:r>
-            <w:proofErr w:type="spellEnd"/>
           </w:p>
         </w:tc>
         <w:tc>
@@ -1387,7 +1375,6 @@
                 <w:lang w:eastAsia="pt-BR"/>
               </w:rPr>
             </w:pPr>
-            <w:proofErr w:type="spellStart"/>
             <w:r>
               <w:rPr>
                 <w:rFonts w:ascii="Calibri" w:eastAsia="Times New Roman" w:hAnsi="Calibri" w:cs="Calibri"/>
@@ -1396,7 +1383,6 @@
               </w:rPr>
               <w:t>Leitura_Equipamento</w:t>
             </w:r>
-            <w:proofErr w:type="spellEnd"/>
           </w:p>
         </w:tc>
         <w:tc>
@@ -1495,7 +1481,6 @@
                 <w:lang w:eastAsia="pt-BR"/>
               </w:rPr>
             </w:pPr>
-            <w:proofErr w:type="spellStart"/>
             <w:r>
               <w:rPr>
                 <w:rFonts w:ascii="Calibri" w:eastAsia="Times New Roman" w:hAnsi="Calibri" w:cs="Calibri"/>
@@ -1504,7 +1489,6 @@
               </w:rPr>
               <w:t>Ativar_Carga_Corrente</w:t>
             </w:r>
-            <w:proofErr w:type="spellEnd"/>
           </w:p>
         </w:tc>
         <w:tc>
@@ -1584,15 +1568,7 @@
         <w:t>,</w:t>
       </w:r>
       <w:r>
-        <w:t xml:space="preserve"> o equipamento responde com o comando de valor 0x00 (teste) e o </w:t>
-      </w:r>
-      <w:proofErr w:type="spellStart"/>
-      <w:r>
-        <w:t>subcomando</w:t>
-      </w:r>
-      <w:proofErr w:type="spellEnd"/>
-      <w:r>
-        <w:t xml:space="preserve"> de acordo com o tipo de erro detectado.</w:t>
+        <w:t xml:space="preserve"> o equipamento responde com o comando de valor 0x00 (teste) e o subcomando de acordo com o tipo de erro detectado.</w:t>
       </w:r>
     </w:p>
     <w:p/>
@@ -1622,13 +1598,8 @@
             <w:tcW w:w="4247" w:type="dxa"/>
           </w:tcPr>
           <w:p>
-            <w:proofErr w:type="spellStart"/>
-            <w:r>
-              <w:t>Subcomando</w:t>
-            </w:r>
-            <w:proofErr w:type="spellEnd"/>
-            <w:r>
-              <w:t xml:space="preserve"> (valor)</w:t>
+            <w:r>
+              <w:t>Subcomando (valor)</w:t>
             </w:r>
           </w:p>
         </w:tc>
@@ -1756,13 +1727,8 @@
               <w:t>ã</w:t>
             </w:r>
             <w:r>
-              <w:t xml:space="preserve">o pode ser </w:t>
-            </w:r>
-            <w:proofErr w:type="spellStart"/>
-            <w:r>
-              <w:t>setado</w:t>
-            </w:r>
-            <w:proofErr w:type="spellEnd"/>
+              <w:t>o pode ser setado</w:t>
+            </w:r>
           </w:p>
         </w:tc>
         <w:tc>
@@ -1783,15 +1749,7 @@
           </w:tcPr>
           <w:p>
             <w:r>
-              <w:t xml:space="preserve">Modo </w:t>
-            </w:r>
-            <w:proofErr w:type="spellStart"/>
-            <w:r>
-              <w:t>setado</w:t>
-            </w:r>
-            <w:proofErr w:type="spellEnd"/>
-            <w:r>
-              <w:t xml:space="preserve"> não existe</w:t>
+              <w:t>Modo setado não existe</w:t>
             </w:r>
           </w:p>
         </w:tc>
@@ -1816,11 +1774,9 @@
           <w:numId w:val="3"/>
         </w:numPr>
       </w:pPr>
-      <w:proofErr w:type="spellStart"/>
       <w:r>
         <w:t>Escrita_rele</w:t>
       </w:r>
-      <w:proofErr w:type="spellEnd"/>
     </w:p>
     <w:p>
       <w:r>
@@ -3395,11 +3351,9 @@
           <w:numId w:val="3"/>
         </w:numPr>
       </w:pPr>
-      <w:proofErr w:type="spellStart"/>
       <w:r>
         <w:t>Leitura_Rele</w:t>
       </w:r>
-      <w:proofErr w:type="spellEnd"/>
     </w:p>
     <w:p>
       <w:r>
@@ -5057,7 +5011,6 @@
           <w:numId w:val="3"/>
         </w:numPr>
       </w:pPr>
-      <w:proofErr w:type="spellStart"/>
       <w:r>
         <w:rPr>
           <w:rFonts w:ascii="Calibri" w:eastAsia="Times New Roman" w:hAnsi="Calibri" w:cs="Calibri"/>
@@ -5066,7 +5019,6 @@
         </w:rPr>
         <w:t>Ler_AD_Hipot</w:t>
       </w:r>
-      <w:proofErr w:type="spellEnd"/>
     </w:p>
     <w:p/>
     <w:p>
@@ -5075,26 +5027,16 @@
       </w:r>
     </w:p>
     <w:p>
-      <w:proofErr w:type="spellStart"/>
       <w:r>
-        <w:t>Subcomando</w:t>
-      </w:r>
-      <w:proofErr w:type="spellEnd"/>
-      <w:r>
-        <w:t xml:space="preserve"> 1: O algoritmo aguarda uma tensão superior 1300V por 2 segundos. Após identificar tensão determinada, realiza a média da tensão RMS por 1 segundo.</w:t>
+        <w:t>Subcomando 1: O algoritmo aguarda uma tensão superior 1300V por 2 segundos. Após identificar tensão determinada, realiza a média da tensão RMS por 1 segundo.</w:t>
       </w:r>
       <w:r>
         <w:t xml:space="preserve"> Caso não encontre uma tensão superior a 1300 V, o valor de tensão retornado será zero.</w:t>
       </w:r>
     </w:p>
     <w:p>
-      <w:proofErr w:type="spellStart"/>
       <w:r>
-        <w:t>Subcomando</w:t>
-      </w:r>
-      <w:proofErr w:type="spellEnd"/>
-      <w:r>
-        <w:t xml:space="preserve"> 2: Utilizado para retornar o valor de tensão calculado. Data1 representa os 8 bits mais significativos e data 2 os menos significativos. Por Exemplo, Data1 = 0x05, Data 2 = 0xD2, então o valor de tensão calculado foi de 1490 V</w:t>
+        <w:t>Subcomando 2: Utilizado para retornar o valor de tensão calculado. Data1 representa os 8 bits mais significativos e data 2 os menos significativos. Por Exemplo, Data1 = 0x05, Data 2 = 0xD2, então o valor de tensão calculado foi de 1490 V</w:t>
       </w:r>
     </w:p>
     <w:p>
@@ -5105,7 +5047,6 @@
           <w:numId w:val="3"/>
         </w:numPr>
       </w:pPr>
-      <w:proofErr w:type="spellStart"/>
       <w:r>
         <w:rPr>
           <w:rFonts w:ascii="Calibri" w:eastAsia="Times New Roman" w:hAnsi="Calibri" w:cs="Calibri"/>
@@ -5114,7 +5055,6 @@
         </w:rPr>
         <w:t>Liga_Equipamento</w:t>
       </w:r>
-      <w:proofErr w:type="spellEnd"/>
     </w:p>
     <w:p>
       <w:pPr>
@@ -6857,11 +6797,9 @@
           <w:numId w:val="3"/>
         </w:numPr>
       </w:pPr>
-      <w:proofErr w:type="spellStart"/>
       <w:r>
         <w:t>Ativar_Corrente_Carga</w:t>
       </w:r>
-      <w:proofErr w:type="spellEnd"/>
     </w:p>
     <w:tbl>
       <w:tblPr>
@@ -7790,11 +7728,9 @@
           <w:numId w:val="3"/>
         </w:numPr>
       </w:pPr>
-      <w:proofErr w:type="spellStart"/>
       <w:r>
         <w:t>Ativar_Potencia_Carga</w:t>
       </w:r>
-      <w:proofErr w:type="spellEnd"/>
     </w:p>
     <w:tbl>
       <w:tblPr>
@@ -8688,11 +8624,9 @@
           <w:numId w:val="3"/>
         </w:numPr>
       </w:pPr>
-      <w:proofErr w:type="spellStart"/>
       <w:r>
         <w:t>Ativar_Resistencia_Carga</w:t>
       </w:r>
-      <w:proofErr w:type="spellEnd"/>
     </w:p>
     <w:tbl>
       <w:tblPr>
@@ -10055,7 +9989,7 @@
                 <w:color w:val="000000"/>
                 <w:lang w:eastAsia="pt-BR"/>
               </w:rPr>
-              <w:t>1</w:t>
+              <w:t>4</w:t>
             </w:r>
           </w:p>
         </w:tc>
@@ -10247,6 +10181,20 @@
       <w:pPr>
         <w:pStyle w:val="PargrafodaLista"/>
       </w:pPr>
+    </w:p>
+    <w:p>
+      <w:pPr>
+        <w:pStyle w:val="PargrafodaLista"/>
+      </w:pPr>
+      <w:r>
+        <w:rPr>
+          <w:highlight w:val="red"/>
+        </w:rPr>
+        <w:t>ATENÇÃO:</w:t>
+      </w:r>
+      <w:r>
+        <w:t xml:space="preserve">  No caso da transição de tempo de segurança desligado para desligado deve-se colocar o novo tempo de segurança desejado.</w:t>
+      </w:r>
     </w:p>
     <w:p>
       <w:pPr>
@@ -11189,29 +11137,8 @@
       <w:r>
         <w:t>Desligar carga</w:t>
       </w:r>
-    </w:p>
-    <w:p>
-      <w:pPr>
-        <w:pStyle w:val="PargrafodaLista"/>
-      </w:pPr>
-      <w:r>
-        <w:t xml:space="preserve">Opção 1: </w:t>
-      </w:r>
-    </w:p>
-    <w:p>
-      <w:pPr>
-        <w:pStyle w:val="PargrafodaLista"/>
-      </w:pPr>
       <w:r>
         <w:tab/>
-      </w:r>
-      <w:proofErr w:type="spellStart"/>
-      <w:r>
-        <w:t>Setar</w:t>
-      </w:r>
-      <w:proofErr w:type="spellEnd"/>
-      <w:r>
-        <w:t xml:space="preserve"> corrente = 0</w:t>
       </w:r>
     </w:p>
     <w:tbl>
@@ -11668,7 +11595,7 @@
                 <w:color w:val="000000"/>
                 <w:lang w:eastAsia="pt-BR"/>
               </w:rPr>
-              <w:t>1</w:t>
+              <w:t>0</w:t>
             </w:r>
           </w:p>
         </w:tc>
@@ -11846,316 +11773,6 @@
           <w:u w:val="single"/>
         </w:rPr>
       </w:pPr>
-    </w:p>
-    <w:p>
-      <w:pPr>
-        <w:pStyle w:val="PargrafodaLista"/>
-        <w:rPr>
-          <w:color w:val="FF0000"/>
-        </w:rPr>
-      </w:pPr>
-      <w:r>
-        <w:t>Comando utilizado para controlar o tempo que a carga permanecerá ligada. Os bits de data1, data2 representam o valor que a carga passará ligada.</w:t>
-      </w:r>
-    </w:p>
-    <w:p>
-      <w:pPr>
-        <w:pStyle w:val="PargrafodaLista"/>
-      </w:pPr>
-    </w:p>
-    <w:tbl>
-      <w:tblPr>
-        <w:tblW w:w="3614" w:type="dxa"/>
-        <w:jc w:val="center"/>
-        <w:tblCellMar>
-          <w:left w:w="70" w:type="dxa"/>
-          <w:right w:w="70" w:type="dxa"/>
-        </w:tblCellMar>
-        <w:tblLook w:val="04A0" w:firstRow="1" w:lastRow="0" w:firstColumn="1" w:lastColumn="0" w:noHBand="0" w:noVBand="1"/>
-      </w:tblPr>
-      <w:tblGrid>
-        <w:gridCol w:w="1000"/>
-        <w:gridCol w:w="2614"/>
-      </w:tblGrid>
-      <w:tr>
-        <w:trPr>
-          <w:trHeight w:val="300"/>
-          <w:jc w:val="center"/>
-        </w:trPr>
-        <w:tc>
-          <w:tcPr>
-            <w:tcW w:w="1000" w:type="dxa"/>
-            <w:tcBorders>
-              <w:top w:val="single" w:sz="4" w:space="0" w:color="auto"/>
-              <w:left w:val="single" w:sz="4" w:space="0" w:color="auto"/>
-              <w:bottom w:val="single" w:sz="4" w:space="0" w:color="auto"/>
-              <w:right w:val="single" w:sz="4" w:space="0" w:color="auto"/>
-            </w:tcBorders>
-            <w:shd w:val="clear" w:color="auto" w:fill="auto"/>
-            <w:noWrap/>
-            <w:vAlign w:val="bottom"/>
-            <w:hideMark/>
-          </w:tcPr>
-          <w:p>
-            <w:pPr>
-              <w:spacing w:after="0" w:line="240" w:lineRule="auto"/>
-              <w:rPr>
-                <w:rFonts w:ascii="Calibri" w:eastAsia="Times New Roman" w:hAnsi="Calibri" w:cs="Calibri"/>
-                <w:color w:val="000000"/>
-                <w:lang w:eastAsia="pt-BR"/>
-              </w:rPr>
-            </w:pPr>
-            <w:r>
-              <w:rPr>
-                <w:rFonts w:ascii="Calibri" w:eastAsia="Times New Roman" w:hAnsi="Calibri" w:cs="Calibri"/>
-                <w:color w:val="000000"/>
-                <w:lang w:eastAsia="pt-BR"/>
-              </w:rPr>
-              <w:t> </w:t>
-            </w:r>
-          </w:p>
-        </w:tc>
-        <w:tc>
-          <w:tcPr>
-            <w:tcW w:w="2614" w:type="dxa"/>
-            <w:tcBorders>
-              <w:top w:val="single" w:sz="4" w:space="0" w:color="auto"/>
-              <w:left w:val="nil"/>
-              <w:bottom w:val="single" w:sz="4" w:space="0" w:color="auto"/>
-              <w:right w:val="single" w:sz="4" w:space="0" w:color="auto"/>
-            </w:tcBorders>
-            <w:shd w:val="clear" w:color="auto" w:fill="auto"/>
-            <w:noWrap/>
-            <w:vAlign w:val="bottom"/>
-            <w:hideMark/>
-          </w:tcPr>
-          <w:p>
-            <w:pPr>
-              <w:spacing w:after="0" w:line="240" w:lineRule="auto"/>
-              <w:rPr>
-                <w:rFonts w:ascii="Calibri" w:eastAsia="Times New Roman" w:hAnsi="Calibri" w:cs="Calibri"/>
-                <w:color w:val="000000"/>
-                <w:lang w:eastAsia="pt-BR"/>
-              </w:rPr>
-            </w:pPr>
-            <w:r>
-              <w:rPr>
-                <w:rFonts w:ascii="Calibri" w:eastAsia="Times New Roman" w:hAnsi="Calibri" w:cs="Calibri"/>
-                <w:color w:val="000000"/>
-                <w:lang w:eastAsia="pt-BR"/>
-              </w:rPr>
-              <w:t>Info</w:t>
-            </w:r>
-          </w:p>
-        </w:tc>
-      </w:tr>
-      <w:tr>
-        <w:trPr>
-          <w:trHeight w:val="300"/>
-          <w:jc w:val="center"/>
-        </w:trPr>
-        <w:tc>
-          <w:tcPr>
-            <w:tcW w:w="1000" w:type="dxa"/>
-            <w:tcBorders>
-              <w:top w:val="nil"/>
-              <w:left w:val="single" w:sz="4" w:space="0" w:color="auto"/>
-              <w:bottom w:val="single" w:sz="4" w:space="0" w:color="auto"/>
-              <w:right w:val="single" w:sz="4" w:space="0" w:color="auto"/>
-            </w:tcBorders>
-            <w:shd w:val="clear" w:color="auto" w:fill="auto"/>
-            <w:noWrap/>
-            <w:vAlign w:val="bottom"/>
-            <w:hideMark/>
-          </w:tcPr>
-          <w:p>
-            <w:pPr>
-              <w:spacing w:after="0" w:line="240" w:lineRule="auto"/>
-              <w:rPr>
-                <w:rFonts w:ascii="Calibri" w:eastAsia="Times New Roman" w:hAnsi="Calibri" w:cs="Calibri"/>
-                <w:color w:val="000000"/>
-                <w:lang w:eastAsia="pt-BR"/>
-              </w:rPr>
-            </w:pPr>
-            <w:r>
-              <w:rPr>
-                <w:rFonts w:ascii="Calibri" w:eastAsia="Times New Roman" w:hAnsi="Calibri" w:cs="Calibri"/>
-                <w:color w:val="000000"/>
-                <w:lang w:eastAsia="pt-BR"/>
-              </w:rPr>
-              <w:t>data1</w:t>
-            </w:r>
-          </w:p>
-        </w:tc>
-        <w:tc>
-          <w:tcPr>
-            <w:tcW w:w="2614" w:type="dxa"/>
-            <w:tcBorders>
-              <w:top w:val="nil"/>
-              <w:left w:val="nil"/>
-              <w:bottom w:val="single" w:sz="4" w:space="0" w:color="auto"/>
-              <w:right w:val="single" w:sz="4" w:space="0" w:color="auto"/>
-            </w:tcBorders>
-            <w:shd w:val="clear" w:color="auto" w:fill="auto"/>
-            <w:noWrap/>
-            <w:vAlign w:val="bottom"/>
-            <w:hideMark/>
-          </w:tcPr>
-          <w:p>
-            <w:pPr>
-              <w:spacing w:after="0" w:line="240" w:lineRule="auto"/>
-              <w:rPr>
-                <w:rFonts w:ascii="Calibri" w:eastAsia="Times New Roman" w:hAnsi="Calibri" w:cs="Calibri"/>
-                <w:color w:val="000000"/>
-                <w:lang w:eastAsia="pt-BR"/>
-              </w:rPr>
-            </w:pPr>
-            <w:r>
-              <w:rPr>
-                <w:rFonts w:ascii="Calibri" w:eastAsia="Times New Roman" w:hAnsi="Calibri" w:cs="Calibri"/>
-                <w:color w:val="000000"/>
-                <w:lang w:eastAsia="pt-BR"/>
-              </w:rPr>
-              <w:t>Valor mais significativo</w:t>
-            </w:r>
-          </w:p>
-        </w:tc>
-      </w:tr>
-      <w:tr>
-        <w:trPr>
-          <w:trHeight w:val="300"/>
-          <w:jc w:val="center"/>
-        </w:trPr>
-        <w:tc>
-          <w:tcPr>
-            <w:tcW w:w="1000" w:type="dxa"/>
-            <w:tcBorders>
-              <w:top w:val="nil"/>
-              <w:left w:val="single" w:sz="4" w:space="0" w:color="auto"/>
-              <w:bottom w:val="single" w:sz="4" w:space="0" w:color="auto"/>
-              <w:right w:val="single" w:sz="4" w:space="0" w:color="auto"/>
-            </w:tcBorders>
-            <w:shd w:val="clear" w:color="auto" w:fill="auto"/>
-            <w:noWrap/>
-            <w:vAlign w:val="bottom"/>
-            <w:hideMark/>
-          </w:tcPr>
-          <w:p>
-            <w:pPr>
-              <w:spacing w:after="0" w:line="240" w:lineRule="auto"/>
-              <w:rPr>
-                <w:rFonts w:ascii="Calibri" w:eastAsia="Times New Roman" w:hAnsi="Calibri" w:cs="Calibri"/>
-                <w:color w:val="000000"/>
-                <w:lang w:eastAsia="pt-BR"/>
-              </w:rPr>
-            </w:pPr>
-            <w:r>
-              <w:rPr>
-                <w:rFonts w:ascii="Calibri" w:eastAsia="Times New Roman" w:hAnsi="Calibri" w:cs="Calibri"/>
-                <w:color w:val="000000"/>
-                <w:lang w:eastAsia="pt-BR"/>
-              </w:rPr>
-              <w:t>data2</w:t>
-            </w:r>
-          </w:p>
-        </w:tc>
-        <w:tc>
-          <w:tcPr>
-            <w:tcW w:w="2614" w:type="dxa"/>
-            <w:tcBorders>
-              <w:top w:val="nil"/>
-              <w:left w:val="nil"/>
-              <w:bottom w:val="single" w:sz="4" w:space="0" w:color="auto"/>
-              <w:right w:val="single" w:sz="4" w:space="0" w:color="auto"/>
-            </w:tcBorders>
-            <w:shd w:val="clear" w:color="auto" w:fill="auto"/>
-            <w:noWrap/>
-            <w:vAlign w:val="bottom"/>
-            <w:hideMark/>
-          </w:tcPr>
-          <w:p>
-            <w:pPr>
-              <w:spacing w:after="0" w:line="240" w:lineRule="auto"/>
-              <w:rPr>
-                <w:rFonts w:ascii="Calibri" w:eastAsia="Times New Roman" w:hAnsi="Calibri" w:cs="Calibri"/>
-                <w:color w:val="000000"/>
-                <w:lang w:eastAsia="pt-BR"/>
-              </w:rPr>
-            </w:pPr>
-            <w:r>
-              <w:rPr>
-                <w:rFonts w:ascii="Calibri" w:eastAsia="Times New Roman" w:hAnsi="Calibri" w:cs="Calibri"/>
-                <w:color w:val="000000"/>
-                <w:lang w:eastAsia="pt-BR"/>
-              </w:rPr>
-              <w:t>Valor intermediário</w:t>
-            </w:r>
-          </w:p>
-        </w:tc>
-      </w:tr>
-    </w:tbl>
-    <w:p>
-      <w:pPr>
-        <w:pStyle w:val="PargrafodaLista"/>
-      </w:pPr>
-    </w:p>
-    <w:p>
-      <w:pPr>
-        <w:pStyle w:val="PargrafodaLista"/>
-      </w:pPr>
-      <w:r>
-        <w:t>A resposta caso tudo OK deve ser igual ao comando enviado</w:t>
-      </w:r>
-    </w:p>
-    <w:p>
-      <w:pPr>
-        <w:pStyle w:val="PargrafodaLista"/>
-      </w:pPr>
-    </w:p>
-    <w:p>
-      <w:pPr>
-        <w:pStyle w:val="PargrafodaLista"/>
-      </w:pPr>
-      <w:r>
-        <w:t xml:space="preserve">Opção 2: </w:t>
-      </w:r>
-    </w:p>
-    <w:p>
-      <w:pPr>
-        <w:pStyle w:val="PargrafodaLista"/>
-      </w:pPr>
-      <w:r>
-        <w:tab/>
-        <w:t xml:space="preserve">Enviar </w:t>
-      </w:r>
-      <w:proofErr w:type="spellStart"/>
-      <w:r>
-        <w:t>subcomando</w:t>
-      </w:r>
-      <w:proofErr w:type="spellEnd"/>
-      <w:r>
-        <w:t xml:space="preserve"> (byte 2) que n corresponde a nenhum modo existente</w:t>
-      </w:r>
-    </w:p>
-    <w:p>
-      <w:pPr>
-        <w:pStyle w:val="PargrafodaLista"/>
-        <w:rPr>
-          <w:u w:val="single"/>
-        </w:rPr>
-      </w:pPr>
-      <w:r>
-        <w:tab/>
-        <w:t xml:space="preserve">A resposta será 0xFA, modo </w:t>
-      </w:r>
-      <w:proofErr w:type="spellStart"/>
-      <w:r>
-        <w:t>setado</w:t>
-      </w:r>
-      <w:proofErr w:type="spellEnd"/>
-      <w:r>
-        <w:t xml:space="preserve"> não existente, e a carga desligará.</w:t>
-      </w:r>
     </w:p>
     <w:sectPr>
       <w:pgSz w:w="11906" w:h="16838"/>

</xml_diff>